<commit_message>
He añadido la justificación del proyecto
</commit_message>
<xml_diff>
--- a/Esqueleto_Memoria_TFG 2024-25.docx
+++ b/Esqueleto_Memoria_TFG 2024-25.docx
@@ -424,7 +424,21 @@
         <w:rPr>
           <w:color w:val="000000" w:themeColor="text1"/>
         </w:rPr>
-        <w:t>El proyecto tiene como objetivo principal la implementación de una infraestructura IT completa para una clínica dental. En este proyecto tenía pensado realizar el servidor con Proxmox, que sirve para la gestión de entornos virtuales, hacer todo el Directorio Activo de la empresa para la gestión dentro de la misma, configurar un servidor VPN para poder teletrabajar e incluir un servidor web interno, con su página web, para poder acceder a aplicaciones en la que se gestionen las citas de los pacientes.</w:t>
+        <w:t xml:space="preserve">El proyecto tiene como objetivo principal la implementación de una infraestructura IT completa para una clínica dental. En este proyecto tenía pensado realizar el servidor con </w:t>
+      </w:r>
+      <w:proofErr w:type="spellStart"/>
+      <w:r>
+        <w:rPr>
+          <w:color w:val="000000" w:themeColor="text1"/>
+        </w:rPr>
+        <w:t>Proxmox</w:t>
+      </w:r>
+      <w:proofErr w:type="spellEnd"/>
+      <w:r>
+        <w:rPr>
+          <w:color w:val="000000" w:themeColor="text1"/>
+        </w:rPr>
+        <w:t>, que sirve para la gestión de entornos virtuales, hacer todo el Directorio Activo de la empresa para la gestión dentro de la misma, configurar un servidor VPN para poder teletrabajar e incluir un servidor web interno, con su página web, para poder acceder a aplicaciones en la que se gestionen las citas de los pacientes.</w:t>
       </w:r>
       <w:r>
         <w:rPr>
@@ -443,7 +457,23 @@
           <w:color w:val="000000" w:themeColor="text1"/>
           <w:lang w:val="en"/>
         </w:rPr>
-        <w:t>The main objective of the project is the implementation of a complete IT infrastructure for a dental clinic. In this project I had planned to create the server with Proxmox, which is used to manage virtual environments, create the entire Active Directory of the company for management within it, configure a VPN server to be able to telework and include an internal web server, with its website, to be able to access applications in which patient appointments are managed.</w:t>
+        <w:t xml:space="preserve">The main objective of the project is the implementation of a complete IT infrastructure for a dental clinic. In this project I had planned to create the server with </w:t>
+      </w:r>
+      <w:proofErr w:type="spellStart"/>
+      <w:r>
+        <w:rPr>
+          <w:color w:val="000000" w:themeColor="text1"/>
+          <w:lang w:val="en"/>
+        </w:rPr>
+        <w:t>Proxmox</w:t>
+      </w:r>
+      <w:proofErr w:type="spellEnd"/>
+      <w:r>
+        <w:rPr>
+          <w:color w:val="000000" w:themeColor="text1"/>
+          <w:lang w:val="en"/>
+        </w:rPr>
+        <w:t>, which is used to manage virtual environments, create the entire Active Directory of the company for management within it, configure a VPN server to be able to telework and include an internal web server, with its website, to be able to access applications in which patient appointments are managed.</w:t>
       </w:r>
     </w:p>
     <w:p>
@@ -512,48 +542,54 @@
           <w:rFonts w:ascii="Arial" w:hAnsi="Arial" w:cs="Arial"/>
           <w:color w:val="000000" w:themeColor="text1"/>
         </w:rPr>
-        <w:t xml:space="preserve">La motivación principal que impulsa la creación de </w:t>
-      </w:r>
-      <w:r>
-        <w:rPr>
-          <w:rFonts w:ascii="Arial" w:hAnsi="Arial" w:cs="Arial"/>
-          <w:color w:val="000000" w:themeColor="text1"/>
-        </w:rPr>
-        <w:t>est</w:t>
-      </w:r>
-      <w:r>
-        <w:rPr>
-          <w:rFonts w:ascii="Arial" w:hAnsi="Arial" w:cs="Arial"/>
-          <w:color w:val="000000" w:themeColor="text1"/>
-        </w:rPr>
-        <w:t>e proyecto</w:t>
-      </w:r>
-      <w:r>
-        <w:rPr>
-          <w:rFonts w:ascii="Arial" w:hAnsi="Arial" w:cs="Arial"/>
-          <w:color w:val="000000" w:themeColor="text1"/>
-        </w:rPr>
-        <w:t>.</w:t>
-      </w:r>
-      <w:r>
-        <w:br/>
-      </w:r>
-      <w:r>
-        <w:rPr>
-          <w:rFonts w:ascii="Arial" w:hAnsi="Arial" w:cs="Arial"/>
-          <w:color w:val="000000" w:themeColor="text1"/>
-        </w:rPr>
-        <w:t>Estado de la cuestión, si hay aplicaciones similares, público al que va dirigido...</w:t>
-      </w:r>
-      <w:r>
-        <w:br/>
-      </w:r>
-      <w:r>
-        <w:rPr>
-          <w:rFonts w:ascii="Arial" w:hAnsi="Arial" w:cs="Arial"/>
-          <w:color w:val="000000" w:themeColor="text1"/>
-        </w:rPr>
-        <w:t>Se espera una comparativa razonada.</w:t>
+        <w:t xml:space="preserve">Una de las motivaciones principales de este proyecto, es que el año pasado tuvimos que hacer un proyecto </w:t>
+      </w:r>
+      <w:proofErr w:type="spellStart"/>
+      <w:r>
+        <w:rPr>
+          <w:rFonts w:ascii="Arial" w:hAnsi="Arial" w:cs="Arial"/>
+          <w:color w:val="000000" w:themeColor="text1"/>
+        </w:rPr>
+        <w:t>intermodular</w:t>
+      </w:r>
+      <w:proofErr w:type="spellEnd"/>
+      <w:r>
+        <w:rPr>
+          <w:rFonts w:ascii="Arial" w:hAnsi="Arial" w:cs="Arial"/>
+          <w:color w:val="000000" w:themeColor="text1"/>
+        </w:rPr>
+        <w:t>, y en mi caso elegí esta clínica dental y estética, ya que mi padre tenía en mente crearse en un futuro una clínica de esta índole, por lo que yo le podría organizar y gestionar toda la parte informática.</w:t>
+      </w:r>
+    </w:p>
+    <w:p>
+      <w:pPr>
+        <w:spacing w:line="360" w:lineRule="auto"/>
+        <w:jc w:val="both"/>
+        <w:rPr>
+          <w:rFonts w:ascii="Arial" w:hAnsi="Arial" w:cs="Arial"/>
+          <w:color w:val="000000" w:themeColor="text1"/>
+        </w:rPr>
+      </w:pPr>
+      <w:r>
+        <w:rPr>
+          <w:rFonts w:ascii="Arial" w:hAnsi="Arial" w:cs="Arial"/>
+          <w:color w:val="000000" w:themeColor="text1"/>
+        </w:rPr>
+        <w:t>Con esto he ideado toda la estructuración de c</w:t>
+      </w:r>
+      <w:r>
+        <w:rPr>
+          <w:rFonts w:ascii="Arial" w:hAnsi="Arial" w:cs="Arial"/>
+          <w:color w:val="000000" w:themeColor="text1"/>
+        </w:rPr>
+        <w:t>ó</w:t>
+      </w:r>
+      <w:r>
+        <w:rPr>
+          <w:rFonts w:ascii="Arial" w:hAnsi="Arial" w:cs="Arial"/>
+          <w:color w:val="000000" w:themeColor="text1"/>
+        </w:rPr>
+        <w:t>mo podría ser la empresa, la organización de las redes, la gestión de usuarios y permisos, la creación de una VPN para poder teletrabajar y la optimización la seguridad del entorno de trabajo.</w:t>
       </w:r>
     </w:p>
     <w:p>
@@ -752,7 +788,23 @@
           <w:rFonts w:ascii="Arial" w:hAnsi="Arial" w:cs="Arial"/>
           <w:color w:val="000000" w:themeColor="text1"/>
         </w:rPr>
-        <w:t>F – Funciones: Desglose de las características asociadas o subrequisitos de cada requisito. Expresado en leguaje técnico.</w:t>
+        <w:t xml:space="preserve">F – Funciones: Desglose de las características asociadas o </w:t>
+      </w:r>
+      <w:proofErr w:type="spellStart"/>
+      <w:r>
+        <w:rPr>
+          <w:rFonts w:ascii="Arial" w:hAnsi="Arial" w:cs="Arial"/>
+          <w:color w:val="000000" w:themeColor="text1"/>
+        </w:rPr>
+        <w:t>subrequisitos</w:t>
+      </w:r>
+      <w:proofErr w:type="spellEnd"/>
+      <w:r>
+        <w:rPr>
+          <w:rFonts w:ascii="Arial" w:hAnsi="Arial" w:cs="Arial"/>
+          <w:color w:val="000000" w:themeColor="text1"/>
+        </w:rPr>
+        <w:t xml:space="preserve"> de cada requisito. Expresado en leguaje técnico.</w:t>
       </w:r>
     </w:p>
     <w:p>
@@ -902,7 +954,23 @@
           <w:rFonts w:ascii="Arial" w:hAnsi="Arial" w:cs="Arial"/>
           <w:color w:val="000000" w:themeColor="text1"/>
         </w:rPr>
-        <w:t>R01F01T02 - Diseñar un html que permita rellenar los campos de registro.</w:t>
+        <w:t xml:space="preserve">R01F01T02 - Diseñar un </w:t>
+      </w:r>
+      <w:proofErr w:type="spellStart"/>
+      <w:r>
+        <w:rPr>
+          <w:rFonts w:ascii="Arial" w:hAnsi="Arial" w:cs="Arial"/>
+          <w:color w:val="000000" w:themeColor="text1"/>
+        </w:rPr>
+        <w:t>html</w:t>
+      </w:r>
+      <w:proofErr w:type="spellEnd"/>
+      <w:r>
+        <w:rPr>
+          <w:rFonts w:ascii="Arial" w:hAnsi="Arial" w:cs="Arial"/>
+          <w:color w:val="000000" w:themeColor="text1"/>
+        </w:rPr>
+        <w:t xml:space="preserve"> que permita rellenar los campos de registro.</w:t>
       </w:r>
     </w:p>
     <w:p>
@@ -1796,6 +1864,7 @@
                 <w:color w:val="000000" w:themeColor="text1"/>
               </w:rPr>
             </w:pPr>
+            <w:proofErr w:type="spellStart"/>
             <w:r>
               <w:rPr>
                 <w:rFonts w:ascii="Arial" w:hAnsi="Arial" w:cs="Arial"/>
@@ -1803,6 +1872,7 @@
               </w:rPr>
               <w:t>Idchat</w:t>
             </w:r>
+            <w:proofErr w:type="spellEnd"/>
           </w:p>
           <w:p>
             <w:pPr>
@@ -3458,7 +3528,67 @@
           <w:sz w:val="24"/>
           <w:szCs w:val="24"/>
         </w:rPr>
-        <w:t xml:space="preserve">Oracle Corporation. (s. f.). Oracle Database 19c Documentation. Recuperado de </w:t>
+        <w:t xml:space="preserve">Oracle </w:t>
+      </w:r>
+      <w:proofErr w:type="spellStart"/>
+      <w:r>
+        <w:rPr>
+          <w:rFonts w:ascii="system-ui" w:eastAsia="system-ui" w:hAnsi="system-ui" w:cs="system-ui"/>
+          <w:color w:val="0D0D0D" w:themeColor="text1" w:themeTint="F2"/>
+          <w:sz w:val="24"/>
+          <w:szCs w:val="24"/>
+        </w:rPr>
+        <w:t>Corporation</w:t>
+      </w:r>
+      <w:proofErr w:type="spellEnd"/>
+      <w:r>
+        <w:rPr>
+          <w:rFonts w:ascii="system-ui" w:eastAsia="system-ui" w:hAnsi="system-ui" w:cs="system-ui"/>
+          <w:color w:val="0D0D0D" w:themeColor="text1" w:themeTint="F2"/>
+          <w:sz w:val="24"/>
+          <w:szCs w:val="24"/>
+        </w:rPr>
+        <w:t xml:space="preserve">. (s. f.). Oracle </w:t>
+      </w:r>
+      <w:proofErr w:type="spellStart"/>
+      <w:r>
+        <w:rPr>
+          <w:rFonts w:ascii="system-ui" w:eastAsia="system-ui" w:hAnsi="system-ui" w:cs="system-ui"/>
+          <w:color w:val="0D0D0D" w:themeColor="text1" w:themeTint="F2"/>
+          <w:sz w:val="24"/>
+          <w:szCs w:val="24"/>
+        </w:rPr>
+        <w:t>Database</w:t>
+      </w:r>
+      <w:proofErr w:type="spellEnd"/>
+      <w:r>
+        <w:rPr>
+          <w:rFonts w:ascii="system-ui" w:eastAsia="system-ui" w:hAnsi="system-ui" w:cs="system-ui"/>
+          <w:color w:val="0D0D0D" w:themeColor="text1" w:themeTint="F2"/>
+          <w:sz w:val="24"/>
+          <w:szCs w:val="24"/>
+        </w:rPr>
+        <w:t xml:space="preserve"> 19c </w:t>
+      </w:r>
+      <w:proofErr w:type="spellStart"/>
+      <w:r>
+        <w:rPr>
+          <w:rFonts w:ascii="system-ui" w:eastAsia="system-ui" w:hAnsi="system-ui" w:cs="system-ui"/>
+          <w:color w:val="0D0D0D" w:themeColor="text1" w:themeTint="F2"/>
+          <w:sz w:val="24"/>
+          <w:szCs w:val="24"/>
+        </w:rPr>
+        <w:t>Documentation</w:t>
+      </w:r>
+      <w:proofErr w:type="spellEnd"/>
+      <w:r>
+        <w:rPr>
+          <w:rFonts w:ascii="system-ui" w:eastAsia="system-ui" w:hAnsi="system-ui" w:cs="system-ui"/>
+          <w:color w:val="0D0D0D" w:themeColor="text1" w:themeTint="F2"/>
+          <w:sz w:val="24"/>
+          <w:szCs w:val="24"/>
+        </w:rPr>
+        <w:t xml:space="preserve">. Recuperado de </w:t>
       </w:r>
       <w:r>
         <w:rPr>

</xml_diff>

<commit_message>
Añadida la introduccion del proyecto
</commit_message>
<xml_diff>
--- a/Esqueleto_Memoria_TFG 2024-25.docx
+++ b/Esqueleto_Memoria_TFG 2024-25.docx
@@ -424,21 +424,7 @@
         <w:rPr>
           <w:color w:val="000000" w:themeColor="text1"/>
         </w:rPr>
-        <w:t xml:space="preserve">El proyecto tiene como objetivo principal la implementación de una infraestructura IT completa para una clínica dental. En este proyecto tenía pensado realizar el servidor con </w:t>
-      </w:r>
-      <w:proofErr w:type="spellStart"/>
-      <w:r>
-        <w:rPr>
-          <w:color w:val="000000" w:themeColor="text1"/>
-        </w:rPr>
-        <w:t>Proxmox</w:t>
-      </w:r>
-      <w:proofErr w:type="spellEnd"/>
-      <w:r>
-        <w:rPr>
-          <w:color w:val="000000" w:themeColor="text1"/>
-        </w:rPr>
-        <w:t>, que sirve para la gestión de entornos virtuales, hacer todo el Directorio Activo de la empresa para la gestión dentro de la misma, configurar un servidor VPN para poder teletrabajar e incluir un servidor web interno, con su página web, para poder acceder a aplicaciones en la que se gestionen las citas de los pacientes.</w:t>
+        <w:t>El proyecto tiene como objetivo principal la implementación de una infraestructura IT completa para una clínica dental. En este proyecto tenía pensado realizar el servidor con Proxmox, que sirve para la gestión de entornos virtuales, hacer todo el Directorio Activo de la empresa para la gestión dentro de la misma, configurar un servidor VPN para poder teletrabajar e incluir un servidor web interno, con su página web, para poder acceder a aplicaciones en la que se gestionen las citas de los pacientes.</w:t>
       </w:r>
       <w:r>
         <w:rPr>
@@ -457,23 +443,7 @@
           <w:color w:val="000000" w:themeColor="text1"/>
           <w:lang w:val="en"/>
         </w:rPr>
-        <w:t xml:space="preserve">The main objective of the project is the implementation of a complete IT infrastructure for a dental clinic. In this project I had planned to create the server with </w:t>
-      </w:r>
-      <w:proofErr w:type="spellStart"/>
-      <w:r>
-        <w:rPr>
-          <w:color w:val="000000" w:themeColor="text1"/>
-          <w:lang w:val="en"/>
-        </w:rPr>
-        <w:t>Proxmox</w:t>
-      </w:r>
-      <w:proofErr w:type="spellEnd"/>
-      <w:r>
-        <w:rPr>
-          <w:color w:val="000000" w:themeColor="text1"/>
-          <w:lang w:val="en"/>
-        </w:rPr>
-        <w:t>, which is used to manage virtual environments, create the entire Active Directory of the company for management within it, configure a VPN server to be able to telework and include an internal web server, with its website, to be able to access applications in which patient appointments are managed.</w:t>
+        <w:t>The main objective of the project is the implementation of a complete IT infrastructure for a dental clinic. In this project I had planned to create the server with Proxmox, which is used to manage virtual environments, create the entire Active Directory of the company for management within it, configure a VPN server to be able to telework and include an internal web server, with its website, to be able to access applications in which patient appointments are managed.</w:t>
       </w:r>
     </w:p>
     <w:p>
@@ -542,23 +512,7 @@
           <w:rFonts w:ascii="Arial" w:hAnsi="Arial" w:cs="Arial"/>
           <w:color w:val="000000" w:themeColor="text1"/>
         </w:rPr>
-        <w:t xml:space="preserve">Una de las motivaciones principales de este proyecto, es que el año pasado tuvimos que hacer un proyecto </w:t>
-      </w:r>
-      <w:proofErr w:type="spellStart"/>
-      <w:r>
-        <w:rPr>
-          <w:rFonts w:ascii="Arial" w:hAnsi="Arial" w:cs="Arial"/>
-          <w:color w:val="000000" w:themeColor="text1"/>
-        </w:rPr>
-        <w:t>intermodular</w:t>
-      </w:r>
-      <w:proofErr w:type="spellEnd"/>
-      <w:r>
-        <w:rPr>
-          <w:rFonts w:ascii="Arial" w:hAnsi="Arial" w:cs="Arial"/>
-          <w:color w:val="000000" w:themeColor="text1"/>
-        </w:rPr>
-        <w:t>, y en mi caso elegí esta clínica dental y estética, ya que mi padre tenía en mente crearse en un futuro una clínica de esta índole, por lo que yo le podría organizar y gestionar toda la parte informática.</w:t>
+        <w:t>Una de las motivaciones principales de este proyecto, es que el año pasado tuvimos que hacer un proyecto intermodular, y en mi caso elegí esta clínica dental y estética, ya que mi padre tenía en mente crearse en un futuro una clínica de esta índole, por lo que yo le podría organizar y gestionar toda la parte informática.</w:t>
       </w:r>
     </w:p>
     <w:p>
@@ -648,36 +602,175 @@
     </w:p>
     <w:p>
       <w:pPr>
-        <w:spacing w:line="360" w:lineRule="auto"/>
-        <w:jc w:val="both"/>
-        <w:rPr>
-          <w:color w:val="000000" w:themeColor="text1"/>
-        </w:rPr>
-      </w:pPr>
-      <w:r>
-        <w:rPr>
-          <w:rFonts w:ascii="Arial" w:hAnsi="Arial" w:cs="Arial"/>
-          <w:color w:val="000000" w:themeColor="text1"/>
-        </w:rPr>
-        <w:t>Principales funciones y problemas que resuelve.</w:t>
-      </w:r>
-      <w:r>
-        <w:br/>
-      </w:r>
-      <w:r>
-        <w:rPr>
-          <w:rFonts w:ascii="Arial" w:hAnsi="Arial" w:cs="Arial"/>
-          <w:color w:val="000000" w:themeColor="text1"/>
-        </w:rPr>
-        <w:t>Puedes listar los principales requisitos que debe cumplir tu proyecto.</w:t>
-      </w:r>
-      <w:r>
-        <w:rPr>
-          <w:rFonts w:ascii="Arial" w:hAnsi="Arial" w:cs="Arial"/>
-          <w:color w:val="000000" w:themeColor="text1"/>
-        </w:rPr>
-        <w:t xml:space="preserve"> </w:t>
-      </w:r>
+        <w:rPr>
+          <w:b/>
+          <w:bCs/>
+        </w:rPr>
+      </w:pPr>
+      <w:r>
+        <w:rPr>
+          <w:b/>
+          <w:bCs/>
+        </w:rPr>
+        <w:t>1. Introducción</w:t>
+      </w:r>
+    </w:p>
+    <w:p>
+      <w:pPr>
+        <w:jc w:val="both"/>
+      </w:pPr>
+      <w:r>
+        <w:t>Este</w:t>
+      </w:r>
+      <w:r>
+        <w:t xml:space="preserve"> proyecto tiene como objetivo la implementación de una infraestructura IT completa para una empresa del sector sanitario, en este caso, una clínica dental. Se utilizará Windows Server 2025 como base para la gestión de usuarios, permisos y servicios de red, </w:t>
+      </w:r>
+      <w:r>
+        <w:t>utilizando</w:t>
+      </w:r>
+      <w:r>
+        <w:t xml:space="preserve"> tecnologías de virtualización, autenticación y conectividad remota. Además, se incluirá un servidor web interno que permitirá a los empleados acceder a aplicaciones específicas para la gestión de citas y pacientes.</w:t>
+      </w:r>
+    </w:p>
+    <w:p>
+      <w:pPr>
+        <w:jc w:val="both"/>
+      </w:pPr>
+      <w:r>
+        <w:t>Este proyecto simula un entorno real de empresa, asegurando que la infraestructura implementada pueda ser utilizada en un contexto empresarial con necesidades de seguridad, disponibilidad y accesibilidad.</w:t>
+      </w:r>
+    </w:p>
+    <w:p>
+      <w:pPr>
+        <w:rPr>
+          <w:b/>
+          <w:bCs/>
+        </w:rPr>
+      </w:pPr>
+      <w:r>
+        <w:rPr>
+          <w:b/>
+          <w:bCs/>
+        </w:rPr>
+        <w:t>2. Objetivos del Proyecto</w:t>
+      </w:r>
+    </w:p>
+    <w:p>
+      <w:pPr>
+        <w:numPr>
+          <w:ilvl w:val="0"/>
+          <w:numId w:val="5"/>
+        </w:numPr>
+        <w:jc w:val="both"/>
+      </w:pPr>
+      <w:r>
+        <w:t>Implementar Active Directory (AD) en Windows Server 2025 para la gestión centralizada de usuarios, permisos y políticas de seguridad.</w:t>
+      </w:r>
+    </w:p>
+    <w:p>
+      <w:pPr>
+        <w:numPr>
+          <w:ilvl w:val="0"/>
+          <w:numId w:val="5"/>
+        </w:numPr>
+        <w:jc w:val="both"/>
+      </w:pPr>
+      <w:r>
+        <w:t>Configurar un Servidor VPN (L2TP/IPSec) para permitir el teletrabajo seguro de los empleados.</w:t>
+      </w:r>
+    </w:p>
+    <w:p>
+      <w:pPr>
+        <w:numPr>
+          <w:ilvl w:val="0"/>
+          <w:numId w:val="5"/>
+        </w:numPr>
+        <w:jc w:val="both"/>
+      </w:pPr>
+      <w:r>
+        <w:t>Virtualizar la infraestructura IT en Proxmox, asegurando alta disponibilidad.</w:t>
+      </w:r>
+    </w:p>
+    <w:p>
+      <w:pPr>
+        <w:numPr>
+          <w:ilvl w:val="0"/>
+          <w:numId w:val="5"/>
+        </w:numPr>
+        <w:jc w:val="both"/>
+      </w:pPr>
+      <w:r>
+        <w:t>Desplegar un Servidor Web Interno con XAMPP, hospedando dos aplicaciones web de la clínica:</w:t>
+      </w:r>
+    </w:p>
+    <w:p>
+      <w:pPr>
+        <w:numPr>
+          <w:ilvl w:val="1"/>
+          <w:numId w:val="5"/>
+        </w:numPr>
+        <w:jc w:val="both"/>
+      </w:pPr>
+      <w:r>
+        <w:t>Portal de Citas Médicas.</w:t>
+      </w:r>
+    </w:p>
+    <w:p>
+      <w:pPr>
+        <w:numPr>
+          <w:ilvl w:val="1"/>
+          <w:numId w:val="5"/>
+        </w:numPr>
+        <w:jc w:val="both"/>
+      </w:pPr>
+      <w:r>
+        <w:t>Sistema de Gestión de Pacientes.</w:t>
+      </w:r>
+    </w:p>
+    <w:p>
+      <w:pPr>
+        <w:numPr>
+          <w:ilvl w:val="0"/>
+          <w:numId w:val="5"/>
+        </w:numPr>
+        <w:jc w:val="both"/>
+      </w:pPr>
+      <w:r>
+        <w:t>Integrar autenticación con Active Directory en las aplicaciones web.</w:t>
+      </w:r>
+    </w:p>
+    <w:p>
+      <w:pPr>
+        <w:numPr>
+          <w:ilvl w:val="0"/>
+          <w:numId w:val="5"/>
+        </w:numPr>
+        <w:jc w:val="both"/>
+      </w:pPr>
+      <w:r>
+        <w:t>Configurar NO-IP para permitir acceso remoto sin depender de una IP fija.</w:t>
+      </w:r>
+    </w:p>
+    <w:p>
+      <w:pPr>
+        <w:numPr>
+          <w:ilvl w:val="0"/>
+          <w:numId w:val="5"/>
+        </w:numPr>
+        <w:jc w:val="both"/>
+      </w:pPr>
+      <w:r>
+        <w:t>Optimizar la seguridad del entorno con políticas de firewall, GPOs y backups.</w:t>
+      </w:r>
+    </w:p>
+    <w:p>
+      <w:pPr>
+        <w:spacing w:line="360" w:lineRule="auto"/>
+        <w:jc w:val="both"/>
+        <w:rPr>
+          <w:color w:val="000000" w:themeColor="text1"/>
+        </w:rPr>
+      </w:pPr>
       <w:r>
         <w:rPr>
           <w:color w:val="000000" w:themeColor="text1"/>
@@ -788,23 +881,7 @@
           <w:rFonts w:ascii="Arial" w:hAnsi="Arial" w:cs="Arial"/>
           <w:color w:val="000000" w:themeColor="text1"/>
         </w:rPr>
-        <w:t xml:space="preserve">F – Funciones: Desglose de las características asociadas o </w:t>
-      </w:r>
-      <w:proofErr w:type="spellStart"/>
-      <w:r>
-        <w:rPr>
-          <w:rFonts w:ascii="Arial" w:hAnsi="Arial" w:cs="Arial"/>
-          <w:color w:val="000000" w:themeColor="text1"/>
-        </w:rPr>
-        <w:t>subrequisitos</w:t>
-      </w:r>
-      <w:proofErr w:type="spellEnd"/>
-      <w:r>
-        <w:rPr>
-          <w:rFonts w:ascii="Arial" w:hAnsi="Arial" w:cs="Arial"/>
-          <w:color w:val="000000" w:themeColor="text1"/>
-        </w:rPr>
-        <w:t xml:space="preserve"> de cada requisito. Expresado en leguaje técnico.</w:t>
+        <w:t>F – Funciones: Desglose de las características asociadas o subrequisitos de cada requisito. Expresado en leguaje técnico.</w:t>
       </w:r>
     </w:p>
     <w:p>
@@ -954,23 +1031,7 @@
           <w:rFonts w:ascii="Arial" w:hAnsi="Arial" w:cs="Arial"/>
           <w:color w:val="000000" w:themeColor="text1"/>
         </w:rPr>
-        <w:t xml:space="preserve">R01F01T02 - Diseñar un </w:t>
-      </w:r>
-      <w:proofErr w:type="spellStart"/>
-      <w:r>
-        <w:rPr>
-          <w:rFonts w:ascii="Arial" w:hAnsi="Arial" w:cs="Arial"/>
-          <w:color w:val="000000" w:themeColor="text1"/>
-        </w:rPr>
-        <w:t>html</w:t>
-      </w:r>
-      <w:proofErr w:type="spellEnd"/>
-      <w:r>
-        <w:rPr>
-          <w:rFonts w:ascii="Arial" w:hAnsi="Arial" w:cs="Arial"/>
-          <w:color w:val="000000" w:themeColor="text1"/>
-        </w:rPr>
-        <w:t xml:space="preserve"> que permita rellenar los campos de registro.</w:t>
+        <w:t>R01F01T02 - Diseñar un html que permita rellenar los campos de registro.</w:t>
       </w:r>
     </w:p>
     <w:p>
@@ -1864,7 +1925,6 @@
                 <w:color w:val="000000" w:themeColor="text1"/>
               </w:rPr>
             </w:pPr>
-            <w:proofErr w:type="spellStart"/>
             <w:r>
               <w:rPr>
                 <w:rFonts w:ascii="Arial" w:hAnsi="Arial" w:cs="Arial"/>
@@ -1872,7 +1932,6 @@
               </w:rPr>
               <w:t>Idchat</w:t>
             </w:r>
-            <w:proofErr w:type="spellEnd"/>
           </w:p>
           <w:p>
             <w:pPr>
@@ -3528,67 +3587,7 @@
           <w:sz w:val="24"/>
           <w:szCs w:val="24"/>
         </w:rPr>
-        <w:t xml:space="preserve">Oracle </w:t>
-      </w:r>
-      <w:proofErr w:type="spellStart"/>
-      <w:r>
-        <w:rPr>
-          <w:rFonts w:ascii="system-ui" w:eastAsia="system-ui" w:hAnsi="system-ui" w:cs="system-ui"/>
-          <w:color w:val="0D0D0D" w:themeColor="text1" w:themeTint="F2"/>
-          <w:sz w:val="24"/>
-          <w:szCs w:val="24"/>
-        </w:rPr>
-        <w:t>Corporation</w:t>
-      </w:r>
-      <w:proofErr w:type="spellEnd"/>
-      <w:r>
-        <w:rPr>
-          <w:rFonts w:ascii="system-ui" w:eastAsia="system-ui" w:hAnsi="system-ui" w:cs="system-ui"/>
-          <w:color w:val="0D0D0D" w:themeColor="text1" w:themeTint="F2"/>
-          <w:sz w:val="24"/>
-          <w:szCs w:val="24"/>
-        </w:rPr>
-        <w:t xml:space="preserve">. (s. f.). Oracle </w:t>
-      </w:r>
-      <w:proofErr w:type="spellStart"/>
-      <w:r>
-        <w:rPr>
-          <w:rFonts w:ascii="system-ui" w:eastAsia="system-ui" w:hAnsi="system-ui" w:cs="system-ui"/>
-          <w:color w:val="0D0D0D" w:themeColor="text1" w:themeTint="F2"/>
-          <w:sz w:val="24"/>
-          <w:szCs w:val="24"/>
-        </w:rPr>
-        <w:t>Database</w:t>
-      </w:r>
-      <w:proofErr w:type="spellEnd"/>
-      <w:r>
-        <w:rPr>
-          <w:rFonts w:ascii="system-ui" w:eastAsia="system-ui" w:hAnsi="system-ui" w:cs="system-ui"/>
-          <w:color w:val="0D0D0D" w:themeColor="text1" w:themeTint="F2"/>
-          <w:sz w:val="24"/>
-          <w:szCs w:val="24"/>
-        </w:rPr>
-        <w:t xml:space="preserve"> 19c </w:t>
-      </w:r>
-      <w:proofErr w:type="spellStart"/>
-      <w:r>
-        <w:rPr>
-          <w:rFonts w:ascii="system-ui" w:eastAsia="system-ui" w:hAnsi="system-ui" w:cs="system-ui"/>
-          <w:color w:val="0D0D0D" w:themeColor="text1" w:themeTint="F2"/>
-          <w:sz w:val="24"/>
-          <w:szCs w:val="24"/>
-        </w:rPr>
-        <w:t>Documentation</w:t>
-      </w:r>
-      <w:proofErr w:type="spellEnd"/>
-      <w:r>
-        <w:rPr>
-          <w:rFonts w:ascii="system-ui" w:eastAsia="system-ui" w:hAnsi="system-ui" w:cs="system-ui"/>
-          <w:color w:val="0D0D0D" w:themeColor="text1" w:themeTint="F2"/>
-          <w:sz w:val="24"/>
-          <w:szCs w:val="24"/>
-        </w:rPr>
-        <w:t xml:space="preserve">. Recuperado de </w:t>
+        <w:t xml:space="preserve">Oracle Corporation. (s. f.). Oracle Database 19c Documentation. Recuperado de </w:t>
       </w:r>
       <w:r>
         <w:rPr>
@@ -4319,6 +4318,123 @@
       </w:rPr>
     </w:lvl>
   </w:abstractNum>
+  <w:abstractNum w:abstractNumId="4" w15:restartNumberingAfterBreak="0">
+    <w:nsid w:val="7A317F6D"/>
+    <w:multiLevelType w:val="multilevel"/>
+    <w:tmpl w:val="B706EA24"/>
+    <w:lvl w:ilvl="0">
+      <w:start w:val="1"/>
+      <w:numFmt w:val="decimal"/>
+      <w:lvlText w:val="%1."/>
+      <w:lvlJc w:val="left"/>
+      <w:pPr>
+        <w:tabs>
+          <w:tab w:val="num" w:pos="720"/>
+        </w:tabs>
+        <w:ind w:left="720" w:hanging="360"/>
+      </w:pPr>
+    </w:lvl>
+    <w:lvl w:ilvl="1">
+      <w:start w:val="1"/>
+      <w:numFmt w:val="bullet"/>
+      <w:lvlText w:val="o"/>
+      <w:lvlJc w:val="left"/>
+      <w:pPr>
+        <w:tabs>
+          <w:tab w:val="num" w:pos="1440"/>
+        </w:tabs>
+        <w:ind w:left="1440" w:hanging="360"/>
+      </w:pPr>
+      <w:rPr>
+        <w:rFonts w:ascii="Courier New" w:hAnsi="Courier New" w:hint="default"/>
+        <w:sz w:val="20"/>
+      </w:rPr>
+    </w:lvl>
+    <w:lvl w:ilvl="2" w:tentative="1">
+      <w:start w:val="1"/>
+      <w:numFmt w:val="decimal"/>
+      <w:lvlText w:val="%3."/>
+      <w:lvlJc w:val="left"/>
+      <w:pPr>
+        <w:tabs>
+          <w:tab w:val="num" w:pos="2160"/>
+        </w:tabs>
+        <w:ind w:left="2160" w:hanging="360"/>
+      </w:pPr>
+    </w:lvl>
+    <w:lvl w:ilvl="3" w:tentative="1">
+      <w:start w:val="1"/>
+      <w:numFmt w:val="decimal"/>
+      <w:lvlText w:val="%4."/>
+      <w:lvlJc w:val="left"/>
+      <w:pPr>
+        <w:tabs>
+          <w:tab w:val="num" w:pos="2880"/>
+        </w:tabs>
+        <w:ind w:left="2880" w:hanging="360"/>
+      </w:pPr>
+    </w:lvl>
+    <w:lvl w:ilvl="4" w:tentative="1">
+      <w:start w:val="1"/>
+      <w:numFmt w:val="decimal"/>
+      <w:lvlText w:val="%5."/>
+      <w:lvlJc w:val="left"/>
+      <w:pPr>
+        <w:tabs>
+          <w:tab w:val="num" w:pos="3600"/>
+        </w:tabs>
+        <w:ind w:left="3600" w:hanging="360"/>
+      </w:pPr>
+    </w:lvl>
+    <w:lvl w:ilvl="5" w:tentative="1">
+      <w:start w:val="1"/>
+      <w:numFmt w:val="decimal"/>
+      <w:lvlText w:val="%6."/>
+      <w:lvlJc w:val="left"/>
+      <w:pPr>
+        <w:tabs>
+          <w:tab w:val="num" w:pos="4320"/>
+        </w:tabs>
+        <w:ind w:left="4320" w:hanging="360"/>
+      </w:pPr>
+    </w:lvl>
+    <w:lvl w:ilvl="6" w:tentative="1">
+      <w:start w:val="1"/>
+      <w:numFmt w:val="decimal"/>
+      <w:lvlText w:val="%7."/>
+      <w:lvlJc w:val="left"/>
+      <w:pPr>
+        <w:tabs>
+          <w:tab w:val="num" w:pos="5040"/>
+        </w:tabs>
+        <w:ind w:left="5040" w:hanging="360"/>
+      </w:pPr>
+    </w:lvl>
+    <w:lvl w:ilvl="7" w:tentative="1">
+      <w:start w:val="1"/>
+      <w:numFmt w:val="decimal"/>
+      <w:lvlText w:val="%8."/>
+      <w:lvlJc w:val="left"/>
+      <w:pPr>
+        <w:tabs>
+          <w:tab w:val="num" w:pos="5760"/>
+        </w:tabs>
+        <w:ind w:left="5760" w:hanging="360"/>
+      </w:pPr>
+    </w:lvl>
+    <w:lvl w:ilvl="8" w:tentative="1">
+      <w:start w:val="1"/>
+      <w:numFmt w:val="decimal"/>
+      <w:lvlText w:val="%9."/>
+      <w:lvlJc w:val="left"/>
+      <w:pPr>
+        <w:tabs>
+          <w:tab w:val="num" w:pos="6480"/>
+        </w:tabs>
+        <w:ind w:left="6480" w:hanging="360"/>
+      </w:pPr>
+    </w:lvl>
+  </w:abstractNum>
   <w:num w:numId="1" w16cid:durableId="945578225">
     <w:abstractNumId w:val="0"/>
   </w:num>
@@ -4330,6 +4446,9 @@
   </w:num>
   <w:num w:numId="4" w16cid:durableId="1321499160">
     <w:abstractNumId w:val="3"/>
+  </w:num>
+  <w:num w:numId="5" w16cid:durableId="2034920298">
+    <w:abstractNumId w:val="4"/>
   </w:num>
 </w:numbering>
 </file>

</xml_diff>

<commit_message>
Añadido el Presupuesto de todo el Hardware, licencias y salario técnico
</commit_message>
<xml_diff>
--- a/Esqueleto_Memoria_TFG 2024-25.docx
+++ b/Esqueleto_Memoria_TFG 2024-25.docx
@@ -4363,48 +4363,662 @@
     </w:p>
     <w:p>
       <w:pPr>
-        <w:spacing w:line="360" w:lineRule="auto"/>
-        <w:jc w:val="both"/>
-        <w:rPr>
-          <w:rFonts w:ascii="Arial" w:hAnsi="Arial" w:cs="Arial"/>
-          <w:color w:val="000000" w:themeColor="text1"/>
-        </w:rPr>
-      </w:pPr>
-      <w:r>
         <w:rPr>
           <w:rFonts w:ascii="Arial" w:hAnsi="Arial" w:cs="Arial"/>
           <w:b/>
           <w:bCs/>
           <w:color w:val="000000" w:themeColor="text1"/>
         </w:rPr>
-        <w:t xml:space="preserve">Presupuesto. </w:t>
-      </w:r>
-      <w:r>
-        <w:rPr>
-          <w:rFonts w:ascii="Arial" w:hAnsi="Arial" w:cs="Arial"/>
-          <w:color w:val="000000" w:themeColor="text1"/>
-        </w:rPr>
-        <w:t>Con detalle de horas, indispensable si se realiza en grupo, y coste total del desarrollo por cada requisito.</w:t>
-      </w:r>
-    </w:p>
-    <w:p>
-      <w:pPr>
-        <w:spacing w:line="360" w:lineRule="auto"/>
-        <w:jc w:val="both"/>
+      </w:pPr>
+      <w:r>
         <w:rPr>
           <w:rFonts w:ascii="Arial" w:hAnsi="Arial" w:cs="Arial"/>
           <w:b/>
           <w:bCs/>
           <w:color w:val="000000" w:themeColor="text1"/>
         </w:rPr>
-      </w:pPr>
-      <w:r>
+        <w:br w:type="page"/>
+      </w:r>
+    </w:p>
+    <w:p>
+      <w:pPr>
+        <w:spacing w:line="360" w:lineRule="auto"/>
+        <w:jc w:val="both"/>
         <w:rPr>
           <w:rFonts w:ascii="Arial" w:hAnsi="Arial" w:cs="Arial"/>
           <w:b/>
           <w:bCs/>
           <w:color w:val="000000" w:themeColor="text1"/>
         </w:rPr>
+      </w:pPr>
+      <w:r>
+        <w:rPr>
+          <w:rFonts w:ascii="Arial" w:hAnsi="Arial" w:cs="Arial"/>
+          <w:b/>
+          <w:bCs/>
+          <w:color w:val="000000" w:themeColor="text1"/>
+        </w:rPr>
+        <w:lastRenderedPageBreak/>
+        <w:t xml:space="preserve">Presupuesto. </w:t>
+      </w:r>
+    </w:p>
+    <w:p>
+      <w:pPr>
+        <w:pStyle w:val="Prrafodelista"/>
+        <w:numPr>
+          <w:ilvl w:val="0"/>
+          <w:numId w:val="8"/>
+        </w:numPr>
+        <w:spacing w:line="360" w:lineRule="auto"/>
+        <w:jc w:val="both"/>
+        <w:rPr>
+          <w:rFonts w:ascii="Arial" w:hAnsi="Arial" w:cs="Arial"/>
+          <w:color w:val="000000" w:themeColor="text1"/>
+        </w:rPr>
+      </w:pPr>
+      <w:r>
+        <w:rPr>
+          <w:rFonts w:ascii="Arial" w:hAnsi="Arial" w:cs="Arial"/>
+          <w:color w:val="000000" w:themeColor="text1"/>
+        </w:rPr>
+        <w:t xml:space="preserve">Equipos </w:t>
+      </w:r>
+      <w:r>
+        <w:rPr>
+          <w:rFonts w:ascii="Arial" w:hAnsi="Arial" w:cs="Arial"/>
+          <w:color w:val="000000" w:themeColor="text1"/>
+        </w:rPr>
+        <w:t>I</w:t>
+      </w:r>
+      <w:r>
+        <w:rPr>
+          <w:rFonts w:ascii="Arial" w:hAnsi="Arial" w:cs="Arial"/>
+          <w:color w:val="000000" w:themeColor="text1"/>
+        </w:rPr>
+        <w:t>nformáticos:</w:t>
+      </w:r>
+    </w:p>
+    <w:p>
+      <w:pPr>
+        <w:pStyle w:val="Prrafodelista"/>
+        <w:numPr>
+          <w:ilvl w:val="1"/>
+          <w:numId w:val="8"/>
+        </w:numPr>
+        <w:spacing w:line="360" w:lineRule="auto"/>
+        <w:jc w:val="both"/>
+        <w:rPr>
+          <w:rFonts w:ascii="Arial" w:hAnsi="Arial" w:cs="Arial"/>
+          <w:color w:val="000000" w:themeColor="text1"/>
+        </w:rPr>
+      </w:pPr>
+      <w:r>
+        <w:rPr>
+          <w:rFonts w:ascii="Arial" w:hAnsi="Arial" w:cs="Arial"/>
+          <w:color w:val="000000" w:themeColor="text1"/>
+        </w:rPr>
+        <w:t>Procesador: Intel Celeron G5905 3.5GHz → 47,99€</w:t>
+      </w:r>
+    </w:p>
+    <w:p>
+      <w:pPr>
+        <w:pStyle w:val="Prrafodelista"/>
+        <w:numPr>
+          <w:ilvl w:val="1"/>
+          <w:numId w:val="8"/>
+        </w:numPr>
+        <w:spacing w:line="360" w:lineRule="auto"/>
+        <w:jc w:val="both"/>
+        <w:rPr>
+          <w:rFonts w:ascii="Arial" w:hAnsi="Arial" w:cs="Arial"/>
+          <w:color w:val="000000" w:themeColor="text1"/>
+        </w:rPr>
+      </w:pPr>
+      <w:r>
+        <w:rPr>
+          <w:rFonts w:ascii="Arial" w:hAnsi="Arial" w:cs="Arial"/>
+          <w:color w:val="000000" w:themeColor="text1"/>
+        </w:rPr>
+        <w:t>Placa base: MSI A320M-A Pro MAX → 49,99€</w:t>
+      </w:r>
+    </w:p>
+    <w:p>
+      <w:pPr>
+        <w:pStyle w:val="Prrafodelista"/>
+        <w:numPr>
+          <w:ilvl w:val="1"/>
+          <w:numId w:val="8"/>
+        </w:numPr>
+        <w:spacing w:line="360" w:lineRule="auto"/>
+        <w:jc w:val="both"/>
+        <w:rPr>
+          <w:rFonts w:ascii="Arial" w:hAnsi="Arial" w:cs="Arial"/>
+          <w:color w:val="000000" w:themeColor="text1"/>
+        </w:rPr>
+      </w:pPr>
+      <w:r>
+        <w:rPr>
+          <w:rFonts w:ascii="Arial" w:hAnsi="Arial" w:cs="Arial"/>
+          <w:color w:val="000000" w:themeColor="text1"/>
+        </w:rPr>
+        <w:t>Memoria RAM: Crucial DDR4 8GB 2666MHz → 51,78€</w:t>
+      </w:r>
+    </w:p>
+    <w:p>
+      <w:pPr>
+        <w:pStyle w:val="Prrafodelista"/>
+        <w:numPr>
+          <w:ilvl w:val="1"/>
+          <w:numId w:val="8"/>
+        </w:numPr>
+        <w:spacing w:line="360" w:lineRule="auto"/>
+        <w:jc w:val="both"/>
+        <w:rPr>
+          <w:rFonts w:ascii="Arial" w:hAnsi="Arial" w:cs="Arial"/>
+          <w:color w:val="000000" w:themeColor="text1"/>
+        </w:rPr>
+      </w:pPr>
+      <w:r>
+        <w:rPr>
+          <w:rFonts w:ascii="Arial" w:hAnsi="Arial" w:cs="Arial"/>
+          <w:color w:val="000000" w:themeColor="text1"/>
+        </w:rPr>
+        <w:t>Almacenamiento (SSD): Kingston NV2 250GB PCIe 4.0 NVMe → 30,99€</w:t>
+      </w:r>
+    </w:p>
+    <w:p>
+      <w:pPr>
+        <w:pStyle w:val="Prrafodelista"/>
+        <w:numPr>
+          <w:ilvl w:val="1"/>
+          <w:numId w:val="8"/>
+        </w:numPr>
+        <w:spacing w:line="360" w:lineRule="auto"/>
+        <w:jc w:val="both"/>
+        <w:rPr>
+          <w:rFonts w:ascii="Arial" w:hAnsi="Arial" w:cs="Arial"/>
+          <w:color w:val="000000" w:themeColor="text1"/>
+        </w:rPr>
+      </w:pPr>
+      <w:r>
+        <w:rPr>
+          <w:rFonts w:ascii="Arial" w:hAnsi="Arial" w:cs="Arial"/>
+          <w:color w:val="000000" w:themeColor="text1"/>
+        </w:rPr>
+        <w:t>Fuente de alimentación: Tempest PSU 650W → 54,98€</w:t>
+      </w:r>
+    </w:p>
+    <w:p>
+      <w:pPr>
+        <w:pStyle w:val="Prrafodelista"/>
+        <w:numPr>
+          <w:ilvl w:val="1"/>
+          <w:numId w:val="8"/>
+        </w:numPr>
+        <w:spacing w:line="360" w:lineRule="auto"/>
+        <w:jc w:val="both"/>
+        <w:rPr>
+          <w:rFonts w:ascii="Arial" w:hAnsi="Arial" w:cs="Arial"/>
+          <w:color w:val="000000" w:themeColor="text1"/>
+        </w:rPr>
+      </w:pPr>
+      <w:r>
+        <w:rPr>
+          <w:rFonts w:ascii="Arial" w:hAnsi="Arial" w:cs="Arial"/>
+          <w:color w:val="000000" w:themeColor="text1"/>
+        </w:rPr>
+        <w:t>Caja (Torre): Nox Hummer Void USB 3.0 Negro → 58,99€</w:t>
+      </w:r>
+    </w:p>
+    <w:p>
+      <w:pPr>
+        <w:pStyle w:val="Prrafodelista"/>
+        <w:numPr>
+          <w:ilvl w:val="1"/>
+          <w:numId w:val="8"/>
+        </w:numPr>
+        <w:spacing w:line="360" w:lineRule="auto"/>
+        <w:jc w:val="both"/>
+        <w:rPr>
+          <w:rFonts w:ascii="Arial" w:hAnsi="Arial" w:cs="Arial"/>
+          <w:color w:val="000000" w:themeColor="text1"/>
+        </w:rPr>
+      </w:pPr>
+      <w:r>
+        <w:rPr>
+          <w:rFonts w:ascii="Arial" w:hAnsi="Arial" w:cs="Arial"/>
+          <w:color w:val="000000" w:themeColor="text1"/>
+        </w:rPr>
+        <w:t>Sistema operativo: Microsoft Windows 1</w:t>
+      </w:r>
+      <w:r>
+        <w:rPr>
+          <w:rFonts w:ascii="Arial" w:hAnsi="Arial" w:cs="Arial"/>
+          <w:color w:val="000000" w:themeColor="text1"/>
+        </w:rPr>
+        <w:t>1</w:t>
+      </w:r>
+      <w:r>
+        <w:rPr>
+          <w:rFonts w:ascii="Arial" w:hAnsi="Arial" w:cs="Arial"/>
+          <w:color w:val="000000" w:themeColor="text1"/>
+        </w:rPr>
+        <w:t xml:space="preserve"> Pro 32/64 Bit → 1</w:t>
+      </w:r>
+      <w:r>
+        <w:rPr>
+          <w:rFonts w:ascii="Arial" w:hAnsi="Arial" w:cs="Arial"/>
+          <w:color w:val="000000" w:themeColor="text1"/>
+        </w:rPr>
+        <w:t>45</w:t>
+      </w:r>
+      <w:r>
+        <w:rPr>
+          <w:rFonts w:ascii="Arial" w:hAnsi="Arial" w:cs="Arial"/>
+          <w:color w:val="000000" w:themeColor="text1"/>
+        </w:rPr>
+        <w:t>€</w:t>
+      </w:r>
+    </w:p>
+    <w:p>
+      <w:pPr>
+        <w:pStyle w:val="Prrafodelista"/>
+        <w:numPr>
+          <w:ilvl w:val="1"/>
+          <w:numId w:val="8"/>
+        </w:numPr>
+        <w:spacing w:line="360" w:lineRule="auto"/>
+        <w:jc w:val="both"/>
+        <w:rPr>
+          <w:rFonts w:ascii="Arial" w:hAnsi="Arial" w:cs="Arial"/>
+          <w:color w:val="000000" w:themeColor="text1"/>
+        </w:rPr>
+      </w:pPr>
+      <w:r>
+        <w:rPr>
+          <w:rFonts w:ascii="Arial" w:hAnsi="Arial" w:cs="Arial"/>
+          <w:color w:val="000000" w:themeColor="text1"/>
+        </w:rPr>
+        <w:t>Monitor: AOC 27B3HA2 LED IPS 27" FullHD 100Hz → 109,90€</w:t>
+      </w:r>
+    </w:p>
+    <w:p>
+      <w:pPr>
+        <w:pStyle w:val="Prrafodelista"/>
+        <w:numPr>
+          <w:ilvl w:val="1"/>
+          <w:numId w:val="8"/>
+        </w:numPr>
+        <w:spacing w:line="360" w:lineRule="auto"/>
+        <w:jc w:val="both"/>
+        <w:rPr>
+          <w:rFonts w:ascii="Arial" w:hAnsi="Arial" w:cs="Arial"/>
+          <w:color w:val="000000" w:themeColor="text1"/>
+        </w:rPr>
+      </w:pPr>
+      <w:r>
+        <w:rPr>
+          <w:rFonts w:ascii="Arial" w:hAnsi="Arial" w:cs="Arial"/>
+          <w:color w:val="000000" w:themeColor="text1"/>
+        </w:rPr>
+        <w:t>Teclado y ratón: Coolbox Combo Teclado + Ratón USB 1600DPI Negro → 17,99€</w:t>
+      </w:r>
+    </w:p>
+    <w:p>
+      <w:pPr>
+        <w:pStyle w:val="Prrafodelista"/>
+        <w:numPr>
+          <w:ilvl w:val="1"/>
+          <w:numId w:val="8"/>
+        </w:numPr>
+        <w:spacing w:line="360" w:lineRule="auto"/>
+        <w:jc w:val="both"/>
+        <w:rPr>
+          <w:rFonts w:ascii="Arial" w:hAnsi="Arial" w:cs="Arial"/>
+          <w:color w:val="000000" w:themeColor="text1"/>
+        </w:rPr>
+      </w:pPr>
+      <w:r>
+        <w:rPr>
+          <w:rFonts w:ascii="Arial" w:hAnsi="Arial" w:cs="Arial"/>
+          <w:color w:val="000000" w:themeColor="text1"/>
+        </w:rPr>
+        <w:t>Total por ordenador: 542,6€</w:t>
+      </w:r>
+    </w:p>
+    <w:p>
+      <w:pPr>
+        <w:pStyle w:val="Prrafodelista"/>
+        <w:numPr>
+          <w:ilvl w:val="1"/>
+          <w:numId w:val="8"/>
+        </w:numPr>
+        <w:spacing w:line="360" w:lineRule="auto"/>
+        <w:jc w:val="both"/>
+        <w:rPr>
+          <w:rFonts w:ascii="Arial" w:hAnsi="Arial" w:cs="Arial"/>
+          <w:color w:val="000000" w:themeColor="text1"/>
+        </w:rPr>
+      </w:pPr>
+      <w:r>
+        <w:rPr>
+          <w:rFonts w:ascii="Arial" w:hAnsi="Arial" w:cs="Arial"/>
+          <w:color w:val="000000" w:themeColor="text1"/>
+        </w:rPr>
+        <w:t>Total para 15 ordenadores (4 por clínica + 3 en oficina central): 8.</w:t>
+      </w:r>
+      <w:r>
+        <w:rPr>
+          <w:rFonts w:ascii="Arial" w:hAnsi="Arial" w:cs="Arial"/>
+          <w:color w:val="000000" w:themeColor="text1"/>
+        </w:rPr>
+        <w:t>514,15</w:t>
+      </w:r>
+      <w:r>
+        <w:rPr>
+          <w:rFonts w:ascii="Arial" w:hAnsi="Arial" w:cs="Arial"/>
+          <w:color w:val="000000" w:themeColor="text1"/>
+        </w:rPr>
+        <w:t>€</w:t>
+      </w:r>
+    </w:p>
+    <w:p>
+      <w:pPr>
+        <w:pStyle w:val="Prrafodelista"/>
+        <w:numPr>
+          <w:ilvl w:val="0"/>
+          <w:numId w:val="8"/>
+        </w:numPr>
+        <w:spacing w:line="360" w:lineRule="auto"/>
+        <w:jc w:val="both"/>
+        <w:rPr>
+          <w:rFonts w:ascii="Arial" w:hAnsi="Arial" w:cs="Arial"/>
+          <w:color w:val="000000" w:themeColor="text1"/>
+        </w:rPr>
+      </w:pPr>
+      <w:r>
+        <w:rPr>
+          <w:rFonts w:ascii="Arial" w:hAnsi="Arial" w:cs="Arial"/>
+          <w:color w:val="000000" w:themeColor="text1"/>
+        </w:rPr>
+        <w:t xml:space="preserve">Infraestructura de </w:t>
+      </w:r>
+      <w:r>
+        <w:rPr>
+          <w:rFonts w:ascii="Arial" w:hAnsi="Arial" w:cs="Arial"/>
+          <w:color w:val="000000" w:themeColor="text1"/>
+        </w:rPr>
+        <w:t>R</w:t>
+      </w:r>
+      <w:r>
+        <w:rPr>
+          <w:rFonts w:ascii="Arial" w:hAnsi="Arial" w:cs="Arial"/>
+          <w:color w:val="000000" w:themeColor="text1"/>
+        </w:rPr>
+        <w:t>ed:</w:t>
+      </w:r>
+    </w:p>
+    <w:p>
+      <w:pPr>
+        <w:pStyle w:val="Prrafodelista"/>
+        <w:numPr>
+          <w:ilvl w:val="1"/>
+          <w:numId w:val="8"/>
+        </w:numPr>
+        <w:spacing w:line="360" w:lineRule="auto"/>
+        <w:jc w:val="both"/>
+        <w:rPr>
+          <w:rFonts w:ascii="Arial" w:hAnsi="Arial" w:cs="Arial"/>
+          <w:color w:val="000000" w:themeColor="text1"/>
+        </w:rPr>
+      </w:pPr>
+      <w:r>
+        <w:rPr>
+          <w:rFonts w:ascii="Arial" w:hAnsi="Arial" w:cs="Arial"/>
+          <w:color w:val="000000" w:themeColor="text1"/>
+        </w:rPr>
+        <w:t>Cableado: Cable LAN Goobay Mono Cat 6 U/UTP 350m → 167,95€</w:t>
+      </w:r>
+    </w:p>
+    <w:p>
+      <w:pPr>
+        <w:pStyle w:val="Prrafodelista"/>
+        <w:numPr>
+          <w:ilvl w:val="1"/>
+          <w:numId w:val="8"/>
+        </w:numPr>
+        <w:spacing w:line="360" w:lineRule="auto"/>
+        <w:jc w:val="both"/>
+        <w:rPr>
+          <w:rFonts w:ascii="Arial" w:hAnsi="Arial" w:cs="Arial"/>
+          <w:color w:val="000000" w:themeColor="text1"/>
+        </w:rPr>
+      </w:pPr>
+      <w:r>
+        <w:rPr>
+          <w:rFonts w:ascii="Arial" w:hAnsi="Arial" w:cs="Arial"/>
+          <w:color w:val="000000" w:themeColor="text1"/>
+        </w:rPr>
+        <w:t>A</w:t>
+      </w:r>
+      <w:r>
+        <w:rPr>
+          <w:rFonts w:ascii="Arial" w:hAnsi="Arial" w:cs="Arial"/>
+          <w:color w:val="000000" w:themeColor="text1"/>
+        </w:rPr>
+        <w:t>rmario Rack: Thon Studio Rack 14U 50 black → 158€</w:t>
+      </w:r>
+    </w:p>
+    <w:p>
+      <w:pPr>
+        <w:pStyle w:val="Prrafodelista"/>
+        <w:numPr>
+          <w:ilvl w:val="1"/>
+          <w:numId w:val="8"/>
+        </w:numPr>
+        <w:spacing w:line="360" w:lineRule="auto"/>
+        <w:jc w:val="both"/>
+        <w:rPr>
+          <w:rFonts w:ascii="Arial" w:hAnsi="Arial" w:cs="Arial"/>
+          <w:color w:val="000000" w:themeColor="text1"/>
+        </w:rPr>
+      </w:pPr>
+      <w:r>
+        <w:rPr>
+          <w:rFonts w:ascii="Arial" w:hAnsi="Arial" w:cs="Arial"/>
+          <w:color w:val="000000" w:themeColor="text1"/>
+        </w:rPr>
+        <w:t>Switches de red: TP-Link 24-Port Gigabit Ethernet Switch TL-SG1024D → 92,99€ × 3 = 278,97€</w:t>
+      </w:r>
+    </w:p>
+    <w:p>
+      <w:pPr>
+        <w:pStyle w:val="Prrafodelista"/>
+        <w:numPr>
+          <w:ilvl w:val="1"/>
+          <w:numId w:val="8"/>
+        </w:numPr>
+        <w:spacing w:line="360" w:lineRule="auto"/>
+        <w:jc w:val="both"/>
+        <w:rPr>
+          <w:rFonts w:ascii="Arial" w:hAnsi="Arial" w:cs="Arial"/>
+          <w:color w:val="000000" w:themeColor="text1"/>
+        </w:rPr>
+      </w:pPr>
+      <w:r>
+        <w:rPr>
+          <w:rFonts w:ascii="Arial" w:hAnsi="Arial" w:cs="Arial"/>
+          <w:color w:val="000000" w:themeColor="text1"/>
+        </w:rPr>
+        <w:t>Routers: TP-Link Archer AX53 Router Wi-Fi 6 AX3000 → 64,99 € × 4 = 259,96 €</w:t>
+      </w:r>
+    </w:p>
+    <w:p>
+      <w:pPr>
+        <w:pStyle w:val="Prrafodelista"/>
+        <w:numPr>
+          <w:ilvl w:val="1"/>
+          <w:numId w:val="8"/>
+        </w:numPr>
+        <w:spacing w:line="360" w:lineRule="auto"/>
+        <w:jc w:val="both"/>
+        <w:rPr>
+          <w:rFonts w:ascii="Arial" w:hAnsi="Arial" w:cs="Arial"/>
+          <w:color w:val="000000" w:themeColor="text1"/>
+        </w:rPr>
+      </w:pPr>
+      <w:r>
+        <w:rPr>
+          <w:rFonts w:ascii="Arial" w:hAnsi="Arial" w:cs="Arial"/>
+          <w:color w:val="000000" w:themeColor="text1"/>
+        </w:rPr>
+        <w:t>Total Infraestructura: 604,92€</w:t>
+      </w:r>
+    </w:p>
+    <w:p>
+      <w:pPr>
+        <w:pStyle w:val="Prrafodelista"/>
+        <w:numPr>
+          <w:ilvl w:val="0"/>
+          <w:numId w:val="8"/>
+        </w:numPr>
+        <w:spacing w:line="360" w:lineRule="auto"/>
+        <w:jc w:val="both"/>
+        <w:rPr>
+          <w:rFonts w:ascii="Arial" w:hAnsi="Arial" w:cs="Arial"/>
+          <w:color w:val="000000" w:themeColor="text1"/>
+        </w:rPr>
+      </w:pPr>
+      <w:r>
+        <w:rPr>
+          <w:rFonts w:ascii="Arial" w:hAnsi="Arial" w:cs="Arial"/>
+          <w:color w:val="000000" w:themeColor="text1"/>
+        </w:rPr>
+        <w:t>Software para Servidor:</w:t>
+      </w:r>
+    </w:p>
+    <w:p>
+      <w:pPr>
+        <w:pStyle w:val="Prrafodelista"/>
+        <w:numPr>
+          <w:ilvl w:val="1"/>
+          <w:numId w:val="8"/>
+        </w:numPr>
+        <w:spacing w:line="360" w:lineRule="auto"/>
+        <w:jc w:val="both"/>
+        <w:rPr>
+          <w:rFonts w:ascii="Arial" w:hAnsi="Arial" w:cs="Arial"/>
+          <w:color w:val="000000" w:themeColor="text1"/>
+        </w:rPr>
+      </w:pPr>
+      <w:r>
+        <w:rPr>
+          <w:rFonts w:ascii="Arial" w:hAnsi="Arial" w:cs="Arial"/>
+          <w:color w:val="000000" w:themeColor="text1"/>
+        </w:rPr>
+        <w:t>Windows Server 2025 Standard Edition: 99,99€</w:t>
+      </w:r>
+    </w:p>
+    <w:p>
+      <w:pPr>
+        <w:pStyle w:val="Prrafodelista"/>
+        <w:numPr>
+          <w:ilvl w:val="0"/>
+          <w:numId w:val="8"/>
+        </w:numPr>
+        <w:spacing w:line="360" w:lineRule="auto"/>
+        <w:jc w:val="both"/>
+        <w:rPr>
+          <w:rFonts w:ascii="Arial" w:hAnsi="Arial" w:cs="Arial"/>
+          <w:color w:val="000000" w:themeColor="text1"/>
+        </w:rPr>
+      </w:pPr>
+      <w:r>
+        <w:rPr>
+          <w:rFonts w:ascii="Arial" w:hAnsi="Arial" w:cs="Arial"/>
+          <w:color w:val="000000" w:themeColor="text1"/>
+        </w:rPr>
+        <w:t>Implementación y Configuración:</w:t>
+      </w:r>
+    </w:p>
+    <w:p>
+      <w:pPr>
+        <w:pStyle w:val="Prrafodelista"/>
+        <w:numPr>
+          <w:ilvl w:val="1"/>
+          <w:numId w:val="8"/>
+        </w:numPr>
+        <w:spacing w:line="360" w:lineRule="auto"/>
+        <w:jc w:val="both"/>
+        <w:rPr>
+          <w:rFonts w:ascii="Arial" w:hAnsi="Arial" w:cs="Arial"/>
+          <w:color w:val="000000" w:themeColor="text1"/>
+        </w:rPr>
+      </w:pPr>
+      <w:r>
+        <w:rPr>
+          <w:rFonts w:ascii="Arial" w:hAnsi="Arial" w:cs="Arial"/>
+          <w:color w:val="000000" w:themeColor="text1"/>
+        </w:rPr>
+        <w:t>Salario técnico ASIR (1mes): 2.142,42€</w:t>
+      </w:r>
+    </w:p>
+    <w:p>
+      <w:pPr>
+        <w:pStyle w:val="Prrafodelista"/>
+        <w:spacing w:line="360" w:lineRule="auto"/>
+        <w:jc w:val="both"/>
+        <w:rPr>
+          <w:rFonts w:ascii="Arial" w:hAnsi="Arial" w:cs="Arial"/>
+          <w:color w:val="000000" w:themeColor="text1"/>
+        </w:rPr>
+      </w:pPr>
+      <w:r>
+        <w:rPr>
+          <w:rFonts w:ascii="Arial" w:hAnsi="Arial" w:cs="Arial"/>
+          <w:color w:val="000000" w:themeColor="text1"/>
+        </w:rPr>
+        <w:t>Presupuesto Total: 11.621,44€</w:t>
+      </w:r>
+    </w:p>
+    <w:p>
+      <w:pPr>
+        <w:pStyle w:val="Prrafodelista"/>
+        <w:spacing w:line="360" w:lineRule="auto"/>
+        <w:ind w:left="0"/>
+        <w:jc w:val="both"/>
+        <w:rPr>
+          <w:rFonts w:ascii="Arial" w:hAnsi="Arial" w:cs="Arial"/>
+          <w:color w:val="000000" w:themeColor="text1"/>
+        </w:rPr>
+      </w:pPr>
+      <w:r>
+        <w:rPr>
+          <w:rFonts w:ascii="Arial" w:hAnsi="Arial" w:cs="Arial"/>
+          <w:color w:val="000000" w:themeColor="text1"/>
+        </w:rPr>
+        <w:t>Este presupuesto incluye todos los componentes del hardware, con sus correspondientes licencias necesarias y la implementación de todo por parte de un técnico especializado.</w:t>
+      </w:r>
+    </w:p>
+    <w:p>
+      <w:pPr>
+        <w:spacing w:line="360" w:lineRule="auto"/>
+        <w:jc w:val="both"/>
+        <w:rPr>
+          <w:rFonts w:ascii="Arial" w:hAnsi="Arial" w:cs="Arial"/>
+          <w:b/>
+          <w:bCs/>
+          <w:color w:val="000000" w:themeColor="text1"/>
+        </w:rPr>
+      </w:pPr>
+      <w:r>
+        <w:rPr>
+          <w:rFonts w:ascii="Arial" w:hAnsi="Arial" w:cs="Arial"/>
+          <w:b/>
+          <w:bCs/>
+          <w:color w:val="000000" w:themeColor="text1"/>
+        </w:rPr>
+        <w:lastRenderedPageBreak/>
         <w:t xml:space="preserve">README y GIT. </w:t>
       </w:r>
     </w:p>
@@ -5324,6 +5938,95 @@
     </w:lvl>
   </w:abstractNum>
   <w:abstractNum w:abstractNumId="3" w15:restartNumberingAfterBreak="0">
+    <w:nsid w:val="4BD03E52"/>
+    <w:multiLevelType w:val="hybridMultilevel"/>
+    <w:tmpl w:val="BC64BC7C"/>
+    <w:lvl w:ilvl="0" w:tplc="FFFFFFFF">
+      <w:start w:val="1"/>
+      <w:numFmt w:val="decimal"/>
+      <w:lvlText w:val="%1."/>
+      <w:lvlJc w:val="left"/>
+      <w:pPr>
+        <w:ind w:left="720" w:hanging="360"/>
+      </w:pPr>
+    </w:lvl>
+    <w:lvl w:ilvl="1" w:tplc="0C0A0001">
+      <w:start w:val="1"/>
+      <w:numFmt w:val="bullet"/>
+      <w:lvlText w:val=""/>
+      <w:lvlJc w:val="left"/>
+      <w:pPr>
+        <w:ind w:left="1440" w:hanging="360"/>
+      </w:pPr>
+      <w:rPr>
+        <w:rFonts w:ascii="Symbol" w:hAnsi="Symbol" w:hint="default"/>
+      </w:rPr>
+    </w:lvl>
+    <w:lvl w:ilvl="2" w:tplc="FFFFFFFF" w:tentative="1">
+      <w:start w:val="1"/>
+      <w:numFmt w:val="lowerRoman"/>
+      <w:lvlText w:val="%3."/>
+      <w:lvlJc w:val="right"/>
+      <w:pPr>
+        <w:ind w:left="2160" w:hanging="180"/>
+      </w:pPr>
+    </w:lvl>
+    <w:lvl w:ilvl="3" w:tplc="FFFFFFFF" w:tentative="1">
+      <w:start w:val="1"/>
+      <w:numFmt w:val="decimal"/>
+      <w:lvlText w:val="%4."/>
+      <w:lvlJc w:val="left"/>
+      <w:pPr>
+        <w:ind w:left="2880" w:hanging="360"/>
+      </w:pPr>
+    </w:lvl>
+    <w:lvl w:ilvl="4" w:tplc="FFFFFFFF" w:tentative="1">
+      <w:start w:val="1"/>
+      <w:numFmt w:val="lowerLetter"/>
+      <w:lvlText w:val="%5."/>
+      <w:lvlJc w:val="left"/>
+      <w:pPr>
+        <w:ind w:left="3600" w:hanging="360"/>
+      </w:pPr>
+    </w:lvl>
+    <w:lvl w:ilvl="5" w:tplc="FFFFFFFF" w:tentative="1">
+      <w:start w:val="1"/>
+      <w:numFmt w:val="lowerRoman"/>
+      <w:lvlText w:val="%6."/>
+      <w:lvlJc w:val="right"/>
+      <w:pPr>
+        <w:ind w:left="4320" w:hanging="180"/>
+      </w:pPr>
+    </w:lvl>
+    <w:lvl w:ilvl="6" w:tplc="FFFFFFFF" w:tentative="1">
+      <w:start w:val="1"/>
+      <w:numFmt w:val="decimal"/>
+      <w:lvlText w:val="%7."/>
+      <w:lvlJc w:val="left"/>
+      <w:pPr>
+        <w:ind w:left="5040" w:hanging="360"/>
+      </w:pPr>
+    </w:lvl>
+    <w:lvl w:ilvl="7" w:tplc="FFFFFFFF" w:tentative="1">
+      <w:start w:val="1"/>
+      <w:numFmt w:val="lowerLetter"/>
+      <w:lvlText w:val="%8."/>
+      <w:lvlJc w:val="left"/>
+      <w:pPr>
+        <w:ind w:left="5760" w:hanging="360"/>
+      </w:pPr>
+    </w:lvl>
+    <w:lvl w:ilvl="8" w:tplc="FFFFFFFF" w:tentative="1">
+      <w:start w:val="1"/>
+      <w:numFmt w:val="lowerRoman"/>
+      <w:lvlText w:val="%9."/>
+      <w:lvlJc w:val="right"/>
+      <w:pPr>
+        <w:ind w:left="6480" w:hanging="180"/>
+      </w:pPr>
+    </w:lvl>
+  </w:abstractNum>
+  <w:abstractNum w:abstractNumId="4" w15:restartNumberingAfterBreak="0">
     <w:nsid w:val="534D08DB"/>
     <w:multiLevelType w:val="hybridMultilevel"/>
     <w:tmpl w:val="FFFFFFFF"/>
@@ -5436,10 +6139,10 @@
       </w:rPr>
     </w:lvl>
   </w:abstractNum>
-  <w:abstractNum w:abstractNumId="4" w15:restartNumberingAfterBreak="0">
+  <w:abstractNum w:abstractNumId="5" w15:restartNumberingAfterBreak="0">
     <w:nsid w:val="598F088F"/>
     <w:multiLevelType w:val="hybridMultilevel"/>
-    <w:tmpl w:val="7E32EAFE"/>
+    <w:tmpl w:val="8B6639E8"/>
     <w:lvl w:ilvl="0" w:tplc="0C0A000F">
       <w:start w:val="1"/>
       <w:numFmt w:val="decimal"/>
@@ -5522,7 +6225,120 @@
       </w:pPr>
     </w:lvl>
   </w:abstractNum>
-  <w:abstractNum w:abstractNumId="5" w15:restartNumberingAfterBreak="0">
+  <w:abstractNum w:abstractNumId="6" w15:restartNumberingAfterBreak="0">
+    <w:nsid w:val="79906F0A"/>
+    <w:multiLevelType w:val="hybridMultilevel"/>
+    <w:tmpl w:val="5B90264A"/>
+    <w:lvl w:ilvl="0" w:tplc="0C0A0001">
+      <w:start w:val="1"/>
+      <w:numFmt w:val="bullet"/>
+      <w:lvlText w:val=""/>
+      <w:lvlJc w:val="left"/>
+      <w:pPr>
+        <w:ind w:left="720" w:hanging="360"/>
+      </w:pPr>
+      <w:rPr>
+        <w:rFonts w:ascii="Symbol" w:hAnsi="Symbol" w:hint="default"/>
+      </w:rPr>
+    </w:lvl>
+    <w:lvl w:ilvl="1" w:tplc="0C0A0003" w:tentative="1">
+      <w:start w:val="1"/>
+      <w:numFmt w:val="bullet"/>
+      <w:lvlText w:val="o"/>
+      <w:lvlJc w:val="left"/>
+      <w:pPr>
+        <w:ind w:left="1440" w:hanging="360"/>
+      </w:pPr>
+      <w:rPr>
+        <w:rFonts w:ascii="Courier New" w:hAnsi="Courier New" w:cs="Courier New" w:hint="default"/>
+      </w:rPr>
+    </w:lvl>
+    <w:lvl w:ilvl="2" w:tplc="0C0A0005" w:tentative="1">
+      <w:start w:val="1"/>
+      <w:numFmt w:val="bullet"/>
+      <w:lvlText w:val=""/>
+      <w:lvlJc w:val="left"/>
+      <w:pPr>
+        <w:ind w:left="2160" w:hanging="360"/>
+      </w:pPr>
+      <w:rPr>
+        <w:rFonts w:ascii="Wingdings" w:hAnsi="Wingdings" w:hint="default"/>
+      </w:rPr>
+    </w:lvl>
+    <w:lvl w:ilvl="3" w:tplc="0C0A0001" w:tentative="1">
+      <w:start w:val="1"/>
+      <w:numFmt w:val="bullet"/>
+      <w:lvlText w:val=""/>
+      <w:lvlJc w:val="left"/>
+      <w:pPr>
+        <w:ind w:left="2880" w:hanging="360"/>
+      </w:pPr>
+      <w:rPr>
+        <w:rFonts w:ascii="Symbol" w:hAnsi="Symbol" w:hint="default"/>
+      </w:rPr>
+    </w:lvl>
+    <w:lvl w:ilvl="4" w:tplc="0C0A0003" w:tentative="1">
+      <w:start w:val="1"/>
+      <w:numFmt w:val="bullet"/>
+      <w:lvlText w:val="o"/>
+      <w:lvlJc w:val="left"/>
+      <w:pPr>
+        <w:ind w:left="3600" w:hanging="360"/>
+      </w:pPr>
+      <w:rPr>
+        <w:rFonts w:ascii="Courier New" w:hAnsi="Courier New" w:cs="Courier New" w:hint="default"/>
+      </w:rPr>
+    </w:lvl>
+    <w:lvl w:ilvl="5" w:tplc="0C0A0005" w:tentative="1">
+      <w:start w:val="1"/>
+      <w:numFmt w:val="bullet"/>
+      <w:lvlText w:val=""/>
+      <w:lvlJc w:val="left"/>
+      <w:pPr>
+        <w:ind w:left="4320" w:hanging="360"/>
+      </w:pPr>
+      <w:rPr>
+        <w:rFonts w:ascii="Wingdings" w:hAnsi="Wingdings" w:hint="default"/>
+      </w:rPr>
+    </w:lvl>
+    <w:lvl w:ilvl="6" w:tplc="0C0A0001" w:tentative="1">
+      <w:start w:val="1"/>
+      <w:numFmt w:val="bullet"/>
+      <w:lvlText w:val=""/>
+      <w:lvlJc w:val="left"/>
+      <w:pPr>
+        <w:ind w:left="5040" w:hanging="360"/>
+      </w:pPr>
+      <w:rPr>
+        <w:rFonts w:ascii="Symbol" w:hAnsi="Symbol" w:hint="default"/>
+      </w:rPr>
+    </w:lvl>
+    <w:lvl w:ilvl="7" w:tplc="0C0A0003" w:tentative="1">
+      <w:start w:val="1"/>
+      <w:numFmt w:val="bullet"/>
+      <w:lvlText w:val="o"/>
+      <w:lvlJc w:val="left"/>
+      <w:pPr>
+        <w:ind w:left="5760" w:hanging="360"/>
+      </w:pPr>
+      <w:rPr>
+        <w:rFonts w:ascii="Courier New" w:hAnsi="Courier New" w:cs="Courier New" w:hint="default"/>
+      </w:rPr>
+    </w:lvl>
+    <w:lvl w:ilvl="8" w:tplc="0C0A0005" w:tentative="1">
+      <w:start w:val="1"/>
+      <w:numFmt w:val="bullet"/>
+      <w:lvlText w:val=""/>
+      <w:lvlJc w:val="left"/>
+      <w:pPr>
+        <w:ind w:left="6480" w:hanging="360"/>
+      </w:pPr>
+      <w:rPr>
+        <w:rFonts w:ascii="Wingdings" w:hAnsi="Wingdings" w:hint="default"/>
+      </w:rPr>
+    </w:lvl>
+  </w:abstractNum>
+  <w:abstractNum w:abstractNumId="7" w15:restartNumberingAfterBreak="0">
     <w:nsid w:val="7A317F6D"/>
     <w:multiLevelType w:val="multilevel"/>
     <w:tmpl w:val="B706EA24"/>
@@ -5649,13 +6465,19 @@
     <w:abstractNumId w:val="2"/>
   </w:num>
   <w:num w:numId="4" w16cid:durableId="1321499160">
-    <w:abstractNumId w:val="3"/>
+    <w:abstractNumId w:val="4"/>
   </w:num>
   <w:num w:numId="5" w16cid:durableId="2034920298">
+    <w:abstractNumId w:val="7"/>
+  </w:num>
+  <w:num w:numId="6" w16cid:durableId="1108963270">
     <w:abstractNumId w:val="5"/>
   </w:num>
-  <w:num w:numId="6" w16cid:durableId="1108963270">
-    <w:abstractNumId w:val="4"/>
+  <w:num w:numId="7" w16cid:durableId="1961060345">
+    <w:abstractNumId w:val="6"/>
+  </w:num>
+  <w:num w:numId="8" w16cid:durableId="589585108">
+    <w:abstractNumId w:val="3"/>
   </w:num>
 </w:numbering>
 </file>
@@ -6084,7 +6906,6 @@
   <w:style w:type="character" w:default="1" w:styleId="Fuentedeprrafopredeter">
     <w:name w:val="Default Paragraph Font"/>
     <w:uiPriority w:val="1"/>
-    <w:semiHidden/>
     <w:unhideWhenUsed/>
   </w:style>
   <w:style w:type="table" w:default="1" w:styleId="Tablanormal">

</xml_diff>

<commit_message>
Configuración de acceso remoto
</commit_message>
<xml_diff>
--- a/Esqueleto_Memoria_TFG 2024-25.docx
+++ b/Esqueleto_Memoria_TFG 2024-25.docx
@@ -1536,12 +1536,16 @@
         <w:spacing w:line="360" w:lineRule="auto"/>
         <w:rPr>
           <w:rFonts w:ascii="Arial" w:hAnsi="Arial" w:cs="Arial"/>
+          <w:sz w:val="40"/>
+          <w:szCs w:val="40"/>
         </w:rPr>
       </w:pPr>
       <w:bookmarkStart w:id="1" w:name="_Toc192441176"/>
       <w:r>
         <w:rPr>
           <w:rFonts w:ascii="Arial" w:hAnsi="Arial" w:cs="Arial"/>
+          <w:sz w:val="40"/>
+          <w:szCs w:val="40"/>
         </w:rPr>
         <w:lastRenderedPageBreak/>
         <w:t>ABSTRACT</w:t>
@@ -1550,6 +1554,8 @@
       <w:r>
         <w:rPr>
           <w:rFonts w:ascii="Arial" w:hAnsi="Arial" w:cs="Arial"/>
+          <w:sz w:val="40"/>
+          <w:szCs w:val="40"/>
         </w:rPr>
         <w:tab/>
       </w:r>
@@ -1572,27 +1578,7 @@
           <w:sz w:val="24"/>
           <w:szCs w:val="24"/>
         </w:rPr>
-        <w:t xml:space="preserve">El proyecto tiene como objetivo principal la implementación de una infraestructura IT completa para una clínica dental. En este proyecto tenía pensado realizar el servidor con </w:t>
-      </w:r>
-      <w:proofErr w:type="spellStart"/>
-      <w:r>
-        <w:rPr>
-          <w:rFonts w:ascii="Arial" w:hAnsi="Arial" w:cs="Arial"/>
-          <w:color w:val="000000" w:themeColor="text1"/>
-          <w:sz w:val="24"/>
-          <w:szCs w:val="24"/>
-        </w:rPr>
-        <w:t>Proxmox</w:t>
-      </w:r>
-      <w:proofErr w:type="spellEnd"/>
-      <w:r>
-        <w:rPr>
-          <w:rFonts w:ascii="Arial" w:hAnsi="Arial" w:cs="Arial"/>
-          <w:color w:val="000000" w:themeColor="text1"/>
-          <w:sz w:val="24"/>
-          <w:szCs w:val="24"/>
-        </w:rPr>
-        <w:t>, que sirve para la gestión de entornos virtuales, hacer todo el Directorio Activo de la empresa para la gestión dentro de la misma, configurar un servidor VPN para poder teletrabajar e incluir un servidor web interno, con su página web, para poder acceder a aplicaciones en la que se gestionen las citas de los pacientes.</w:t>
+        <w:t>El proyecto tiene como objetivo principal la implementación de una infraestructura IT completa para una clínica dental. En este proyecto tenía pensado realizar el servidor con Proxmox, que sirve para la gestión de entornos virtuales, hacer todo el Directorio Activo de la empresa para la gestión dentro de la misma, configurar un servidor VPN para poder teletrabajar e incluir un servidor web interno, con su página web, para poder acceder a aplicaciones en la que se gestionen las citas de los pacientes.</w:t>
       </w:r>
       <w:r>
         <w:rPr>
@@ -1620,51 +1606,7 @@
           <w:szCs w:val="24"/>
           <w:lang w:val="en"/>
         </w:rPr>
-        <w:t xml:space="preserve">The main objective of the project is the implementation of a complete IT infrastructure for a dental clinic. In this project I had planned to create </w:t>
-      </w:r>
-      <w:proofErr w:type="gramStart"/>
-      <w:r>
-        <w:rPr>
-          <w:rFonts w:ascii="Arial" w:hAnsi="Arial" w:cs="Arial"/>
-          <w:color w:val="000000" w:themeColor="text1"/>
-          <w:sz w:val="24"/>
-          <w:szCs w:val="24"/>
-          <w:lang w:val="en"/>
-        </w:rPr>
-        <w:t>the</w:t>
-      </w:r>
-      <w:proofErr w:type="gramEnd"/>
-      <w:r>
-        <w:rPr>
-          <w:rFonts w:ascii="Arial" w:hAnsi="Arial" w:cs="Arial"/>
-          <w:color w:val="000000" w:themeColor="text1"/>
-          <w:sz w:val="24"/>
-          <w:szCs w:val="24"/>
-          <w:lang w:val="en"/>
-        </w:rPr>
-        <w:t xml:space="preserve"> server with </w:t>
-      </w:r>
-      <w:proofErr w:type="spellStart"/>
-      <w:r>
-        <w:rPr>
-          <w:rFonts w:ascii="Arial" w:hAnsi="Arial" w:cs="Arial"/>
-          <w:color w:val="000000" w:themeColor="text1"/>
-          <w:sz w:val="24"/>
-          <w:szCs w:val="24"/>
-          <w:lang w:val="en"/>
-        </w:rPr>
-        <w:t>Proxmox</w:t>
-      </w:r>
-      <w:proofErr w:type="spellEnd"/>
-      <w:r>
-        <w:rPr>
-          <w:rFonts w:ascii="Arial" w:hAnsi="Arial" w:cs="Arial"/>
-          <w:color w:val="000000" w:themeColor="text1"/>
-          <w:sz w:val="24"/>
-          <w:szCs w:val="24"/>
-          <w:lang w:val="en"/>
-        </w:rPr>
-        <w:t>, which is used to manage virtual environments, create the entire Active Directory of the company for management within it, configure a VPN server to be able to telework and include an internal web server, with its website, to be able to access applications in which patient appointments are managed.</w:t>
+        <w:t>The main objective of the project is the implementation of a complete IT infrastructure for a dental clinic. In this project I had planned to create the server with Proxmox, which is used to manage virtual environments, create the entire Active Directory of the company for management within it, configure a VPN server to be able to telework and include an internal web server, with its website, to be able to access applications in which patient appointments are managed.</w:t>
       </w:r>
     </w:p>
     <w:p>
@@ -1691,12 +1633,16 @@
         <w:spacing w:line="360" w:lineRule="auto"/>
         <w:rPr>
           <w:rFonts w:ascii="Arial" w:hAnsi="Arial" w:cs="Arial"/>
+          <w:sz w:val="40"/>
+          <w:szCs w:val="40"/>
         </w:rPr>
       </w:pPr>
       <w:bookmarkStart w:id="2" w:name="_Toc192441177"/>
       <w:r>
         <w:rPr>
           <w:rFonts w:ascii="Arial" w:hAnsi="Arial" w:cs="Arial"/>
+          <w:sz w:val="40"/>
+          <w:szCs w:val="40"/>
         </w:rPr>
         <w:lastRenderedPageBreak/>
         <w:t>JUSTIFICACIÓ</w:t>
@@ -1704,6 +1650,8 @@
       <w:r>
         <w:rPr>
           <w:rFonts w:ascii="Arial" w:hAnsi="Arial" w:cs="Arial"/>
+          <w:sz w:val="40"/>
+          <w:szCs w:val="40"/>
         </w:rPr>
         <w:t>N DEL PROYECTO</w:t>
       </w:r>
@@ -1727,27 +1675,7 @@
           <w:sz w:val="24"/>
           <w:szCs w:val="24"/>
         </w:rPr>
-        <w:t xml:space="preserve">Una de las motivaciones principales de este proyecto, es que el año pasado tuvimos que hacer un proyecto </w:t>
-      </w:r>
-      <w:proofErr w:type="spellStart"/>
-      <w:r>
-        <w:rPr>
-          <w:rFonts w:ascii="Arial" w:hAnsi="Arial" w:cs="Arial"/>
-          <w:color w:val="000000" w:themeColor="text1"/>
-          <w:sz w:val="24"/>
-          <w:szCs w:val="24"/>
-        </w:rPr>
-        <w:t>intermodular</w:t>
-      </w:r>
-      <w:proofErr w:type="spellEnd"/>
-      <w:r>
-        <w:rPr>
-          <w:rFonts w:ascii="Arial" w:hAnsi="Arial" w:cs="Arial"/>
-          <w:color w:val="000000" w:themeColor="text1"/>
-          <w:sz w:val="24"/>
-          <w:szCs w:val="24"/>
-        </w:rPr>
-        <w:t>, y en mi caso elegí esta clínica dental y estética, ya que mi padre tenía en mente crearse en un futuro una clínica de esta índole, por lo que yo le podría organizar y gestionar toda la parte informática.</w:t>
+        <w:t>Una de las motivaciones principales de este proyecto, es que el año pasado tuvimos que hacer un proyecto intermodular, y en mi caso elegí esta clínica dental y estética, ya que mi padre tenía en mente crearse en un futuro una clínica de esta índole, por lo que yo le podría organizar y gestionar toda la parte informática.</w:t>
       </w:r>
     </w:p>
     <w:p>
@@ -1803,12 +1731,16 @@
         </w:numPr>
         <w:rPr>
           <w:rFonts w:ascii="Arial" w:hAnsi="Arial" w:cs="Arial"/>
+          <w:sz w:val="40"/>
+          <w:szCs w:val="40"/>
         </w:rPr>
       </w:pPr>
       <w:bookmarkStart w:id="3" w:name="_Toc192441178"/>
       <w:r>
         <w:rPr>
           <w:rFonts w:ascii="Arial" w:hAnsi="Arial" w:cs="Arial"/>
+          <w:sz w:val="40"/>
+          <w:szCs w:val="40"/>
         </w:rPr>
         <w:lastRenderedPageBreak/>
         <w:t>INTRODUCCIÓ</w:t>
@@ -1816,6 +1748,8 @@
       <w:r>
         <w:rPr>
           <w:rFonts w:ascii="Arial" w:hAnsi="Arial" w:cs="Arial"/>
+          <w:sz w:val="40"/>
+          <w:szCs w:val="40"/>
         </w:rPr>
         <w:t>N</w:t>
       </w:r>
@@ -1945,25 +1879,7 @@
           <w:sz w:val="24"/>
           <w:szCs w:val="24"/>
         </w:rPr>
-        <w:t xml:space="preserve">Implementar Active </w:t>
-      </w:r>
-      <w:proofErr w:type="spellStart"/>
-      <w:r>
-        <w:rPr>
-          <w:rFonts w:ascii="Arial" w:hAnsi="Arial" w:cs="Arial"/>
-          <w:sz w:val="24"/>
-          <w:szCs w:val="24"/>
-        </w:rPr>
-        <w:t>Directory</w:t>
-      </w:r>
-      <w:proofErr w:type="spellEnd"/>
-      <w:r>
-        <w:rPr>
-          <w:rFonts w:ascii="Arial" w:hAnsi="Arial" w:cs="Arial"/>
-          <w:sz w:val="24"/>
-          <w:szCs w:val="24"/>
-        </w:rPr>
-        <w:t xml:space="preserve"> (AD) en Windows Server 2025 para la gestión centralizada de usuarios, permisos y políticas de seguridad.</w:t>
+        <w:t>Implementar Active Directory (AD) en Windows Server 2025 para la gestión centralizada de usuarios, permisos y políticas de seguridad.</w:t>
       </w:r>
     </w:p>
     <w:p>
@@ -1986,25 +1902,7 @@
           <w:sz w:val="24"/>
           <w:szCs w:val="24"/>
         </w:rPr>
-        <w:t>Configurar un Servidor VPN (L2TP/</w:t>
-      </w:r>
-      <w:proofErr w:type="spellStart"/>
-      <w:r>
-        <w:rPr>
-          <w:rFonts w:ascii="Arial" w:hAnsi="Arial" w:cs="Arial"/>
-          <w:sz w:val="24"/>
-          <w:szCs w:val="24"/>
-        </w:rPr>
-        <w:t>IPSec</w:t>
-      </w:r>
-      <w:proofErr w:type="spellEnd"/>
-      <w:r>
-        <w:rPr>
-          <w:rFonts w:ascii="Arial" w:hAnsi="Arial" w:cs="Arial"/>
-          <w:sz w:val="24"/>
-          <w:szCs w:val="24"/>
-        </w:rPr>
-        <w:t>) para permitir el teletrabajo seguro de los empleados.</w:t>
+        <w:t>Configurar un Servidor VPN (L2TP/IPSec) para permitir el teletrabajo seguro de los empleados.</w:t>
       </w:r>
     </w:p>
     <w:p>
@@ -2027,25 +1925,7 @@
           <w:sz w:val="24"/>
           <w:szCs w:val="24"/>
         </w:rPr>
-        <w:t xml:space="preserve">Virtualizar la infraestructura IT en </w:t>
-      </w:r>
-      <w:proofErr w:type="spellStart"/>
-      <w:r>
-        <w:rPr>
-          <w:rFonts w:ascii="Arial" w:hAnsi="Arial" w:cs="Arial"/>
-          <w:sz w:val="24"/>
-          <w:szCs w:val="24"/>
-        </w:rPr>
-        <w:t>Proxmox</w:t>
-      </w:r>
-      <w:proofErr w:type="spellEnd"/>
-      <w:r>
-        <w:rPr>
-          <w:rFonts w:ascii="Arial" w:hAnsi="Arial" w:cs="Arial"/>
-          <w:sz w:val="24"/>
-          <w:szCs w:val="24"/>
-        </w:rPr>
-        <w:t>, asegurando alta disponibilidad.</w:t>
+        <w:t>Virtualizar la infraestructura IT en Proxmox, asegurando alta disponibilidad.</w:t>
       </w:r>
     </w:p>
     <w:p>
@@ -2137,25 +2017,7 @@
           <w:sz w:val="24"/>
           <w:szCs w:val="24"/>
         </w:rPr>
-        <w:t xml:space="preserve">Integrar autenticación con Active </w:t>
-      </w:r>
-      <w:proofErr w:type="spellStart"/>
-      <w:r>
-        <w:rPr>
-          <w:rFonts w:ascii="Arial" w:hAnsi="Arial" w:cs="Arial"/>
-          <w:sz w:val="24"/>
-          <w:szCs w:val="24"/>
-        </w:rPr>
-        <w:t>Directory</w:t>
-      </w:r>
-      <w:proofErr w:type="spellEnd"/>
-      <w:r>
-        <w:rPr>
-          <w:rFonts w:ascii="Arial" w:hAnsi="Arial" w:cs="Arial"/>
-          <w:sz w:val="24"/>
-          <w:szCs w:val="24"/>
-        </w:rPr>
-        <w:t xml:space="preserve"> en las aplicaciones web.</w:t>
+        <w:t>Integrar autenticación con Active Directory en las aplicaciones web.</w:t>
       </w:r>
     </w:p>
     <w:p>
@@ -2202,43 +2064,7 @@
           <w:sz w:val="24"/>
           <w:szCs w:val="24"/>
         </w:rPr>
-        <w:t xml:space="preserve">Optimizar la seguridad del entorno con políticas de firewall, </w:t>
-      </w:r>
-      <w:proofErr w:type="spellStart"/>
-      <w:r>
-        <w:rPr>
-          <w:rFonts w:ascii="Arial" w:hAnsi="Arial" w:cs="Arial"/>
-          <w:sz w:val="24"/>
-          <w:szCs w:val="24"/>
-        </w:rPr>
-        <w:t>GPOs</w:t>
-      </w:r>
-      <w:proofErr w:type="spellEnd"/>
-      <w:r>
-        <w:rPr>
-          <w:rFonts w:ascii="Arial" w:hAnsi="Arial" w:cs="Arial"/>
-          <w:sz w:val="24"/>
-          <w:szCs w:val="24"/>
-        </w:rPr>
-        <w:t xml:space="preserve"> y </w:t>
-      </w:r>
-      <w:proofErr w:type="spellStart"/>
-      <w:r>
-        <w:rPr>
-          <w:rFonts w:ascii="Arial" w:hAnsi="Arial" w:cs="Arial"/>
-          <w:sz w:val="24"/>
-          <w:szCs w:val="24"/>
-        </w:rPr>
-        <w:t>backups</w:t>
-      </w:r>
-      <w:proofErr w:type="spellEnd"/>
-      <w:r>
-        <w:rPr>
-          <w:rFonts w:ascii="Arial" w:hAnsi="Arial" w:cs="Arial"/>
-          <w:sz w:val="24"/>
-          <w:szCs w:val="24"/>
-        </w:rPr>
-        <w:t>.</w:t>
+        <w:t>Optimizar la seguridad del entorno con políticas de firewall, GPOs y backups.</w:t>
       </w:r>
     </w:p>
     <w:p>
@@ -2268,12 +2094,16 @@
         <w:spacing w:line="360" w:lineRule="auto"/>
         <w:rPr>
           <w:rFonts w:ascii="Arial" w:hAnsi="Arial" w:cs="Arial"/>
+          <w:sz w:val="40"/>
+          <w:szCs w:val="40"/>
         </w:rPr>
       </w:pPr>
       <w:bookmarkStart w:id="4" w:name="_Toc192441179"/>
       <w:r>
         <w:rPr>
           <w:rFonts w:ascii="Arial" w:hAnsi="Arial" w:cs="Arial"/>
+          <w:sz w:val="40"/>
+          <w:szCs w:val="40"/>
         </w:rPr>
         <w:lastRenderedPageBreak/>
         <w:t>OBJETIVOS</w:t>
@@ -2310,27 +2140,7 @@
           <w:sz w:val="24"/>
           <w:szCs w:val="24"/>
         </w:rPr>
-        <w:t xml:space="preserve">R01 - Implementación de Active </w:t>
-      </w:r>
-      <w:proofErr w:type="spellStart"/>
-      <w:r>
-        <w:rPr>
-          <w:rFonts w:ascii="Arial" w:hAnsi="Arial" w:cs="Arial"/>
-          <w:color w:val="000000" w:themeColor="text1"/>
-          <w:sz w:val="24"/>
-          <w:szCs w:val="24"/>
-        </w:rPr>
-        <w:t>Directory</w:t>
-      </w:r>
-      <w:proofErr w:type="spellEnd"/>
-      <w:r>
-        <w:rPr>
-          <w:rFonts w:ascii="Arial" w:hAnsi="Arial" w:cs="Arial"/>
-          <w:color w:val="000000" w:themeColor="text1"/>
-          <w:sz w:val="24"/>
-          <w:szCs w:val="24"/>
-        </w:rPr>
-        <w:t xml:space="preserve"> para la Gestión de Usuarios</w:t>
+        <w:t>R01 - Implementación de Active Directory para la Gestión de Usuarios</w:t>
       </w:r>
     </w:p>
     <w:p>
@@ -2382,27 +2192,7 @@
           <w:sz w:val="24"/>
           <w:szCs w:val="24"/>
         </w:rPr>
-        <w:t xml:space="preserve">R01F01T01 – Instalar Windows Server 2025 en </w:t>
-      </w:r>
-      <w:proofErr w:type="spellStart"/>
-      <w:r>
-        <w:rPr>
-          <w:rFonts w:ascii="Arial" w:hAnsi="Arial" w:cs="Arial"/>
-          <w:color w:val="000000" w:themeColor="text1"/>
-          <w:sz w:val="24"/>
-          <w:szCs w:val="24"/>
-        </w:rPr>
-        <w:t>Proxmox</w:t>
-      </w:r>
-      <w:proofErr w:type="spellEnd"/>
-      <w:r>
-        <w:rPr>
-          <w:rFonts w:ascii="Arial" w:hAnsi="Arial" w:cs="Arial"/>
-          <w:color w:val="000000" w:themeColor="text1"/>
-          <w:sz w:val="24"/>
-          <w:szCs w:val="24"/>
-        </w:rPr>
-        <w:t>.</w:t>
+        <w:t>R01F01T01 – Instalar Windows Server 2025 en Proxmox.</w:t>
       </w:r>
     </w:p>
     <w:p>
@@ -2428,49 +2218,7 @@
           <w:sz w:val="24"/>
           <w:szCs w:val="24"/>
         </w:rPr>
-        <w:t xml:space="preserve">R01F01T02 – Configurar Active </w:t>
-      </w:r>
-      <w:proofErr w:type="spellStart"/>
-      <w:r>
-        <w:rPr>
-          <w:rFonts w:ascii="Arial" w:hAnsi="Arial" w:cs="Arial"/>
-          <w:color w:val="000000" w:themeColor="text1"/>
-          <w:sz w:val="24"/>
-          <w:szCs w:val="24"/>
-        </w:rPr>
-        <w:t>Directory</w:t>
-      </w:r>
-      <w:proofErr w:type="spellEnd"/>
-      <w:r>
-        <w:rPr>
-          <w:rFonts w:ascii="Arial" w:hAnsi="Arial" w:cs="Arial"/>
-          <w:color w:val="000000" w:themeColor="text1"/>
-          <w:sz w:val="24"/>
-          <w:szCs w:val="24"/>
-        </w:rPr>
-        <w:t xml:space="preserve"> y crear el dominio </w:t>
-      </w:r>
-      <w:proofErr w:type="spellStart"/>
-      <w:proofErr w:type="gramStart"/>
-      <w:r>
-        <w:rPr>
-          <w:rFonts w:ascii="Arial" w:hAnsi="Arial" w:cs="Arial"/>
-          <w:color w:val="000000" w:themeColor="text1"/>
-          <w:sz w:val="24"/>
-          <w:szCs w:val="24"/>
-        </w:rPr>
-        <w:t>steticdental.local</w:t>
-      </w:r>
-      <w:proofErr w:type="spellEnd"/>
-      <w:proofErr w:type="gramEnd"/>
-      <w:r>
-        <w:rPr>
-          <w:rFonts w:ascii="Arial" w:hAnsi="Arial" w:cs="Arial"/>
-          <w:color w:val="000000" w:themeColor="text1"/>
-          <w:sz w:val="24"/>
-          <w:szCs w:val="24"/>
-        </w:rPr>
-        <w:t>.</w:t>
+        <w:t>R01F01T02 – Configurar Active Directory y crear el dominio steticdental.local.</w:t>
       </w:r>
     </w:p>
     <w:p>
@@ -2522,27 +2270,7 @@
           <w:sz w:val="24"/>
           <w:szCs w:val="24"/>
         </w:rPr>
-        <w:t>R01F01T04 – Crear políticas de grupo (</w:t>
-      </w:r>
-      <w:proofErr w:type="spellStart"/>
-      <w:r>
-        <w:rPr>
-          <w:rFonts w:ascii="Arial" w:hAnsi="Arial" w:cs="Arial"/>
-          <w:color w:val="000000" w:themeColor="text1"/>
-          <w:sz w:val="24"/>
-          <w:szCs w:val="24"/>
-        </w:rPr>
-        <w:t>GPOs</w:t>
-      </w:r>
-      <w:proofErr w:type="spellEnd"/>
-      <w:r>
-        <w:rPr>
-          <w:rFonts w:ascii="Arial" w:hAnsi="Arial" w:cs="Arial"/>
-          <w:color w:val="000000" w:themeColor="text1"/>
-          <w:sz w:val="24"/>
-          <w:szCs w:val="24"/>
-        </w:rPr>
-        <w:t>) para restricciones de seguridad.</w:t>
+        <w:t>R01F01T04 – Crear políticas de grupo (GPOs) para restricciones de seguridad.</w:t>
       </w:r>
     </w:p>
     <w:p>
@@ -2568,27 +2296,7 @@
           <w:sz w:val="24"/>
           <w:szCs w:val="24"/>
         </w:rPr>
-        <w:t xml:space="preserve">R01F01P01 – Prueba: Crear usuarios y validar autenticación en </w:t>
-      </w:r>
-      <w:proofErr w:type="spellStart"/>
-      <w:r>
-        <w:rPr>
-          <w:rFonts w:ascii="Arial" w:hAnsi="Arial" w:cs="Arial"/>
-          <w:color w:val="000000" w:themeColor="text1"/>
-          <w:sz w:val="24"/>
-          <w:szCs w:val="24"/>
-        </w:rPr>
-        <w:t>PCs</w:t>
-      </w:r>
-      <w:proofErr w:type="spellEnd"/>
-      <w:r>
-        <w:rPr>
-          <w:rFonts w:ascii="Arial" w:hAnsi="Arial" w:cs="Arial"/>
-          <w:color w:val="000000" w:themeColor="text1"/>
-          <w:sz w:val="24"/>
-          <w:szCs w:val="24"/>
-        </w:rPr>
-        <w:t xml:space="preserve"> clientes.</w:t>
+        <w:t>R01F01P01 – Prueba: Crear usuarios y validar autenticación en PCs clientes.</w:t>
       </w:r>
     </w:p>
     <w:p>
@@ -3014,38 +2722,7 @@
           <w:sz w:val="24"/>
           <w:szCs w:val="24"/>
         </w:rPr>
-        <w:t xml:space="preserve">Prueba: Hacer ping </w:t>
-      </w:r>
-      <w:proofErr w:type="spellStart"/>
-      <w:proofErr w:type="gramStart"/>
-      <w:r>
-        <w:rPr>
-          <w:rFonts w:ascii="Arial" w:hAnsi="Arial" w:cs="Arial"/>
-          <w:color w:val="000000" w:themeColor="text1"/>
-          <w:sz w:val="24"/>
-          <w:szCs w:val="24"/>
-        </w:rPr>
-        <w:t>portal.steticdental</w:t>
-      </w:r>
-      <w:proofErr w:type="gramEnd"/>
-      <w:r>
-        <w:rPr>
-          <w:rFonts w:ascii="Arial" w:hAnsi="Arial" w:cs="Arial"/>
-          <w:color w:val="000000" w:themeColor="text1"/>
-          <w:sz w:val="24"/>
-          <w:szCs w:val="24"/>
-        </w:rPr>
-        <w:t>.local</w:t>
-      </w:r>
-      <w:proofErr w:type="spellEnd"/>
-      <w:r>
-        <w:rPr>
-          <w:rFonts w:ascii="Arial" w:hAnsi="Arial" w:cs="Arial"/>
-          <w:color w:val="000000" w:themeColor="text1"/>
-          <w:sz w:val="24"/>
-          <w:szCs w:val="24"/>
-        </w:rPr>
-        <w:t xml:space="preserve"> desde un cliente</w:t>
+        <w:t>Prueba: Hacer ping portal.steticdental.local desde un cliente</w:t>
       </w:r>
       <w:r>
         <w:rPr>
@@ -3289,19 +2966,8 @@
           <w:sz w:val="24"/>
           <w:szCs w:val="24"/>
         </w:rPr>
-        <w:t>Crear una conexión VPN con L2TP/</w:t>
-      </w:r>
-      <w:proofErr w:type="spellStart"/>
-      <w:r>
-        <w:rPr>
-          <w:rFonts w:ascii="Arial" w:hAnsi="Arial" w:cs="Arial"/>
-          <w:color w:val="000000" w:themeColor="text1"/>
-          <w:sz w:val="24"/>
-          <w:szCs w:val="24"/>
-        </w:rPr>
-        <w:t>IPSec</w:t>
-      </w:r>
-      <w:proofErr w:type="spellEnd"/>
+        <w:t>Crear una conexión VPN con L2TP/IPSec</w:t>
+      </w:r>
       <w:r>
         <w:rPr>
           <w:rFonts w:ascii="Arial" w:hAnsi="Arial" w:cs="Arial"/>
@@ -3647,30 +3313,8 @@
           <w:sz w:val="24"/>
           <w:szCs w:val="24"/>
         </w:rPr>
-        <w:t xml:space="preserve">Configurar apache para alojar </w:t>
-      </w:r>
-      <w:proofErr w:type="spellStart"/>
-      <w:proofErr w:type="gramStart"/>
-      <w:r>
-        <w:rPr>
-          <w:rFonts w:ascii="Arial" w:hAnsi="Arial" w:cs="Arial"/>
-          <w:color w:val="000000" w:themeColor="text1"/>
-          <w:sz w:val="24"/>
-          <w:szCs w:val="24"/>
-        </w:rPr>
-        <w:t>portal.steticdental</w:t>
-      </w:r>
-      <w:proofErr w:type="gramEnd"/>
-      <w:r>
-        <w:rPr>
-          <w:rFonts w:ascii="Arial" w:hAnsi="Arial" w:cs="Arial"/>
-          <w:color w:val="000000" w:themeColor="text1"/>
-          <w:sz w:val="24"/>
-          <w:szCs w:val="24"/>
-        </w:rPr>
-        <w:t>.local</w:t>
-      </w:r>
-      <w:proofErr w:type="spellEnd"/>
+        <w:t>Configurar apache para alojar portal.steticdental.local</w:t>
+      </w:r>
       <w:r>
         <w:rPr>
           <w:rFonts w:ascii="Arial" w:hAnsi="Arial" w:cs="Arial"/>
@@ -3898,19 +3542,8 @@
           <w:sz w:val="24"/>
           <w:szCs w:val="24"/>
         </w:rPr>
-        <w:t xml:space="preserve">Las aplicaciones deben permitir autenticación con Active </w:t>
-      </w:r>
-      <w:proofErr w:type="spellStart"/>
-      <w:r>
-        <w:rPr>
-          <w:rFonts w:ascii="Arial" w:hAnsi="Arial" w:cs="Arial"/>
-          <w:color w:val="000000" w:themeColor="text1"/>
-          <w:sz w:val="24"/>
-          <w:szCs w:val="24"/>
-        </w:rPr>
-        <w:t>Directory</w:t>
-      </w:r>
-      <w:proofErr w:type="spellEnd"/>
+        <w:t>Las aplicaciones deben permitir autenticación con Active Directory</w:t>
+      </w:r>
       <w:r>
         <w:rPr>
           <w:rFonts w:ascii="Arial" w:hAnsi="Arial" w:cs="Arial"/>
@@ -4033,19 +3666,8 @@
           <w:sz w:val="24"/>
           <w:szCs w:val="24"/>
         </w:rPr>
-        <w:t xml:space="preserve"> Intentar iniciar sesión con credenciales de Active </w:t>
-      </w:r>
-      <w:proofErr w:type="spellStart"/>
-      <w:r>
-        <w:rPr>
-          <w:rFonts w:ascii="Arial" w:hAnsi="Arial" w:cs="Arial"/>
-          <w:color w:val="000000" w:themeColor="text1"/>
-          <w:sz w:val="24"/>
-          <w:szCs w:val="24"/>
-        </w:rPr>
-        <w:t>Directory</w:t>
-      </w:r>
-      <w:proofErr w:type="spellEnd"/>
+        <w:t xml:space="preserve"> Intentar iniciar sesión con credenciales de Active Directory</w:t>
+      </w:r>
       <w:r>
         <w:rPr>
           <w:rFonts w:ascii="Arial" w:hAnsi="Arial" w:cs="Arial"/>
@@ -4243,27 +3865,7 @@
           <w:sz w:val="24"/>
           <w:szCs w:val="24"/>
         </w:rPr>
-        <w:t xml:space="preserve">Configurar logs y auditorías en Active </w:t>
-      </w:r>
-      <w:proofErr w:type="spellStart"/>
-      <w:r>
-        <w:rPr>
-          <w:rFonts w:ascii="Arial" w:hAnsi="Arial" w:cs="Arial"/>
-          <w:color w:val="000000" w:themeColor="text1"/>
-          <w:sz w:val="24"/>
-          <w:szCs w:val="24"/>
-        </w:rPr>
-        <w:t>Directory</w:t>
-      </w:r>
-      <w:proofErr w:type="spellEnd"/>
-      <w:r>
-        <w:rPr>
-          <w:rFonts w:ascii="Arial" w:hAnsi="Arial" w:cs="Arial"/>
-          <w:color w:val="000000" w:themeColor="text1"/>
-          <w:sz w:val="24"/>
-          <w:szCs w:val="24"/>
-        </w:rPr>
-        <w:t>.</w:t>
+        <w:t>Configurar logs y auditorías en Active Directory.</w:t>
       </w:r>
     </w:p>
     <w:p>
@@ -4387,27 +3989,7 @@
           <w:sz w:val="24"/>
           <w:szCs w:val="24"/>
         </w:rPr>
-        <w:t xml:space="preserve">Implementar </w:t>
-      </w:r>
-      <w:proofErr w:type="spellStart"/>
-      <w:r>
-        <w:rPr>
-          <w:rFonts w:ascii="Arial" w:hAnsi="Arial" w:cs="Arial"/>
-          <w:color w:val="000000" w:themeColor="text1"/>
-          <w:sz w:val="24"/>
-          <w:szCs w:val="24"/>
-        </w:rPr>
-        <w:t>backups</w:t>
-      </w:r>
-      <w:proofErr w:type="spellEnd"/>
-      <w:r>
-        <w:rPr>
-          <w:rFonts w:ascii="Arial" w:hAnsi="Arial" w:cs="Arial"/>
-          <w:color w:val="000000" w:themeColor="text1"/>
-          <w:sz w:val="24"/>
-          <w:szCs w:val="24"/>
-        </w:rPr>
-        <w:t xml:space="preserve"> automatizados</w:t>
+        <w:t>Implementar backups automatizados</w:t>
       </w:r>
       <w:r>
         <w:rPr>
@@ -4487,19 +4069,8 @@
           <w:sz w:val="24"/>
           <w:szCs w:val="24"/>
         </w:rPr>
-        <w:t xml:space="preserve">Configurar copias de seguridad con </w:t>
-      </w:r>
-      <w:proofErr w:type="spellStart"/>
-      <w:r>
-        <w:rPr>
-          <w:rFonts w:ascii="Arial" w:hAnsi="Arial" w:cs="Arial"/>
-          <w:color w:val="000000" w:themeColor="text1"/>
-          <w:sz w:val="24"/>
-          <w:szCs w:val="24"/>
-        </w:rPr>
-        <w:t>Proxmox</w:t>
-      </w:r>
-      <w:proofErr w:type="spellEnd"/>
+        <w:t>Configurar copias de seguridad con Proxmox</w:t>
+      </w:r>
       <w:r>
         <w:rPr>
           <w:rFonts w:ascii="Arial" w:hAnsi="Arial" w:cs="Arial"/>
@@ -4653,12 +4224,16 @@
         </w:numPr>
         <w:rPr>
           <w:rFonts w:ascii="Arial" w:hAnsi="Arial" w:cs="Arial"/>
+          <w:sz w:val="40"/>
+          <w:szCs w:val="40"/>
         </w:rPr>
       </w:pPr>
       <w:bookmarkStart w:id="5" w:name="_Toc192441180"/>
       <w:r>
         <w:rPr>
           <w:rFonts w:ascii="Arial" w:hAnsi="Arial" w:cs="Arial"/>
+          <w:sz w:val="40"/>
+          <w:szCs w:val="40"/>
         </w:rPr>
         <w:lastRenderedPageBreak/>
         <w:t>DESCRIPCIÓ</w:t>
@@ -4666,6 +4241,8 @@
       <w:r>
         <w:rPr>
           <w:rFonts w:ascii="Arial" w:hAnsi="Arial" w:cs="Arial"/>
+          <w:sz w:val="40"/>
+          <w:szCs w:val="40"/>
         </w:rPr>
         <w:t>N</w:t>
       </w:r>
@@ -4890,15 +4467,7 @@
           </w:tcPr>
           <w:p>
             <w:r>
-              <w:t xml:space="preserve">- El empleado debe tener un usuario registrado en Active </w:t>
-            </w:r>
-            <w:proofErr w:type="spellStart"/>
-            <w:r>
-              <w:t>Directory</w:t>
-            </w:r>
-            <w:proofErr w:type="spellEnd"/>
-            <w:r>
-              <w:t>.</w:t>
+              <w:t>- El empleado debe tener un usuario registrado en Active Directory.</w:t>
             </w:r>
             <w:r>
               <w:br/>
@@ -5016,15 +4585,7 @@
                     <w:spacing w:after="0" w:line="240" w:lineRule="auto"/>
                   </w:pPr>
                   <w:r>
-                    <w:t xml:space="preserve">1. El empleado enciende su equipo e inicia sesión con su usuario de Active </w:t>
-                  </w:r>
-                  <w:proofErr w:type="spellStart"/>
-                  <w:r>
-                    <w:t>Directory</w:t>
-                  </w:r>
-                  <w:proofErr w:type="spellEnd"/>
-                  <w:r>
-                    <w:t>.</w:t>
+                    <w:t>1. El empleado enciende su equipo e inicia sesión con su usuario de Active Directory.</w:t>
                   </w:r>
                   <w:r>
                     <w:br/>
@@ -5036,32 +4597,11 @@
                   </w:r>
                   <w:r>
                     <w:br/>
-                    <w:t xml:space="preserve">4. Accede a la aplicación web </w:t>
-                  </w:r>
-                  <w:proofErr w:type="spellStart"/>
-                  <w:proofErr w:type="gramStart"/>
-                  <w:r>
-                    <w:t>portal.steticdental</w:t>
-                  </w:r>
-                  <w:proofErr w:type="gramEnd"/>
-                  <w:r>
-                    <w:t>.local</w:t>
-                  </w:r>
-                  <w:proofErr w:type="spellEnd"/>
-                  <w:r>
-                    <w:t>.</w:t>
+                    <w:t>4. Accede a la aplicación web portal.steticdental.local.</w:t>
                   </w:r>
                   <w:r>
                     <w:br/>
-                    <w:t xml:space="preserve">5. Inicia sesión en la aplicación utilizando su usuario de Active </w:t>
-                  </w:r>
-                  <w:proofErr w:type="spellStart"/>
-                  <w:r>
-                    <w:t>Directory</w:t>
-                  </w:r>
-                  <w:proofErr w:type="spellEnd"/>
-                  <w:r>
-                    <w:t>.</w:t>
+                    <w:t>5. Inicia sesión en la aplicación utilizando su usuario de Active Directory.</w:t>
                   </w:r>
                   <w:r>
                     <w:br/>
@@ -5161,15 +4701,7 @@
             </w:r>
             <w:r>
               <w:br/>
-              <w:t xml:space="preserve">- Si el inicio de sesión falla, puede haber un problema con Active </w:t>
-            </w:r>
-            <w:proofErr w:type="spellStart"/>
-            <w:r>
-              <w:t>Directory</w:t>
-            </w:r>
-            <w:proofErr w:type="spellEnd"/>
-            <w:r>
-              <w:t xml:space="preserve"> o la aplicación web.</w:t>
+              <w:t>- Si el inicio de sesión falla, puede haber un problema con Active Directory o la aplicación web.</w:t>
             </w:r>
           </w:p>
         </w:tc>
@@ -5205,15 +4737,7 @@
             </w:r>
             <w:r>
               <w:br/>
-              <w:t xml:space="preserve">- El sistema registra un log de acceso en Active </w:t>
-            </w:r>
-            <w:proofErr w:type="spellStart"/>
-            <w:r>
-              <w:t>Directory</w:t>
-            </w:r>
-            <w:proofErr w:type="spellEnd"/>
-            <w:r>
-              <w:t xml:space="preserve"> y en el servidor VPN.</w:t>
+              <w:t>- El sistema registra un log de acceso en Active Directory y en el servidor VPN.</w:t>
             </w:r>
             <w:r>
               <w:br/>
@@ -5323,15 +4847,7 @@
                     <w:spacing w:after="0" w:line="240" w:lineRule="auto"/>
                   </w:pPr>
                   <w:r>
-                    <w:t xml:space="preserve">- Error de credenciales en Active </w:t>
-                  </w:r>
-                  <w:proofErr w:type="spellStart"/>
-                  <w:r>
-                    <w:t>Directory</w:t>
-                  </w:r>
-                  <w:proofErr w:type="spellEnd"/>
-                  <w:r>
-                    <w:t>.</w:t>
+                    <w:t>- Error de credenciales en Active Directory.</w:t>
                   </w:r>
                   <w:r>
                     <w:br/>
@@ -5905,16 +5421,8 @@
         <w:rPr>
           <w:rFonts w:ascii="Arial" w:hAnsi="Arial" w:cs="Arial"/>
         </w:rPr>
-        <w:t xml:space="preserve">Se establecerán </w:t>
-      </w:r>
-      <w:proofErr w:type="spellStart"/>
-      <w:r>
-        <w:rPr>
-          <w:rFonts w:ascii="Arial" w:hAnsi="Arial" w:cs="Arial"/>
-        </w:rPr>
-        <w:t>VLANs</w:t>
-      </w:r>
-      <w:proofErr w:type="spellEnd"/>
+        <w:t>Se establecerán VLANs</w:t>
+      </w:r>
       <w:r>
         <w:rPr>
           <w:rFonts w:ascii="Arial" w:hAnsi="Arial" w:cs="Arial"/>
@@ -6291,12 +5799,16 @@
         </w:numPr>
         <w:rPr>
           <w:rFonts w:ascii="Arial" w:hAnsi="Arial" w:cs="Arial"/>
+          <w:sz w:val="40"/>
+          <w:szCs w:val="40"/>
         </w:rPr>
       </w:pPr>
       <w:bookmarkStart w:id="11" w:name="_Toc192441181"/>
       <w:r>
         <w:rPr>
           <w:rFonts w:ascii="Arial" w:hAnsi="Arial" w:cs="Arial"/>
+          <w:sz w:val="40"/>
+          <w:szCs w:val="40"/>
         </w:rPr>
         <w:t>TECNOLOGÍAS</w:t>
       </w:r>
@@ -6475,45 +5987,8 @@
                 <w:sz w:val="24"/>
                 <w:szCs w:val="24"/>
               </w:rPr>
-              <w:t xml:space="preserve">Cisco </w:t>
-            </w:r>
-            <w:proofErr w:type="spellStart"/>
-            <w:r>
-              <w:rPr>
-                <w:rFonts w:ascii="Arial" w:hAnsi="Arial" w:cs="Arial"/>
-                <w:b/>
-                <w:bCs/>
-                <w:color w:val="000000" w:themeColor="text1"/>
-                <w:sz w:val="24"/>
-                <w:szCs w:val="24"/>
-              </w:rPr>
-              <w:t>Packet</w:t>
-            </w:r>
-            <w:proofErr w:type="spellEnd"/>
-            <w:r>
-              <w:rPr>
-                <w:rFonts w:ascii="Arial" w:hAnsi="Arial" w:cs="Arial"/>
-                <w:b/>
-                <w:bCs/>
-                <w:color w:val="000000" w:themeColor="text1"/>
-                <w:sz w:val="24"/>
-                <w:szCs w:val="24"/>
-              </w:rPr>
-              <w:t xml:space="preserve"> </w:t>
-            </w:r>
-            <w:proofErr w:type="spellStart"/>
-            <w:r>
-              <w:rPr>
-                <w:rFonts w:ascii="Arial" w:hAnsi="Arial" w:cs="Arial"/>
-                <w:b/>
-                <w:bCs/>
-                <w:color w:val="000000" w:themeColor="text1"/>
-                <w:sz w:val="24"/>
-                <w:szCs w:val="24"/>
-              </w:rPr>
-              <w:t>Tracer</w:t>
-            </w:r>
-            <w:proofErr w:type="spellEnd"/>
+              <w:t>Cisco Packet Tracer</w:t>
+            </w:r>
           </w:p>
           <w:p>
             <w:pPr>
@@ -6708,7 +6183,6 @@
                 <w:szCs w:val="24"/>
               </w:rPr>
             </w:pPr>
-            <w:proofErr w:type="spellStart"/>
             <w:r>
               <w:rPr>
                 <w:rFonts w:ascii="Arial" w:hAnsi="Arial" w:cs="Arial"/>
@@ -6720,7 +6194,6 @@
               </w:rPr>
               <w:t>Xampp</w:t>
             </w:r>
-            <w:proofErr w:type="spellEnd"/>
           </w:p>
           <w:p>
             <w:pPr>
@@ -7043,7 +6516,6 @@
                 <w:szCs w:val="24"/>
               </w:rPr>
             </w:pPr>
-            <w:proofErr w:type="spellStart"/>
             <w:r>
               <w:rPr>
                 <w:rFonts w:ascii="Arial" w:hAnsi="Arial" w:cs="Arial"/>
@@ -7055,7 +6527,6 @@
               </w:rPr>
               <w:t>Proxmox</w:t>
             </w:r>
-            <w:proofErr w:type="spellEnd"/>
           </w:p>
           <w:p>
             <w:pPr>
@@ -7075,27 +6546,7 @@
                 <w:sz w:val="24"/>
                 <w:szCs w:val="24"/>
               </w:rPr>
-              <w:t xml:space="preserve">Es una distribución de GNU/Linux que sirve para la </w:t>
-            </w:r>
-            <w:proofErr w:type="spellStart"/>
-            <w:r>
-              <w:rPr>
-                <w:rFonts w:ascii="Arial" w:hAnsi="Arial" w:cs="Arial"/>
-                <w:color w:val="000000" w:themeColor="text1"/>
-                <w:sz w:val="24"/>
-                <w:szCs w:val="24"/>
-              </w:rPr>
-              <w:t>la</w:t>
-            </w:r>
-            <w:proofErr w:type="spellEnd"/>
-            <w:r>
-              <w:rPr>
-                <w:rFonts w:ascii="Arial" w:hAnsi="Arial" w:cs="Arial"/>
-                <w:color w:val="000000" w:themeColor="text1"/>
-                <w:sz w:val="24"/>
-                <w:szCs w:val="24"/>
-              </w:rPr>
-              <w:t xml:space="preserve"> gestión de entornos virtuales.</w:t>
+              <w:t>Es una distribución de GNU/Linux que sirve para la la gestión de entornos virtuales.</w:t>
             </w:r>
           </w:p>
           <w:p>
@@ -7178,23 +6629,7 @@
           <w:rFonts w:ascii="Arial" w:hAnsi="Arial" w:cs="Arial"/>
           <w:color w:val="000000" w:themeColor="text1"/>
         </w:rPr>
-        <w:t xml:space="preserve"> y justificación de </w:t>
-      </w:r>
-      <w:proofErr w:type="gramStart"/>
-      <w:r>
-        <w:rPr>
-          <w:rFonts w:ascii="Arial" w:hAnsi="Arial" w:cs="Arial"/>
-          <w:color w:val="000000" w:themeColor="text1"/>
-        </w:rPr>
-        <w:t>la misma</w:t>
-      </w:r>
-      <w:proofErr w:type="gramEnd"/>
-      <w:r>
-        <w:rPr>
-          <w:rFonts w:ascii="Arial" w:hAnsi="Arial" w:cs="Arial"/>
-          <w:color w:val="000000" w:themeColor="text1"/>
-        </w:rPr>
-        <w:t>.</w:t>
+        <w:t xml:space="preserve"> y justificación de la misma.</w:t>
       </w:r>
     </w:p>
     <w:p>
@@ -7377,12 +6812,16 @@
         <w:rPr>
           <w:rFonts w:ascii="Arial" w:hAnsi="Arial" w:cs="Arial"/>
           <w:color w:val="000000" w:themeColor="text1"/>
-        </w:rPr>
-      </w:pPr>
-      <w:r>
-        <w:rPr>
-          <w:rFonts w:ascii="Arial" w:hAnsi="Arial" w:cs="Arial"/>
-          <w:color w:val="000000" w:themeColor="text1"/>
+          <w:sz w:val="24"/>
+          <w:szCs w:val="24"/>
+        </w:rPr>
+      </w:pPr>
+      <w:r>
+        <w:rPr>
+          <w:rFonts w:ascii="Arial" w:hAnsi="Arial" w:cs="Arial"/>
+          <w:color w:val="000000" w:themeColor="text1"/>
+          <w:sz w:val="24"/>
+          <w:szCs w:val="24"/>
         </w:rPr>
         <w:t xml:space="preserve">Equipos </w:t>
       </w:r>
@@ -7390,6 +6829,8 @@
         <w:rPr>
           <w:rFonts w:ascii="Arial" w:hAnsi="Arial" w:cs="Arial"/>
           <w:color w:val="000000" w:themeColor="text1"/>
+          <w:sz w:val="24"/>
+          <w:szCs w:val="24"/>
         </w:rPr>
         <w:t>I</w:t>
       </w:r>
@@ -7397,6 +6838,8 @@
         <w:rPr>
           <w:rFonts w:ascii="Arial" w:hAnsi="Arial" w:cs="Arial"/>
           <w:color w:val="000000" w:themeColor="text1"/>
+          <w:sz w:val="24"/>
+          <w:szCs w:val="24"/>
         </w:rPr>
         <w:t>nformáticos:</w:t>
       </w:r>
@@ -7413,12 +6856,16 @@
         <w:rPr>
           <w:rFonts w:ascii="Arial" w:hAnsi="Arial" w:cs="Arial"/>
           <w:color w:val="000000" w:themeColor="text1"/>
-        </w:rPr>
-      </w:pPr>
-      <w:r>
-        <w:rPr>
-          <w:rFonts w:ascii="Arial" w:hAnsi="Arial" w:cs="Arial"/>
-          <w:color w:val="000000" w:themeColor="text1"/>
+          <w:sz w:val="24"/>
+          <w:szCs w:val="24"/>
+        </w:rPr>
+      </w:pPr>
+      <w:r>
+        <w:rPr>
+          <w:rFonts w:ascii="Arial" w:hAnsi="Arial" w:cs="Arial"/>
+          <w:color w:val="000000" w:themeColor="text1"/>
+          <w:sz w:val="24"/>
+          <w:szCs w:val="24"/>
         </w:rPr>
         <w:t>Procesador: Intel Celeron G5905 3.5GHz → 47,99€</w:t>
       </w:r>
@@ -7435,30 +6882,18 @@
         <w:rPr>
           <w:rFonts w:ascii="Arial" w:hAnsi="Arial" w:cs="Arial"/>
           <w:color w:val="000000" w:themeColor="text1"/>
-        </w:rPr>
-      </w:pPr>
-      <w:r>
-        <w:rPr>
-          <w:rFonts w:ascii="Arial" w:hAnsi="Arial" w:cs="Arial"/>
-          <w:color w:val="000000" w:themeColor="text1"/>
-        </w:rPr>
-        <w:t xml:space="preserve">Placa base: MSI A320M-A </w:t>
-      </w:r>
-      <w:proofErr w:type="gramStart"/>
-      <w:r>
-        <w:rPr>
-          <w:rFonts w:ascii="Arial" w:hAnsi="Arial" w:cs="Arial"/>
-          <w:color w:val="000000" w:themeColor="text1"/>
-        </w:rPr>
-        <w:t>Pro MAX</w:t>
-      </w:r>
-      <w:proofErr w:type="gramEnd"/>
-      <w:r>
-        <w:rPr>
-          <w:rFonts w:ascii="Arial" w:hAnsi="Arial" w:cs="Arial"/>
-          <w:color w:val="000000" w:themeColor="text1"/>
-        </w:rPr>
-        <w:t xml:space="preserve"> → 49,99€</w:t>
+          <w:sz w:val="24"/>
+          <w:szCs w:val="24"/>
+        </w:rPr>
+      </w:pPr>
+      <w:r>
+        <w:rPr>
+          <w:rFonts w:ascii="Arial" w:hAnsi="Arial" w:cs="Arial"/>
+          <w:color w:val="000000" w:themeColor="text1"/>
+          <w:sz w:val="24"/>
+          <w:szCs w:val="24"/>
+        </w:rPr>
+        <w:t>Placa base: MSI A320M-A Pro MAX → 49,99€</w:t>
       </w:r>
     </w:p>
     <w:p>
@@ -7473,12 +6908,16 @@
         <w:rPr>
           <w:rFonts w:ascii="Arial" w:hAnsi="Arial" w:cs="Arial"/>
           <w:color w:val="000000" w:themeColor="text1"/>
-        </w:rPr>
-      </w:pPr>
-      <w:r>
-        <w:rPr>
-          <w:rFonts w:ascii="Arial" w:hAnsi="Arial" w:cs="Arial"/>
-          <w:color w:val="000000" w:themeColor="text1"/>
+          <w:sz w:val="24"/>
+          <w:szCs w:val="24"/>
+        </w:rPr>
+      </w:pPr>
+      <w:r>
+        <w:rPr>
+          <w:rFonts w:ascii="Arial" w:hAnsi="Arial" w:cs="Arial"/>
+          <w:color w:val="000000" w:themeColor="text1"/>
+          <w:sz w:val="24"/>
+          <w:szCs w:val="24"/>
         </w:rPr>
         <w:t>Memoria RAM: Crucial DDR4 8GB 2666MHz → 51,78€</w:t>
       </w:r>
@@ -7495,30 +6934,18 @@
         <w:rPr>
           <w:rFonts w:ascii="Arial" w:hAnsi="Arial" w:cs="Arial"/>
           <w:color w:val="000000" w:themeColor="text1"/>
-        </w:rPr>
-      </w:pPr>
-      <w:r>
-        <w:rPr>
-          <w:rFonts w:ascii="Arial" w:hAnsi="Arial" w:cs="Arial"/>
-          <w:color w:val="000000" w:themeColor="text1"/>
-        </w:rPr>
-        <w:t xml:space="preserve">Almacenamiento (SSD): Kingston NV2 250GB PCIe 4.0 </w:t>
-      </w:r>
-      <w:proofErr w:type="spellStart"/>
-      <w:r>
-        <w:rPr>
-          <w:rFonts w:ascii="Arial" w:hAnsi="Arial" w:cs="Arial"/>
-          <w:color w:val="000000" w:themeColor="text1"/>
-        </w:rPr>
-        <w:t>NVMe</w:t>
-      </w:r>
-      <w:proofErr w:type="spellEnd"/>
-      <w:r>
-        <w:rPr>
-          <w:rFonts w:ascii="Arial" w:hAnsi="Arial" w:cs="Arial"/>
-          <w:color w:val="000000" w:themeColor="text1"/>
-        </w:rPr>
-        <w:t xml:space="preserve"> → 30,99€</w:t>
+          <w:sz w:val="24"/>
+          <w:szCs w:val="24"/>
+        </w:rPr>
+      </w:pPr>
+      <w:r>
+        <w:rPr>
+          <w:rFonts w:ascii="Arial" w:hAnsi="Arial" w:cs="Arial"/>
+          <w:color w:val="000000" w:themeColor="text1"/>
+          <w:sz w:val="24"/>
+          <w:szCs w:val="24"/>
+        </w:rPr>
+        <w:t>Almacenamiento (SSD): Kingston NV2 250GB PCIe 4.0 NVMe → 30,99€</w:t>
       </w:r>
     </w:p>
     <w:p>
@@ -7533,30 +6960,18 @@
         <w:rPr>
           <w:rFonts w:ascii="Arial" w:hAnsi="Arial" w:cs="Arial"/>
           <w:color w:val="000000" w:themeColor="text1"/>
-        </w:rPr>
-      </w:pPr>
-      <w:r>
-        <w:rPr>
-          <w:rFonts w:ascii="Arial" w:hAnsi="Arial" w:cs="Arial"/>
-          <w:color w:val="000000" w:themeColor="text1"/>
-        </w:rPr>
-        <w:t xml:space="preserve">Fuente de alimentación: </w:t>
-      </w:r>
-      <w:proofErr w:type="spellStart"/>
-      <w:r>
-        <w:rPr>
-          <w:rFonts w:ascii="Arial" w:hAnsi="Arial" w:cs="Arial"/>
-          <w:color w:val="000000" w:themeColor="text1"/>
-        </w:rPr>
-        <w:t>Tempest</w:t>
-      </w:r>
-      <w:proofErr w:type="spellEnd"/>
-      <w:r>
-        <w:rPr>
-          <w:rFonts w:ascii="Arial" w:hAnsi="Arial" w:cs="Arial"/>
-          <w:color w:val="000000" w:themeColor="text1"/>
-        </w:rPr>
-        <w:t xml:space="preserve"> PSU 650W → 54,98€</w:t>
+          <w:sz w:val="24"/>
+          <w:szCs w:val="24"/>
+        </w:rPr>
+      </w:pPr>
+      <w:r>
+        <w:rPr>
+          <w:rFonts w:ascii="Arial" w:hAnsi="Arial" w:cs="Arial"/>
+          <w:color w:val="000000" w:themeColor="text1"/>
+          <w:sz w:val="24"/>
+          <w:szCs w:val="24"/>
+        </w:rPr>
+        <w:t>Fuente de alimentación: Tempest PSU 650W → 54,98€</w:t>
       </w:r>
     </w:p>
     <w:p>
@@ -7571,62 +6986,18 @@
         <w:rPr>
           <w:rFonts w:ascii="Arial" w:hAnsi="Arial" w:cs="Arial"/>
           <w:color w:val="000000" w:themeColor="text1"/>
-        </w:rPr>
-      </w:pPr>
-      <w:r>
-        <w:rPr>
-          <w:rFonts w:ascii="Arial" w:hAnsi="Arial" w:cs="Arial"/>
-          <w:color w:val="000000" w:themeColor="text1"/>
-        </w:rPr>
-        <w:t xml:space="preserve">Caja (Torre): </w:t>
-      </w:r>
-      <w:proofErr w:type="spellStart"/>
-      <w:r>
-        <w:rPr>
-          <w:rFonts w:ascii="Arial" w:hAnsi="Arial" w:cs="Arial"/>
-          <w:color w:val="000000" w:themeColor="text1"/>
-        </w:rPr>
-        <w:t>Nox</w:t>
-      </w:r>
-      <w:proofErr w:type="spellEnd"/>
-      <w:r>
-        <w:rPr>
-          <w:rFonts w:ascii="Arial" w:hAnsi="Arial" w:cs="Arial"/>
-          <w:color w:val="000000" w:themeColor="text1"/>
-        </w:rPr>
-        <w:t xml:space="preserve"> </w:t>
-      </w:r>
-      <w:proofErr w:type="spellStart"/>
-      <w:r>
-        <w:rPr>
-          <w:rFonts w:ascii="Arial" w:hAnsi="Arial" w:cs="Arial"/>
-          <w:color w:val="000000" w:themeColor="text1"/>
-        </w:rPr>
-        <w:t>Hummer</w:t>
-      </w:r>
-      <w:proofErr w:type="spellEnd"/>
-      <w:r>
-        <w:rPr>
-          <w:rFonts w:ascii="Arial" w:hAnsi="Arial" w:cs="Arial"/>
-          <w:color w:val="000000" w:themeColor="text1"/>
-        </w:rPr>
-        <w:t xml:space="preserve"> </w:t>
-      </w:r>
-      <w:proofErr w:type="spellStart"/>
-      <w:r>
-        <w:rPr>
-          <w:rFonts w:ascii="Arial" w:hAnsi="Arial" w:cs="Arial"/>
-          <w:color w:val="000000" w:themeColor="text1"/>
-        </w:rPr>
-        <w:t>Void</w:t>
-      </w:r>
-      <w:proofErr w:type="spellEnd"/>
-      <w:r>
-        <w:rPr>
-          <w:rFonts w:ascii="Arial" w:hAnsi="Arial" w:cs="Arial"/>
-          <w:color w:val="000000" w:themeColor="text1"/>
-        </w:rPr>
-        <w:t xml:space="preserve"> USB 3.0 Negro → 58,99€</w:t>
+          <w:sz w:val="24"/>
+          <w:szCs w:val="24"/>
+        </w:rPr>
+      </w:pPr>
+      <w:r>
+        <w:rPr>
+          <w:rFonts w:ascii="Arial" w:hAnsi="Arial" w:cs="Arial"/>
+          <w:color w:val="000000" w:themeColor="text1"/>
+          <w:sz w:val="24"/>
+          <w:szCs w:val="24"/>
+        </w:rPr>
+        <w:t>Caja (Torre): Nox Hummer Void USB 3.0 Negro → 58,99€</w:t>
       </w:r>
     </w:p>
     <w:p>
@@ -7641,12 +7012,16 @@
         <w:rPr>
           <w:rFonts w:ascii="Arial" w:hAnsi="Arial" w:cs="Arial"/>
           <w:color w:val="000000" w:themeColor="text1"/>
-        </w:rPr>
-      </w:pPr>
-      <w:r>
-        <w:rPr>
-          <w:rFonts w:ascii="Arial" w:hAnsi="Arial" w:cs="Arial"/>
-          <w:color w:val="000000" w:themeColor="text1"/>
+          <w:sz w:val="24"/>
+          <w:szCs w:val="24"/>
+        </w:rPr>
+      </w:pPr>
+      <w:r>
+        <w:rPr>
+          <w:rFonts w:ascii="Arial" w:hAnsi="Arial" w:cs="Arial"/>
+          <w:color w:val="000000" w:themeColor="text1"/>
+          <w:sz w:val="24"/>
+          <w:szCs w:val="24"/>
         </w:rPr>
         <w:t>Sistema operativo: Microsoft Windows 1</w:t>
       </w:r>
@@ -7654,6 +7029,8 @@
         <w:rPr>
           <w:rFonts w:ascii="Arial" w:hAnsi="Arial" w:cs="Arial"/>
           <w:color w:val="000000" w:themeColor="text1"/>
+          <w:sz w:val="24"/>
+          <w:szCs w:val="24"/>
         </w:rPr>
         <w:t>1</w:t>
       </w:r>
@@ -7661,29 +7038,17 @@
         <w:rPr>
           <w:rFonts w:ascii="Arial" w:hAnsi="Arial" w:cs="Arial"/>
           <w:color w:val="000000" w:themeColor="text1"/>
-        </w:rPr>
-        <w:t xml:space="preserve"> </w:t>
-      </w:r>
-      <w:proofErr w:type="gramStart"/>
-      <w:r>
-        <w:rPr>
-          <w:rFonts w:ascii="Arial" w:hAnsi="Arial" w:cs="Arial"/>
-          <w:color w:val="000000" w:themeColor="text1"/>
-        </w:rPr>
-        <w:t>Pro 32</w:t>
-      </w:r>
-      <w:proofErr w:type="gramEnd"/>
-      <w:r>
-        <w:rPr>
-          <w:rFonts w:ascii="Arial" w:hAnsi="Arial" w:cs="Arial"/>
-          <w:color w:val="000000" w:themeColor="text1"/>
-        </w:rPr>
-        <w:t>/64 Bit → 1</w:t>
-      </w:r>
-      <w:r>
-        <w:rPr>
-          <w:rFonts w:ascii="Arial" w:hAnsi="Arial" w:cs="Arial"/>
-          <w:color w:val="000000" w:themeColor="text1"/>
+          <w:sz w:val="24"/>
+          <w:szCs w:val="24"/>
+        </w:rPr>
+        <w:t xml:space="preserve"> Pro 32/64 Bit → 1</w:t>
+      </w:r>
+      <w:r>
+        <w:rPr>
+          <w:rFonts w:ascii="Arial" w:hAnsi="Arial" w:cs="Arial"/>
+          <w:color w:val="000000" w:themeColor="text1"/>
+          <w:sz w:val="24"/>
+          <w:szCs w:val="24"/>
         </w:rPr>
         <w:t>45</w:t>
       </w:r>
@@ -7691,6 +7056,8 @@
         <w:rPr>
           <w:rFonts w:ascii="Arial" w:hAnsi="Arial" w:cs="Arial"/>
           <w:color w:val="000000" w:themeColor="text1"/>
+          <w:sz w:val="24"/>
+          <w:szCs w:val="24"/>
         </w:rPr>
         <w:t>€</w:t>
       </w:r>
@@ -7707,30 +7074,18 @@
         <w:rPr>
           <w:rFonts w:ascii="Arial" w:hAnsi="Arial" w:cs="Arial"/>
           <w:color w:val="000000" w:themeColor="text1"/>
-        </w:rPr>
-      </w:pPr>
-      <w:r>
-        <w:rPr>
-          <w:rFonts w:ascii="Arial" w:hAnsi="Arial" w:cs="Arial"/>
-          <w:color w:val="000000" w:themeColor="text1"/>
-        </w:rPr>
-        <w:t xml:space="preserve">Monitor: AOC 27B3HA2 LED IPS 27" </w:t>
-      </w:r>
-      <w:proofErr w:type="spellStart"/>
-      <w:r>
-        <w:rPr>
-          <w:rFonts w:ascii="Arial" w:hAnsi="Arial" w:cs="Arial"/>
-          <w:color w:val="000000" w:themeColor="text1"/>
-        </w:rPr>
-        <w:t>FullHD</w:t>
-      </w:r>
-      <w:proofErr w:type="spellEnd"/>
-      <w:r>
-        <w:rPr>
-          <w:rFonts w:ascii="Arial" w:hAnsi="Arial" w:cs="Arial"/>
-          <w:color w:val="000000" w:themeColor="text1"/>
-        </w:rPr>
-        <w:t xml:space="preserve"> 100Hz → 109,90€</w:t>
+          <w:sz w:val="24"/>
+          <w:szCs w:val="24"/>
+        </w:rPr>
+      </w:pPr>
+      <w:r>
+        <w:rPr>
+          <w:rFonts w:ascii="Arial" w:hAnsi="Arial" w:cs="Arial"/>
+          <w:color w:val="000000" w:themeColor="text1"/>
+          <w:sz w:val="24"/>
+          <w:szCs w:val="24"/>
+        </w:rPr>
+        <w:t>Monitor: AOC 27B3HA2 LED IPS 27" FullHD 100Hz → 109,90€</w:t>
       </w:r>
     </w:p>
     <w:p>
@@ -7745,12 +7100,16 @@
         <w:rPr>
           <w:rFonts w:ascii="Arial" w:hAnsi="Arial" w:cs="Arial"/>
           <w:color w:val="000000" w:themeColor="text1"/>
-        </w:rPr>
-      </w:pPr>
-      <w:r>
-        <w:rPr>
-          <w:rFonts w:ascii="Arial" w:hAnsi="Arial" w:cs="Arial"/>
-          <w:color w:val="000000" w:themeColor="text1"/>
+          <w:sz w:val="24"/>
+          <w:szCs w:val="24"/>
+        </w:rPr>
+      </w:pPr>
+      <w:r>
+        <w:rPr>
+          <w:rFonts w:ascii="Arial" w:hAnsi="Arial" w:cs="Arial"/>
+          <w:color w:val="000000" w:themeColor="text1"/>
+          <w:sz w:val="24"/>
+          <w:szCs w:val="24"/>
         </w:rPr>
         <w:t>Teclado y ratón: Coolbox Combo Teclado + Ratón USB 1600DPI Negro → 17,99€</w:t>
       </w:r>
@@ -7767,12 +7126,16 @@
         <w:rPr>
           <w:rFonts w:ascii="Arial" w:hAnsi="Arial" w:cs="Arial"/>
           <w:color w:val="000000" w:themeColor="text1"/>
-        </w:rPr>
-      </w:pPr>
-      <w:r>
-        <w:rPr>
-          <w:rFonts w:ascii="Arial" w:hAnsi="Arial" w:cs="Arial"/>
-          <w:color w:val="000000" w:themeColor="text1"/>
+          <w:sz w:val="24"/>
+          <w:szCs w:val="24"/>
+        </w:rPr>
+      </w:pPr>
+      <w:r>
+        <w:rPr>
+          <w:rFonts w:ascii="Arial" w:hAnsi="Arial" w:cs="Arial"/>
+          <w:color w:val="000000" w:themeColor="text1"/>
+          <w:sz w:val="24"/>
+          <w:szCs w:val="24"/>
         </w:rPr>
         <w:t>Total por ordenador: 542,6€</w:t>
       </w:r>
@@ -7789,28 +7152,25 @@
         <w:rPr>
           <w:rFonts w:ascii="Arial" w:hAnsi="Arial" w:cs="Arial"/>
           <w:color w:val="000000" w:themeColor="text1"/>
-        </w:rPr>
-      </w:pPr>
-      <w:proofErr w:type="gramStart"/>
-      <w:r>
-        <w:rPr>
-          <w:rFonts w:ascii="Arial" w:hAnsi="Arial" w:cs="Arial"/>
-          <w:color w:val="000000" w:themeColor="text1"/>
-        </w:rPr>
-        <w:t>Total</w:t>
-      </w:r>
-      <w:proofErr w:type="gramEnd"/>
-      <w:r>
-        <w:rPr>
-          <w:rFonts w:ascii="Arial" w:hAnsi="Arial" w:cs="Arial"/>
-          <w:color w:val="000000" w:themeColor="text1"/>
-        </w:rPr>
-        <w:t xml:space="preserve"> para 15 ordenadores (4 por clínica + 3 en oficina central): 8.</w:t>
-      </w:r>
-      <w:r>
-        <w:rPr>
-          <w:rFonts w:ascii="Arial" w:hAnsi="Arial" w:cs="Arial"/>
-          <w:color w:val="000000" w:themeColor="text1"/>
+          <w:sz w:val="24"/>
+          <w:szCs w:val="24"/>
+        </w:rPr>
+      </w:pPr>
+      <w:r>
+        <w:rPr>
+          <w:rFonts w:ascii="Arial" w:hAnsi="Arial" w:cs="Arial"/>
+          <w:color w:val="000000" w:themeColor="text1"/>
+          <w:sz w:val="24"/>
+          <w:szCs w:val="24"/>
+        </w:rPr>
+        <w:t>Total para 15 ordenadores (4 por clínica + 3 en oficina central): 8.</w:t>
+      </w:r>
+      <w:r>
+        <w:rPr>
+          <w:rFonts w:ascii="Arial" w:hAnsi="Arial" w:cs="Arial"/>
+          <w:color w:val="000000" w:themeColor="text1"/>
+          <w:sz w:val="24"/>
+          <w:szCs w:val="24"/>
         </w:rPr>
         <w:t>514,15</w:t>
       </w:r>
@@ -7818,6 +7178,8 @@
         <w:rPr>
           <w:rFonts w:ascii="Arial" w:hAnsi="Arial" w:cs="Arial"/>
           <w:color w:val="000000" w:themeColor="text1"/>
+          <w:sz w:val="24"/>
+          <w:szCs w:val="24"/>
         </w:rPr>
         <w:t>€</w:t>
       </w:r>
@@ -7834,12 +7196,16 @@
         <w:rPr>
           <w:rFonts w:ascii="Arial" w:hAnsi="Arial" w:cs="Arial"/>
           <w:color w:val="000000" w:themeColor="text1"/>
-        </w:rPr>
-      </w:pPr>
-      <w:r>
-        <w:rPr>
-          <w:rFonts w:ascii="Arial" w:hAnsi="Arial" w:cs="Arial"/>
-          <w:color w:val="000000" w:themeColor="text1"/>
+          <w:sz w:val="24"/>
+          <w:szCs w:val="24"/>
+        </w:rPr>
+      </w:pPr>
+      <w:r>
+        <w:rPr>
+          <w:rFonts w:ascii="Arial" w:hAnsi="Arial" w:cs="Arial"/>
+          <w:color w:val="000000" w:themeColor="text1"/>
+          <w:sz w:val="24"/>
+          <w:szCs w:val="24"/>
         </w:rPr>
         <w:t xml:space="preserve">Infraestructura de </w:t>
       </w:r>
@@ -7847,6 +7213,8 @@
         <w:rPr>
           <w:rFonts w:ascii="Arial" w:hAnsi="Arial" w:cs="Arial"/>
           <w:color w:val="000000" w:themeColor="text1"/>
+          <w:sz w:val="24"/>
+          <w:szCs w:val="24"/>
         </w:rPr>
         <w:t>R</w:t>
       </w:r>
@@ -7854,6 +7222,8 @@
         <w:rPr>
           <w:rFonts w:ascii="Arial" w:hAnsi="Arial" w:cs="Arial"/>
           <w:color w:val="000000" w:themeColor="text1"/>
+          <w:sz w:val="24"/>
+          <w:szCs w:val="24"/>
         </w:rPr>
         <w:t>ed:</w:t>
       </w:r>
@@ -7870,30 +7240,18 @@
         <w:rPr>
           <w:rFonts w:ascii="Arial" w:hAnsi="Arial" w:cs="Arial"/>
           <w:color w:val="000000" w:themeColor="text1"/>
-        </w:rPr>
-      </w:pPr>
-      <w:r>
-        <w:rPr>
-          <w:rFonts w:ascii="Arial" w:hAnsi="Arial" w:cs="Arial"/>
-          <w:color w:val="000000" w:themeColor="text1"/>
-        </w:rPr>
-        <w:t xml:space="preserve">Cableado: Cable LAN </w:t>
-      </w:r>
-      <w:proofErr w:type="spellStart"/>
-      <w:r>
-        <w:rPr>
-          <w:rFonts w:ascii="Arial" w:hAnsi="Arial" w:cs="Arial"/>
-          <w:color w:val="000000" w:themeColor="text1"/>
-        </w:rPr>
-        <w:t>Goobay</w:t>
-      </w:r>
-      <w:proofErr w:type="spellEnd"/>
-      <w:r>
-        <w:rPr>
-          <w:rFonts w:ascii="Arial" w:hAnsi="Arial" w:cs="Arial"/>
-          <w:color w:val="000000" w:themeColor="text1"/>
-        </w:rPr>
-        <w:t xml:space="preserve"> Mono Cat 6 U/UTP 350m → 167,95€</w:t>
+          <w:sz w:val="24"/>
+          <w:szCs w:val="24"/>
+        </w:rPr>
+      </w:pPr>
+      <w:r>
+        <w:rPr>
+          <w:rFonts w:ascii="Arial" w:hAnsi="Arial" w:cs="Arial"/>
+          <w:color w:val="000000" w:themeColor="text1"/>
+          <w:sz w:val="24"/>
+          <w:szCs w:val="24"/>
+        </w:rPr>
+        <w:t>Cableado: Cable LAN Goobay Mono Cat 6 U/UTP 350m → 167,95€</w:t>
       </w:r>
     </w:p>
     <w:p>
@@ -7908,46 +7266,18 @@
         <w:rPr>
           <w:rFonts w:ascii="Arial" w:hAnsi="Arial" w:cs="Arial"/>
           <w:color w:val="000000" w:themeColor="text1"/>
-        </w:rPr>
-      </w:pPr>
-      <w:r>
-        <w:rPr>
-          <w:rFonts w:ascii="Arial" w:hAnsi="Arial" w:cs="Arial"/>
-          <w:color w:val="000000" w:themeColor="text1"/>
-        </w:rPr>
-        <w:t xml:space="preserve">Armario Rack: </w:t>
-      </w:r>
-      <w:proofErr w:type="spellStart"/>
-      <w:r>
-        <w:rPr>
-          <w:rFonts w:ascii="Arial" w:hAnsi="Arial" w:cs="Arial"/>
-          <w:color w:val="000000" w:themeColor="text1"/>
-        </w:rPr>
-        <w:t>Thon</w:t>
-      </w:r>
-      <w:proofErr w:type="spellEnd"/>
-      <w:r>
-        <w:rPr>
-          <w:rFonts w:ascii="Arial" w:hAnsi="Arial" w:cs="Arial"/>
-          <w:color w:val="000000" w:themeColor="text1"/>
-        </w:rPr>
-        <w:t xml:space="preserve"> Studio Rack 14U 50 </w:t>
-      </w:r>
-      <w:proofErr w:type="spellStart"/>
-      <w:r>
-        <w:rPr>
-          <w:rFonts w:ascii="Arial" w:hAnsi="Arial" w:cs="Arial"/>
-          <w:color w:val="000000" w:themeColor="text1"/>
-        </w:rPr>
-        <w:t>black</w:t>
-      </w:r>
-      <w:proofErr w:type="spellEnd"/>
-      <w:r>
-        <w:rPr>
-          <w:rFonts w:ascii="Arial" w:hAnsi="Arial" w:cs="Arial"/>
-          <w:color w:val="000000" w:themeColor="text1"/>
-        </w:rPr>
-        <w:t xml:space="preserve"> → 158€</w:t>
+          <w:sz w:val="24"/>
+          <w:szCs w:val="24"/>
+        </w:rPr>
+      </w:pPr>
+      <w:r>
+        <w:rPr>
+          <w:rFonts w:ascii="Arial" w:hAnsi="Arial" w:cs="Arial"/>
+          <w:color w:val="000000" w:themeColor="text1"/>
+          <w:sz w:val="24"/>
+          <w:szCs w:val="24"/>
+        </w:rPr>
+        <w:t>Armario Rack: Thon Studio Rack 14U 50 black → 158€</w:t>
       </w:r>
     </w:p>
     <w:p>
@@ -7962,30 +7292,18 @@
         <w:rPr>
           <w:rFonts w:ascii="Arial" w:hAnsi="Arial" w:cs="Arial"/>
           <w:color w:val="000000" w:themeColor="text1"/>
-        </w:rPr>
-      </w:pPr>
-      <w:r>
-        <w:rPr>
-          <w:rFonts w:ascii="Arial" w:hAnsi="Arial" w:cs="Arial"/>
-          <w:color w:val="000000" w:themeColor="text1"/>
-        </w:rPr>
-        <w:t>Switches de red: TP-</w:t>
-      </w:r>
-      <w:proofErr w:type="gramStart"/>
-      <w:r>
-        <w:rPr>
-          <w:rFonts w:ascii="Arial" w:hAnsi="Arial" w:cs="Arial"/>
-          <w:color w:val="000000" w:themeColor="text1"/>
-        </w:rPr>
-        <w:t>Link</w:t>
-      </w:r>
-      <w:proofErr w:type="gramEnd"/>
-      <w:r>
-        <w:rPr>
-          <w:rFonts w:ascii="Arial" w:hAnsi="Arial" w:cs="Arial"/>
-          <w:color w:val="000000" w:themeColor="text1"/>
-        </w:rPr>
-        <w:t xml:space="preserve"> 24-Port Gigabit Ethernet Switch TL-SG1024D → 92,99€ × 3 = 278,97€</w:t>
+          <w:sz w:val="24"/>
+          <w:szCs w:val="24"/>
+        </w:rPr>
+      </w:pPr>
+      <w:r>
+        <w:rPr>
+          <w:rFonts w:ascii="Arial" w:hAnsi="Arial" w:cs="Arial"/>
+          <w:color w:val="000000" w:themeColor="text1"/>
+          <w:sz w:val="24"/>
+          <w:szCs w:val="24"/>
+        </w:rPr>
+        <w:t>Switches de red: TP-Link 24-Port Gigabit Ethernet Switch TL-SG1024D → 92,99€ × 3 = 278,97€</w:t>
       </w:r>
     </w:p>
     <w:p>
@@ -8000,87 +7318,18 @@
         <w:rPr>
           <w:rFonts w:ascii="Arial" w:hAnsi="Arial" w:cs="Arial"/>
           <w:color w:val="000000" w:themeColor="text1"/>
-        </w:rPr>
-      </w:pPr>
-      <w:proofErr w:type="spellStart"/>
-      <w:r>
-        <w:rPr>
-          <w:rFonts w:ascii="Arial" w:hAnsi="Arial" w:cs="Arial"/>
-          <w:color w:val="000000" w:themeColor="text1"/>
-        </w:rPr>
-        <w:t>Routers</w:t>
-      </w:r>
-      <w:proofErr w:type="spellEnd"/>
-      <w:r>
-        <w:rPr>
-          <w:rFonts w:ascii="Arial" w:hAnsi="Arial" w:cs="Arial"/>
-          <w:color w:val="000000" w:themeColor="text1"/>
-        </w:rPr>
-        <w:t>: TP-</w:t>
-      </w:r>
-      <w:proofErr w:type="gramStart"/>
-      <w:r>
-        <w:rPr>
-          <w:rFonts w:ascii="Arial" w:hAnsi="Arial" w:cs="Arial"/>
-          <w:color w:val="000000" w:themeColor="text1"/>
-        </w:rPr>
-        <w:t>Link</w:t>
-      </w:r>
-      <w:proofErr w:type="gramEnd"/>
-      <w:r>
-        <w:rPr>
-          <w:rFonts w:ascii="Arial" w:hAnsi="Arial" w:cs="Arial"/>
-          <w:color w:val="000000" w:themeColor="text1"/>
-        </w:rPr>
-        <w:t xml:space="preserve"> </w:t>
-      </w:r>
-      <w:proofErr w:type="spellStart"/>
-      <w:r>
-        <w:rPr>
-          <w:rFonts w:ascii="Arial" w:hAnsi="Arial" w:cs="Arial"/>
-          <w:color w:val="000000" w:themeColor="text1"/>
-        </w:rPr>
-        <w:t>Archer</w:t>
-      </w:r>
-      <w:proofErr w:type="spellEnd"/>
-      <w:r>
-        <w:rPr>
-          <w:rFonts w:ascii="Arial" w:hAnsi="Arial" w:cs="Arial"/>
-          <w:color w:val="000000" w:themeColor="text1"/>
-        </w:rPr>
-        <w:t xml:space="preserve"> AX53 </w:t>
-      </w:r>
-      <w:proofErr w:type="spellStart"/>
-      <w:r>
-        <w:rPr>
-          <w:rFonts w:ascii="Arial" w:hAnsi="Arial" w:cs="Arial"/>
-          <w:color w:val="000000" w:themeColor="text1"/>
-        </w:rPr>
-        <w:t>Router</w:t>
-      </w:r>
-      <w:proofErr w:type="spellEnd"/>
-      <w:r>
-        <w:rPr>
-          <w:rFonts w:ascii="Arial" w:hAnsi="Arial" w:cs="Arial"/>
-          <w:color w:val="000000" w:themeColor="text1"/>
-        </w:rPr>
-        <w:t xml:space="preserve"> </w:t>
-      </w:r>
-      <w:proofErr w:type="spellStart"/>
-      <w:r>
-        <w:rPr>
-          <w:rFonts w:ascii="Arial" w:hAnsi="Arial" w:cs="Arial"/>
-          <w:color w:val="000000" w:themeColor="text1"/>
-        </w:rPr>
-        <w:t>Wi</w:t>
-      </w:r>
-      <w:proofErr w:type="spellEnd"/>
-      <w:r>
-        <w:rPr>
-          <w:rFonts w:ascii="Arial" w:hAnsi="Arial" w:cs="Arial"/>
-          <w:color w:val="000000" w:themeColor="text1"/>
-        </w:rPr>
-        <w:t>-Fi 6 AX3000 → 64,99 € × 4 = 259,96 €</w:t>
+          <w:sz w:val="24"/>
+          <w:szCs w:val="24"/>
+        </w:rPr>
+      </w:pPr>
+      <w:r>
+        <w:rPr>
+          <w:rFonts w:ascii="Arial" w:hAnsi="Arial" w:cs="Arial"/>
+          <w:color w:val="000000" w:themeColor="text1"/>
+          <w:sz w:val="24"/>
+          <w:szCs w:val="24"/>
+        </w:rPr>
+        <w:t>Routers: TP-Link Archer AX53 Router Wi-Fi 6 AX3000 → 64,99 € × 4 = 259,96 €</w:t>
       </w:r>
     </w:p>
     <w:p>
@@ -8095,23 +7344,18 @@
         <w:rPr>
           <w:rFonts w:ascii="Arial" w:hAnsi="Arial" w:cs="Arial"/>
           <w:color w:val="000000" w:themeColor="text1"/>
-        </w:rPr>
-      </w:pPr>
-      <w:proofErr w:type="gramStart"/>
-      <w:r>
-        <w:rPr>
-          <w:rFonts w:ascii="Arial" w:hAnsi="Arial" w:cs="Arial"/>
-          <w:color w:val="000000" w:themeColor="text1"/>
-        </w:rPr>
-        <w:t>Total</w:t>
-      </w:r>
-      <w:proofErr w:type="gramEnd"/>
-      <w:r>
-        <w:rPr>
-          <w:rFonts w:ascii="Arial" w:hAnsi="Arial" w:cs="Arial"/>
-          <w:color w:val="000000" w:themeColor="text1"/>
-        </w:rPr>
-        <w:t xml:space="preserve"> Infraestructura: 604,92€</w:t>
+          <w:sz w:val="24"/>
+          <w:szCs w:val="24"/>
+        </w:rPr>
+      </w:pPr>
+      <w:r>
+        <w:rPr>
+          <w:rFonts w:ascii="Arial" w:hAnsi="Arial" w:cs="Arial"/>
+          <w:color w:val="000000" w:themeColor="text1"/>
+          <w:sz w:val="24"/>
+          <w:szCs w:val="24"/>
+        </w:rPr>
+        <w:t>Total Infraestructura: 604,92€</w:t>
       </w:r>
     </w:p>
     <w:p>
@@ -8126,12 +7370,16 @@
         <w:rPr>
           <w:rFonts w:ascii="Arial" w:hAnsi="Arial" w:cs="Arial"/>
           <w:color w:val="000000" w:themeColor="text1"/>
-        </w:rPr>
-      </w:pPr>
-      <w:r>
-        <w:rPr>
-          <w:rFonts w:ascii="Arial" w:hAnsi="Arial" w:cs="Arial"/>
-          <w:color w:val="000000" w:themeColor="text1"/>
+          <w:sz w:val="24"/>
+          <w:szCs w:val="24"/>
+        </w:rPr>
+      </w:pPr>
+      <w:r>
+        <w:rPr>
+          <w:rFonts w:ascii="Arial" w:hAnsi="Arial" w:cs="Arial"/>
+          <w:color w:val="000000" w:themeColor="text1"/>
+          <w:sz w:val="24"/>
+          <w:szCs w:val="24"/>
         </w:rPr>
         <w:t>Software para Servidor:</w:t>
       </w:r>
@@ -8148,30 +7396,19 @@
         <w:rPr>
           <w:rFonts w:ascii="Arial" w:hAnsi="Arial" w:cs="Arial"/>
           <w:color w:val="000000" w:themeColor="text1"/>
-        </w:rPr>
-      </w:pPr>
-      <w:r>
-        <w:rPr>
-          <w:rFonts w:ascii="Arial" w:hAnsi="Arial" w:cs="Arial"/>
-          <w:color w:val="000000" w:themeColor="text1"/>
-        </w:rPr>
-        <w:t xml:space="preserve">Windows Server 2025 Standard </w:t>
-      </w:r>
-      <w:proofErr w:type="spellStart"/>
-      <w:r>
-        <w:rPr>
-          <w:rFonts w:ascii="Arial" w:hAnsi="Arial" w:cs="Arial"/>
-          <w:color w:val="000000" w:themeColor="text1"/>
-        </w:rPr>
-        <w:t>Edition</w:t>
-      </w:r>
-      <w:proofErr w:type="spellEnd"/>
-      <w:r>
-        <w:rPr>
-          <w:rFonts w:ascii="Arial" w:hAnsi="Arial" w:cs="Arial"/>
-          <w:color w:val="000000" w:themeColor="text1"/>
-        </w:rPr>
-        <w:t>: 99,99€</w:t>
+          <w:sz w:val="24"/>
+          <w:szCs w:val="24"/>
+        </w:rPr>
+      </w:pPr>
+      <w:r>
+        <w:rPr>
+          <w:rFonts w:ascii="Arial" w:hAnsi="Arial" w:cs="Arial"/>
+          <w:color w:val="000000" w:themeColor="text1"/>
+          <w:sz w:val="24"/>
+          <w:szCs w:val="24"/>
+        </w:rPr>
+        <w:lastRenderedPageBreak/>
+        <w:t>Windows Server 2025 Standard Edition: 99,99€</w:t>
       </w:r>
     </w:p>
     <w:p>
@@ -8186,12 +7423,16 @@
         <w:rPr>
           <w:rFonts w:ascii="Arial" w:hAnsi="Arial" w:cs="Arial"/>
           <w:color w:val="000000" w:themeColor="text1"/>
-        </w:rPr>
-      </w:pPr>
-      <w:r>
-        <w:rPr>
-          <w:rFonts w:ascii="Arial" w:hAnsi="Arial" w:cs="Arial"/>
-          <w:color w:val="000000" w:themeColor="text1"/>
+          <w:sz w:val="24"/>
+          <w:szCs w:val="24"/>
+        </w:rPr>
+      </w:pPr>
+      <w:r>
+        <w:rPr>
+          <w:rFonts w:ascii="Arial" w:hAnsi="Arial" w:cs="Arial"/>
+          <w:color w:val="000000" w:themeColor="text1"/>
+          <w:sz w:val="24"/>
+          <w:szCs w:val="24"/>
         </w:rPr>
         <w:t>Implementación y Configuración:</w:t>
       </w:r>
@@ -8208,12 +7449,16 @@
         <w:rPr>
           <w:rFonts w:ascii="Arial" w:hAnsi="Arial" w:cs="Arial"/>
           <w:color w:val="000000" w:themeColor="text1"/>
-        </w:rPr>
-      </w:pPr>
-      <w:r>
-        <w:rPr>
-          <w:rFonts w:ascii="Arial" w:hAnsi="Arial" w:cs="Arial"/>
-          <w:color w:val="000000" w:themeColor="text1"/>
+          <w:sz w:val="24"/>
+          <w:szCs w:val="24"/>
+        </w:rPr>
+      </w:pPr>
+      <w:r>
+        <w:rPr>
+          <w:rFonts w:ascii="Arial" w:hAnsi="Arial" w:cs="Arial"/>
+          <w:color w:val="000000" w:themeColor="text1"/>
+          <w:sz w:val="24"/>
+          <w:szCs w:val="24"/>
         </w:rPr>
         <w:t>Salario técnico ASIR (1mes): 2.142,42€</w:t>
       </w:r>
@@ -8226,12 +7471,16 @@
         <w:rPr>
           <w:rFonts w:ascii="Arial" w:hAnsi="Arial" w:cs="Arial"/>
           <w:color w:val="000000" w:themeColor="text1"/>
-        </w:rPr>
-      </w:pPr>
-      <w:r>
-        <w:rPr>
-          <w:rFonts w:ascii="Arial" w:hAnsi="Arial" w:cs="Arial"/>
-          <w:color w:val="000000" w:themeColor="text1"/>
+          <w:sz w:val="24"/>
+          <w:szCs w:val="24"/>
+        </w:rPr>
+      </w:pPr>
+      <w:r>
+        <w:rPr>
+          <w:rFonts w:ascii="Arial" w:hAnsi="Arial" w:cs="Arial"/>
+          <w:color w:val="000000" w:themeColor="text1"/>
+          <w:sz w:val="24"/>
+          <w:szCs w:val="24"/>
         </w:rPr>
         <w:t>Presupuesto Total: 11.621,44€</w:t>
       </w:r>
@@ -8245,14 +7494,17 @@
         <w:rPr>
           <w:rFonts w:ascii="Arial" w:hAnsi="Arial" w:cs="Arial"/>
           <w:color w:val="000000" w:themeColor="text1"/>
-        </w:rPr>
-      </w:pPr>
-      <w:r>
-        <w:rPr>
-          <w:rFonts w:ascii="Arial" w:hAnsi="Arial" w:cs="Arial"/>
-          <w:color w:val="000000" w:themeColor="text1"/>
-        </w:rPr>
-        <w:lastRenderedPageBreak/>
+          <w:sz w:val="24"/>
+          <w:szCs w:val="24"/>
+        </w:rPr>
+      </w:pPr>
+      <w:r>
+        <w:rPr>
+          <w:rFonts w:ascii="Arial" w:hAnsi="Arial" w:cs="Arial"/>
+          <w:color w:val="000000" w:themeColor="text1"/>
+          <w:sz w:val="24"/>
+          <w:szCs w:val="24"/>
+        </w:rPr>
         <w:t>Este presupuesto incluye todos los componentes del hardware, con sus correspondientes licencias necesarias y la implementación de todo por parte de un técnico especializado.</w:t>
       </w:r>
     </w:p>
@@ -8302,6 +7554,588 @@
     </w:p>
     <w:p>
       <w:pPr>
+        <w:pStyle w:val="Ttulo2"/>
+        <w:rPr>
+          <w:sz w:val="40"/>
+          <w:szCs w:val="40"/>
+        </w:rPr>
+      </w:pPr>
+      <w:r>
+        <w:rPr>
+          <w:sz w:val="40"/>
+          <w:szCs w:val="40"/>
+        </w:rPr>
+        <w:t>CONFIGURACIÓN DE</w:t>
+      </w:r>
+      <w:r>
+        <w:rPr>
+          <w:sz w:val="40"/>
+          <w:szCs w:val="40"/>
+        </w:rPr>
+        <w:t xml:space="preserve"> ACCESO REMOTO A PROXMOX</w:t>
+      </w:r>
+    </w:p>
+    <w:p/>
+    <w:p>
+      <w:pPr>
+        <w:pStyle w:val="Prrafodelista"/>
+        <w:numPr>
+          <w:ilvl w:val="0"/>
+          <w:numId w:val="10"/>
+        </w:numPr>
+        <w:rPr>
+          <w:b/>
+          <w:bCs/>
+          <w:sz w:val="24"/>
+          <w:szCs w:val="24"/>
+        </w:rPr>
+      </w:pPr>
+      <w:r>
+        <w:rPr>
+          <w:b/>
+          <w:bCs/>
+          <w:sz w:val="24"/>
+          <w:szCs w:val="24"/>
+        </w:rPr>
+        <w:t>Configuración de la red en Proxmox</w:t>
+      </w:r>
+    </w:p>
+    <w:p>
+      <w:pPr>
+        <w:jc w:val="both"/>
+        <w:rPr>
+          <w:sz w:val="24"/>
+          <w:szCs w:val="24"/>
+        </w:rPr>
+      </w:pPr>
+      <w:r>
+        <w:rPr>
+          <w:sz w:val="24"/>
+          <w:szCs w:val="24"/>
+        </w:rPr>
+        <w:t>Lo primero que tenía que hacer, era configurar Proxmox para que tuviera acceso a Internet</w:t>
+      </w:r>
+      <w:r>
+        <w:rPr>
+          <w:sz w:val="24"/>
+          <w:szCs w:val="24"/>
+        </w:rPr>
+        <w:t xml:space="preserve"> y poder asignar conexioón a las máquinas virtuales.</w:t>
+      </w:r>
+    </w:p>
+    <w:p>
+      <w:pPr>
+        <w:jc w:val="both"/>
+        <w:rPr>
+          <w:sz w:val="24"/>
+          <w:szCs w:val="24"/>
+        </w:rPr>
+      </w:pPr>
+      <w:r>
+        <w:rPr>
+          <w:sz w:val="24"/>
+          <w:szCs w:val="24"/>
+        </w:rPr>
+        <w:t>Accedemos con el comando nano /etc/network/interfaces</w:t>
+      </w:r>
+    </w:p>
+    <w:p>
+      <w:pPr>
+        <w:rPr>
+          <w:sz w:val="24"/>
+          <w:szCs w:val="24"/>
+        </w:rPr>
+      </w:pPr>
+      <w:r>
+        <w:rPr>
+          <w:sz w:val="24"/>
+          <w:szCs w:val="24"/>
+        </w:rPr>
+        <w:drawing>
+          <wp:inline distT="0" distB="0" distL="0" distR="0" wp14:anchorId="40CCD389" wp14:editId="22C15279">
+            <wp:extent cx="5039995" cy="2032635"/>
+            <wp:effectExtent l="0" t="0" r="8255" b="5715"/>
+            <wp:docPr id="679508759" name="Imagen 1" descr="Texto&#10;&#10;El contenido generado por IA puede ser incorrecto."/>
+            <wp:cNvGraphicFramePr>
+              <a:graphicFrameLocks xmlns:a="http://schemas.openxmlformats.org/drawingml/2006/main" noChangeAspect="1"/>
+            </wp:cNvGraphicFramePr>
+            <a:graphic xmlns:a="http://schemas.openxmlformats.org/drawingml/2006/main">
+              <a:graphicData uri="http://schemas.openxmlformats.org/drawingml/2006/picture">
+                <pic:pic xmlns:pic="http://schemas.openxmlformats.org/drawingml/2006/picture">
+                  <pic:nvPicPr>
+                    <pic:cNvPr id="679508759" name="Imagen 1" descr="Texto&#10;&#10;El contenido generado por IA puede ser incorrecto."/>
+                    <pic:cNvPicPr/>
+                  </pic:nvPicPr>
+                  <pic:blipFill>
+                    <a:blip r:embed="rId31"/>
+                    <a:stretch>
+                      <a:fillRect/>
+                    </a:stretch>
+                  </pic:blipFill>
+                  <pic:spPr>
+                    <a:xfrm>
+                      <a:off x="0" y="0"/>
+                      <a:ext cx="5039995" cy="2032635"/>
+                    </a:xfrm>
+                    <a:prstGeom prst="rect">
+                      <a:avLst/>
+                    </a:prstGeom>
+                  </pic:spPr>
+                </pic:pic>
+              </a:graphicData>
+            </a:graphic>
+          </wp:inline>
+        </w:drawing>
+      </w:r>
+    </w:p>
+    <w:p>
+      <w:pPr>
+        <w:pStyle w:val="Prrafodelista"/>
+        <w:numPr>
+          <w:ilvl w:val="0"/>
+          <w:numId w:val="10"/>
+        </w:numPr>
+        <w:rPr>
+          <w:b/>
+          <w:bCs/>
+          <w:sz w:val="24"/>
+          <w:szCs w:val="24"/>
+        </w:rPr>
+      </w:pPr>
+      <w:r>
+        <w:rPr>
+          <w:b/>
+          <w:bCs/>
+          <w:sz w:val="24"/>
+          <w:szCs w:val="24"/>
+        </w:rPr>
+        <w:t>Configuración de Routers</w:t>
+      </w:r>
+    </w:p>
+    <w:p>
+      <w:pPr>
+        <w:jc w:val="both"/>
+        <w:rPr>
+          <w:sz w:val="24"/>
+          <w:szCs w:val="24"/>
+        </w:rPr>
+      </w:pPr>
+      <w:r>
+        <w:rPr>
+          <w:sz w:val="24"/>
+          <w:szCs w:val="24"/>
+        </w:rPr>
+        <w:t>Dado que en mi casa tengo 2 routers, el que me da servicio a internet de Movistar y otro que tengo conectado a este</w:t>
+      </w:r>
+      <w:r>
+        <w:rPr>
+          <w:sz w:val="24"/>
+          <w:szCs w:val="24"/>
+        </w:rPr>
+        <w:t>,</w:t>
+      </w:r>
+      <w:r>
+        <w:rPr>
+          <w:sz w:val="24"/>
+          <w:szCs w:val="24"/>
+        </w:rPr>
+        <w:t xml:space="preserve"> un router Orbi Netgear</w:t>
+      </w:r>
+      <w:r>
+        <w:rPr>
+          <w:sz w:val="24"/>
+          <w:szCs w:val="24"/>
+        </w:rPr>
+        <w:t>, e</w:t>
+      </w:r>
+      <w:r>
+        <w:rPr>
+          <w:sz w:val="24"/>
+          <w:szCs w:val="24"/>
+        </w:rPr>
+        <w:t xml:space="preserve">ste segundo me daba </w:t>
+      </w:r>
+      <w:r>
+        <w:rPr>
+          <w:sz w:val="24"/>
+          <w:szCs w:val="24"/>
+        </w:rPr>
+        <w:lastRenderedPageBreak/>
+        <w:t>una IP diferente a la del router principal, por lo que tenía problemas a la hora de abrir puertos.</w:t>
+      </w:r>
+    </w:p>
+    <w:p>
+      <w:pPr>
+        <w:jc w:val="both"/>
+        <w:rPr>
+          <w:sz w:val="24"/>
+          <w:szCs w:val="24"/>
+        </w:rPr>
+      </w:pPr>
+      <w:r>
+        <w:rPr>
+          <w:sz w:val="24"/>
+          <w:szCs w:val="24"/>
+        </w:rPr>
+        <w:t>Accedí a la configuración del router Orbi y cambié el modo del router a Acces Point para que actue como punto de acceso Wifi y switch de red.</w:t>
+      </w:r>
+    </w:p>
+    <w:p>
+      <w:pPr>
+        <w:jc w:val="both"/>
+        <w:rPr>
+          <w:sz w:val="24"/>
+          <w:szCs w:val="24"/>
+        </w:rPr>
+      </w:pPr>
+      <w:r>
+        <w:rPr>
+          <w:sz w:val="24"/>
+          <w:szCs w:val="24"/>
+        </w:rPr>
+        <w:drawing>
+          <wp:inline distT="0" distB="0" distL="0" distR="0" wp14:anchorId="156125F1" wp14:editId="212A70C5">
+            <wp:extent cx="5039995" cy="2715895"/>
+            <wp:effectExtent l="0" t="0" r="8255" b="8255"/>
+            <wp:docPr id="299542799" name="Imagen 1" descr="Interfaz de usuario gráfica, Aplicación&#10;&#10;El contenido generado por IA puede ser incorrecto."/>
+            <wp:cNvGraphicFramePr>
+              <a:graphicFrameLocks xmlns:a="http://schemas.openxmlformats.org/drawingml/2006/main" noChangeAspect="1"/>
+            </wp:cNvGraphicFramePr>
+            <a:graphic xmlns:a="http://schemas.openxmlformats.org/drawingml/2006/main">
+              <a:graphicData uri="http://schemas.openxmlformats.org/drawingml/2006/picture">
+                <pic:pic xmlns:pic="http://schemas.openxmlformats.org/drawingml/2006/picture">
+                  <pic:nvPicPr>
+                    <pic:cNvPr id="299542799" name="Imagen 1" descr="Interfaz de usuario gráfica, Aplicación&#10;&#10;El contenido generado por IA puede ser incorrecto."/>
+                    <pic:cNvPicPr/>
+                  </pic:nvPicPr>
+                  <pic:blipFill>
+                    <a:blip r:embed="rId32"/>
+                    <a:stretch>
+                      <a:fillRect/>
+                    </a:stretch>
+                  </pic:blipFill>
+                  <pic:spPr>
+                    <a:xfrm>
+                      <a:off x="0" y="0"/>
+                      <a:ext cx="5039995" cy="2715895"/>
+                    </a:xfrm>
+                    <a:prstGeom prst="rect">
+                      <a:avLst/>
+                    </a:prstGeom>
+                  </pic:spPr>
+                </pic:pic>
+              </a:graphicData>
+            </a:graphic>
+          </wp:inline>
+        </w:drawing>
+      </w:r>
+    </w:p>
+    <w:p>
+      <w:pPr>
+        <w:jc w:val="both"/>
+        <w:rPr>
+          <w:sz w:val="24"/>
+          <w:szCs w:val="24"/>
+        </w:rPr>
+      </w:pPr>
+      <w:r>
+        <w:rPr>
+          <w:sz w:val="24"/>
+          <w:szCs w:val="24"/>
+        </w:rPr>
+        <w:t>Con esto configurado, se deshabilita el DHCP del router para que la IP que nos asigne sea directamente la que ofrece Movistar.</w:t>
+      </w:r>
+    </w:p>
+    <w:p>
+      <w:pPr>
+        <w:jc w:val="both"/>
+        <w:rPr>
+          <w:sz w:val="24"/>
+          <w:szCs w:val="24"/>
+        </w:rPr>
+      </w:pPr>
+      <w:r>
+        <w:rPr>
+          <w:sz w:val="24"/>
+          <w:szCs w:val="24"/>
+        </w:rPr>
+        <w:t xml:space="preserve">Se reinicia el router </w:t>
+      </w:r>
+      <w:r>
+        <w:rPr>
+          <w:sz w:val="24"/>
+          <w:szCs w:val="24"/>
+        </w:rPr>
+        <w:t>y verificamos que tenemos la IP correcta.</w:t>
+      </w:r>
+    </w:p>
+    <w:p>
+      <w:pPr>
+        <w:jc w:val="both"/>
+        <w:rPr>
+          <w:sz w:val="24"/>
+          <w:szCs w:val="24"/>
+        </w:rPr>
+      </w:pPr>
+      <w:r>
+        <w:rPr>
+          <w:sz w:val="24"/>
+          <w:szCs w:val="24"/>
+        </w:rPr>
+        <w:drawing>
+          <wp:inline distT="0" distB="0" distL="0" distR="0" wp14:anchorId="43E9CDC3" wp14:editId="4C72A97A">
+            <wp:extent cx="5039995" cy="2004060"/>
+            <wp:effectExtent l="0" t="0" r="8255" b="0"/>
+            <wp:docPr id="162031909" name="Imagen 1" descr="Interfaz de usuario gráfica, Texto&#10;&#10;El contenido generado por IA puede ser incorrecto."/>
+            <wp:cNvGraphicFramePr>
+              <a:graphicFrameLocks xmlns:a="http://schemas.openxmlformats.org/drawingml/2006/main" noChangeAspect="1"/>
+            </wp:cNvGraphicFramePr>
+            <a:graphic xmlns:a="http://schemas.openxmlformats.org/drawingml/2006/main">
+              <a:graphicData uri="http://schemas.openxmlformats.org/drawingml/2006/picture">
+                <pic:pic xmlns:pic="http://schemas.openxmlformats.org/drawingml/2006/picture">
+                  <pic:nvPicPr>
+                    <pic:cNvPr id="162031909" name="Imagen 1" descr="Interfaz de usuario gráfica, Texto&#10;&#10;El contenido generado por IA puede ser incorrecto."/>
+                    <pic:cNvPicPr/>
+                  </pic:nvPicPr>
+                  <pic:blipFill>
+                    <a:blip r:embed="rId33"/>
+                    <a:stretch>
+                      <a:fillRect/>
+                    </a:stretch>
+                  </pic:blipFill>
+                  <pic:spPr>
+                    <a:xfrm>
+                      <a:off x="0" y="0"/>
+                      <a:ext cx="5039995" cy="2004060"/>
+                    </a:xfrm>
+                    <a:prstGeom prst="rect">
+                      <a:avLst/>
+                    </a:prstGeom>
+                  </pic:spPr>
+                </pic:pic>
+              </a:graphicData>
+            </a:graphic>
+          </wp:inline>
+        </w:drawing>
+      </w:r>
+    </w:p>
+    <w:p>
+      <w:pPr>
+        <w:pStyle w:val="Prrafodelista"/>
+        <w:numPr>
+          <w:ilvl w:val="0"/>
+          <w:numId w:val="10"/>
+        </w:numPr>
+        <w:jc w:val="both"/>
+        <w:rPr>
+          <w:b/>
+          <w:bCs/>
+          <w:sz w:val="24"/>
+          <w:szCs w:val="24"/>
+        </w:rPr>
+      </w:pPr>
+      <w:r>
+        <w:rPr>
+          <w:b/>
+          <w:bCs/>
+          <w:sz w:val="24"/>
+          <w:szCs w:val="24"/>
+        </w:rPr>
+        <w:t>Apertura de puertos router de Movistar</w:t>
+      </w:r>
+    </w:p>
+    <w:p>
+      <w:pPr>
+        <w:jc w:val="both"/>
+        <w:rPr>
+          <w:sz w:val="24"/>
+          <w:szCs w:val="24"/>
+        </w:rPr>
+      </w:pPr>
+      <w:r>
+        <w:rPr>
+          <w:sz w:val="24"/>
+          <w:szCs w:val="24"/>
+        </w:rPr>
+        <w:t xml:space="preserve">Para acceder a Proxmox desde internet, configuré </w:t>
+      </w:r>
+      <w:r>
+        <w:rPr>
+          <w:sz w:val="24"/>
+          <w:szCs w:val="24"/>
+        </w:rPr>
+        <w:t>Port Forwarding en el router de Movistar</w:t>
+      </w:r>
+    </w:p>
+    <w:p>
+      <w:pPr>
+        <w:jc w:val="both"/>
+        <w:rPr>
+          <w:sz w:val="24"/>
+          <w:szCs w:val="24"/>
+        </w:rPr>
+      </w:pPr>
+      <w:r>
+        <w:rPr>
+          <w:sz w:val="24"/>
+          <w:szCs w:val="24"/>
+        </w:rPr>
+        <w:lastRenderedPageBreak/>
+        <w:t>En ajustes avanzados, accedemos a NAT y luego a Virtual Servers, ahí añadimos una regla para redirigir el puerto 8006 TCP a la IP de Proxmox 192.168.1.85 y se seleccionamos la interfaz de internet 6/ppp0.1 para asegurar el tráfico externo entre correctamente.</w:t>
+      </w:r>
+    </w:p>
+    <w:p>
+      <w:pPr>
+        <w:jc w:val="both"/>
+        <w:rPr>
+          <w:sz w:val="24"/>
+          <w:szCs w:val="24"/>
+        </w:rPr>
+      </w:pPr>
+      <w:r>
+        <w:rPr>
+          <w:sz w:val="24"/>
+          <w:szCs w:val="24"/>
+        </w:rPr>
+        <w:drawing>
+          <wp:inline distT="0" distB="0" distL="0" distR="0" wp14:anchorId="1EBB1B8E" wp14:editId="70185379">
+            <wp:extent cx="5039995" cy="2773680"/>
+            <wp:effectExtent l="0" t="0" r="8255" b="7620"/>
+            <wp:docPr id="1292566686" name="Imagen 1" descr="Interfaz de usuario gráfica, Texto, Aplicación&#10;&#10;El contenido generado por IA puede ser incorrecto."/>
+            <wp:cNvGraphicFramePr>
+              <a:graphicFrameLocks xmlns:a="http://schemas.openxmlformats.org/drawingml/2006/main" noChangeAspect="1"/>
+            </wp:cNvGraphicFramePr>
+            <a:graphic xmlns:a="http://schemas.openxmlformats.org/drawingml/2006/main">
+              <a:graphicData uri="http://schemas.openxmlformats.org/drawingml/2006/picture">
+                <pic:pic xmlns:pic="http://schemas.openxmlformats.org/drawingml/2006/picture">
+                  <pic:nvPicPr>
+                    <pic:cNvPr id="1292566686" name="Imagen 1" descr="Interfaz de usuario gráfica, Texto, Aplicación&#10;&#10;El contenido generado por IA puede ser incorrecto."/>
+                    <pic:cNvPicPr/>
+                  </pic:nvPicPr>
+                  <pic:blipFill>
+                    <a:blip r:embed="rId34"/>
+                    <a:stretch>
+                      <a:fillRect/>
+                    </a:stretch>
+                  </pic:blipFill>
+                  <pic:spPr>
+                    <a:xfrm>
+                      <a:off x="0" y="0"/>
+                      <a:ext cx="5039995" cy="2773680"/>
+                    </a:xfrm>
+                    <a:prstGeom prst="rect">
+                      <a:avLst/>
+                    </a:prstGeom>
+                  </pic:spPr>
+                </pic:pic>
+              </a:graphicData>
+            </a:graphic>
+          </wp:inline>
+        </w:drawing>
+      </w:r>
+    </w:p>
+    <w:p>
+      <w:pPr>
+        <w:pStyle w:val="Prrafodelista"/>
+        <w:numPr>
+          <w:ilvl w:val="0"/>
+          <w:numId w:val="10"/>
+        </w:numPr>
+        <w:jc w:val="both"/>
+        <w:rPr>
+          <w:b/>
+          <w:bCs/>
+          <w:sz w:val="24"/>
+          <w:szCs w:val="24"/>
+        </w:rPr>
+      </w:pPr>
+      <w:r>
+        <w:rPr>
+          <w:b/>
+          <w:bCs/>
+          <w:sz w:val="24"/>
+          <w:szCs w:val="24"/>
+        </w:rPr>
+        <w:t>Acceso remoto a Proxmox</w:t>
+      </w:r>
+    </w:p>
+    <w:p>
+      <w:pPr>
+        <w:jc w:val="both"/>
+        <w:rPr>
+          <w:sz w:val="24"/>
+          <w:szCs w:val="24"/>
+        </w:rPr>
+      </w:pPr>
+      <w:r>
+        <w:rPr>
+          <w:sz w:val="24"/>
+          <w:szCs w:val="24"/>
+        </w:rPr>
+        <w:t>Una vez hemos dejado todo bien configurado, ya podemos acceder remotamente al servidor siempre que lo tengamos encendido, para ello solo tenemos que utilizar la IP Pública que nos asigna Movistar.</w:t>
+      </w:r>
+    </w:p>
+    <w:p>
+      <w:pPr>
+        <w:jc w:val="both"/>
+        <w:rPr>
+          <w:sz w:val="24"/>
+          <w:szCs w:val="24"/>
+        </w:rPr>
+      </w:pPr>
+      <w:r>
+        <w:rPr>
+          <w:sz w:val="24"/>
+          <w:szCs w:val="24"/>
+        </w:rPr>
+        <w:t>En el navegador ingresamos lo siguiente:</w:t>
+      </w:r>
+    </w:p>
+    <w:p>
+      <w:pPr>
+        <w:jc w:val="both"/>
+        <w:rPr>
+          <w:sz w:val="24"/>
+          <w:szCs w:val="24"/>
+        </w:rPr>
+      </w:pPr>
+      <w:r>
+        <w:rPr>
+          <w:sz w:val="24"/>
+          <w:szCs w:val="24"/>
+        </w:rPr>
+        <w:t>https://</w:t>
+      </w:r>
+      <w:r>
+        <w:t xml:space="preserve"> </w:t>
+      </w:r>
+      <w:r>
+        <w:rPr>
+          <w:sz w:val="24"/>
+          <w:szCs w:val="24"/>
+        </w:rPr>
+        <w:t>88.1.227.192:8006</w:t>
+      </w:r>
+    </w:p>
+    <w:p>
+      <w:pPr>
+        <w:jc w:val="both"/>
+        <w:rPr>
+          <w:sz w:val="24"/>
+          <w:szCs w:val="24"/>
+        </w:rPr>
+      </w:pPr>
+      <w:r>
+        <w:rPr>
+          <w:sz w:val="24"/>
+          <w:szCs w:val="24"/>
+        </w:rPr>
+        <w:t>Es posible que la IP Pública cambie, por lo que podemos utilizar un servicio DDNS para asociarla a un dominio dinámico como NO-IP.</w:t>
+      </w:r>
+    </w:p>
+    <w:p/>
+    <w:p>
+      <w:pPr>
         <w:rPr>
           <w:color w:val="000000" w:themeColor="text1"/>
         </w:rPr>
@@ -8539,7 +8373,7 @@
         </w:rPr>
         <w:t xml:space="preserve">Smith, J. (2023). La importancia del reciclaje en la conservación del medio ambiente. Recuperado de </w:t>
       </w:r>
-      <w:hyperlink r:id="rId31">
+      <w:hyperlink r:id="rId35">
         <w:r>
           <w:rPr>
             <w:rStyle w:val="Hipervnculo"/>
@@ -8603,67 +8437,7 @@
           <w:sz w:val="24"/>
           <w:szCs w:val="24"/>
         </w:rPr>
-        <w:t xml:space="preserve">Oracle </w:t>
-      </w:r>
-      <w:proofErr w:type="spellStart"/>
-      <w:r>
-        <w:rPr>
-          <w:rFonts w:ascii="system-ui" w:eastAsia="system-ui" w:hAnsi="system-ui" w:cs="system-ui"/>
-          <w:color w:val="0D0D0D" w:themeColor="text1" w:themeTint="F2"/>
-          <w:sz w:val="24"/>
-          <w:szCs w:val="24"/>
-        </w:rPr>
-        <w:t>Corporation</w:t>
-      </w:r>
-      <w:proofErr w:type="spellEnd"/>
-      <w:r>
-        <w:rPr>
-          <w:rFonts w:ascii="system-ui" w:eastAsia="system-ui" w:hAnsi="system-ui" w:cs="system-ui"/>
-          <w:color w:val="0D0D0D" w:themeColor="text1" w:themeTint="F2"/>
-          <w:sz w:val="24"/>
-          <w:szCs w:val="24"/>
-        </w:rPr>
-        <w:t xml:space="preserve">. (s. f.). Oracle </w:t>
-      </w:r>
-      <w:proofErr w:type="spellStart"/>
-      <w:r>
-        <w:rPr>
-          <w:rFonts w:ascii="system-ui" w:eastAsia="system-ui" w:hAnsi="system-ui" w:cs="system-ui"/>
-          <w:color w:val="0D0D0D" w:themeColor="text1" w:themeTint="F2"/>
-          <w:sz w:val="24"/>
-          <w:szCs w:val="24"/>
-        </w:rPr>
-        <w:t>Database</w:t>
-      </w:r>
-      <w:proofErr w:type="spellEnd"/>
-      <w:r>
-        <w:rPr>
-          <w:rFonts w:ascii="system-ui" w:eastAsia="system-ui" w:hAnsi="system-ui" w:cs="system-ui"/>
-          <w:color w:val="0D0D0D" w:themeColor="text1" w:themeTint="F2"/>
-          <w:sz w:val="24"/>
-          <w:szCs w:val="24"/>
-        </w:rPr>
-        <w:t xml:space="preserve"> 19c </w:t>
-      </w:r>
-      <w:proofErr w:type="spellStart"/>
-      <w:r>
-        <w:rPr>
-          <w:rFonts w:ascii="system-ui" w:eastAsia="system-ui" w:hAnsi="system-ui" w:cs="system-ui"/>
-          <w:color w:val="0D0D0D" w:themeColor="text1" w:themeTint="F2"/>
-          <w:sz w:val="24"/>
-          <w:szCs w:val="24"/>
-        </w:rPr>
-        <w:t>Documentation</w:t>
-      </w:r>
-      <w:proofErr w:type="spellEnd"/>
-      <w:r>
-        <w:rPr>
-          <w:rFonts w:ascii="system-ui" w:eastAsia="system-ui" w:hAnsi="system-ui" w:cs="system-ui"/>
-          <w:color w:val="0D0D0D" w:themeColor="text1" w:themeTint="F2"/>
-          <w:sz w:val="24"/>
-          <w:szCs w:val="24"/>
-        </w:rPr>
-        <w:t xml:space="preserve">. Recuperado de </w:t>
+        <w:t xml:space="preserve">Oracle Corporation. (s. f.). Oracle Database 19c Documentation. Recuperado de </w:t>
       </w:r>
       <w:r>
         <w:rPr>
@@ -9277,6 +9051,92 @@
     </w:lvl>
   </w:abstractNum>
   <w:abstractNum w:abstractNumId="3" w15:restartNumberingAfterBreak="0">
+    <w:nsid w:val="2E4A1995"/>
+    <w:multiLevelType w:val="hybridMultilevel"/>
+    <w:tmpl w:val="03764468"/>
+    <w:lvl w:ilvl="0" w:tplc="FFFFFFFF">
+      <w:start w:val="1"/>
+      <w:numFmt w:val="decimal"/>
+      <w:lvlText w:val="%1."/>
+      <w:lvlJc w:val="left"/>
+      <w:pPr>
+        <w:ind w:left="720" w:hanging="360"/>
+      </w:pPr>
+    </w:lvl>
+    <w:lvl w:ilvl="1" w:tplc="FFFFFFFF" w:tentative="1">
+      <w:start w:val="1"/>
+      <w:numFmt w:val="lowerLetter"/>
+      <w:lvlText w:val="%2."/>
+      <w:lvlJc w:val="left"/>
+      <w:pPr>
+        <w:ind w:left="1440" w:hanging="360"/>
+      </w:pPr>
+    </w:lvl>
+    <w:lvl w:ilvl="2" w:tplc="FFFFFFFF" w:tentative="1">
+      <w:start w:val="1"/>
+      <w:numFmt w:val="lowerRoman"/>
+      <w:lvlText w:val="%3."/>
+      <w:lvlJc w:val="right"/>
+      <w:pPr>
+        <w:ind w:left="2160" w:hanging="180"/>
+      </w:pPr>
+    </w:lvl>
+    <w:lvl w:ilvl="3" w:tplc="FFFFFFFF" w:tentative="1">
+      <w:start w:val="1"/>
+      <w:numFmt w:val="decimal"/>
+      <w:lvlText w:val="%4."/>
+      <w:lvlJc w:val="left"/>
+      <w:pPr>
+        <w:ind w:left="2880" w:hanging="360"/>
+      </w:pPr>
+    </w:lvl>
+    <w:lvl w:ilvl="4" w:tplc="FFFFFFFF" w:tentative="1">
+      <w:start w:val="1"/>
+      <w:numFmt w:val="lowerLetter"/>
+      <w:lvlText w:val="%5."/>
+      <w:lvlJc w:val="left"/>
+      <w:pPr>
+        <w:ind w:left="3600" w:hanging="360"/>
+      </w:pPr>
+    </w:lvl>
+    <w:lvl w:ilvl="5" w:tplc="FFFFFFFF" w:tentative="1">
+      <w:start w:val="1"/>
+      <w:numFmt w:val="lowerRoman"/>
+      <w:lvlText w:val="%6."/>
+      <w:lvlJc w:val="right"/>
+      <w:pPr>
+        <w:ind w:left="4320" w:hanging="180"/>
+      </w:pPr>
+    </w:lvl>
+    <w:lvl w:ilvl="6" w:tplc="FFFFFFFF" w:tentative="1">
+      <w:start w:val="1"/>
+      <w:numFmt w:val="decimal"/>
+      <w:lvlText w:val="%7."/>
+      <w:lvlJc w:val="left"/>
+      <w:pPr>
+        <w:ind w:left="5040" w:hanging="360"/>
+      </w:pPr>
+    </w:lvl>
+    <w:lvl w:ilvl="7" w:tplc="FFFFFFFF" w:tentative="1">
+      <w:start w:val="1"/>
+      <w:numFmt w:val="lowerLetter"/>
+      <w:lvlText w:val="%8."/>
+      <w:lvlJc w:val="left"/>
+      <w:pPr>
+        <w:ind w:left="5760" w:hanging="360"/>
+      </w:pPr>
+    </w:lvl>
+    <w:lvl w:ilvl="8" w:tplc="FFFFFFFF" w:tentative="1">
+      <w:start w:val="1"/>
+      <w:numFmt w:val="lowerRoman"/>
+      <w:lvlText w:val="%9."/>
+      <w:lvlJc w:val="right"/>
+      <w:pPr>
+        <w:ind w:left="6480" w:hanging="180"/>
+      </w:pPr>
+    </w:lvl>
+  </w:abstractNum>
+  <w:abstractNum w:abstractNumId="4" w15:restartNumberingAfterBreak="0">
     <w:nsid w:val="47D87A4E"/>
     <w:multiLevelType w:val="hybridMultilevel"/>
     <w:tmpl w:val="0D889A6C"/>
@@ -9389,7 +9249,7 @@
       </w:rPr>
     </w:lvl>
   </w:abstractNum>
-  <w:abstractNum w:abstractNumId="4" w15:restartNumberingAfterBreak="0">
+  <w:abstractNum w:abstractNumId="5" w15:restartNumberingAfterBreak="0">
     <w:nsid w:val="4BD03E52"/>
     <w:multiLevelType w:val="hybridMultilevel"/>
     <w:tmpl w:val="BC64BC7C"/>
@@ -9478,7 +9338,7 @@
       </w:pPr>
     </w:lvl>
   </w:abstractNum>
-  <w:abstractNum w:abstractNumId="5" w15:restartNumberingAfterBreak="0">
+  <w:abstractNum w:abstractNumId="6" w15:restartNumberingAfterBreak="0">
     <w:nsid w:val="534D08DB"/>
     <w:multiLevelType w:val="hybridMultilevel"/>
     <w:tmpl w:val="FFFFFFFF"/>
@@ -9591,10 +9451,10 @@
       </w:rPr>
     </w:lvl>
   </w:abstractNum>
-  <w:abstractNum w:abstractNumId="6" w15:restartNumberingAfterBreak="0">
+  <w:abstractNum w:abstractNumId="7" w15:restartNumberingAfterBreak="0">
     <w:nsid w:val="598F088F"/>
     <w:multiLevelType w:val="hybridMultilevel"/>
-    <w:tmpl w:val="8B6639E8"/>
+    <w:tmpl w:val="AC9ECE8C"/>
     <w:lvl w:ilvl="0" w:tplc="0C0A000F">
       <w:start w:val="1"/>
       <w:numFmt w:val="decimal"/>
@@ -9677,7 +9537,7 @@
       </w:pPr>
     </w:lvl>
   </w:abstractNum>
-  <w:abstractNum w:abstractNumId="7" w15:restartNumberingAfterBreak="0">
+  <w:abstractNum w:abstractNumId="8" w15:restartNumberingAfterBreak="0">
     <w:nsid w:val="79906F0A"/>
     <w:multiLevelType w:val="hybridMultilevel"/>
     <w:tmpl w:val="5B90264A"/>
@@ -9790,7 +9650,7 @@
       </w:rPr>
     </w:lvl>
   </w:abstractNum>
-  <w:abstractNum w:abstractNumId="8" w15:restartNumberingAfterBreak="0">
+  <w:abstractNum w:abstractNumId="9" w15:restartNumberingAfterBreak="0">
     <w:nsid w:val="7A317F6D"/>
     <w:multiLevelType w:val="multilevel"/>
     <w:tmpl w:val="B706EA24"/>
@@ -9917,21 +9777,24 @@
     <w:abstractNumId w:val="2"/>
   </w:num>
   <w:num w:numId="4" w16cid:durableId="1321499160">
+    <w:abstractNumId w:val="6"/>
+  </w:num>
+  <w:num w:numId="5" w16cid:durableId="2034920298">
+    <w:abstractNumId w:val="9"/>
+  </w:num>
+  <w:num w:numId="6" w16cid:durableId="1108963270">
+    <w:abstractNumId w:val="7"/>
+  </w:num>
+  <w:num w:numId="7" w16cid:durableId="1961060345">
+    <w:abstractNumId w:val="8"/>
+  </w:num>
+  <w:num w:numId="8" w16cid:durableId="589585108">
     <w:abstractNumId w:val="5"/>
   </w:num>
-  <w:num w:numId="5" w16cid:durableId="2034920298">
-    <w:abstractNumId w:val="8"/>
-  </w:num>
-  <w:num w:numId="6" w16cid:durableId="1108963270">
-    <w:abstractNumId w:val="6"/>
-  </w:num>
-  <w:num w:numId="7" w16cid:durableId="1961060345">
-    <w:abstractNumId w:val="7"/>
-  </w:num>
-  <w:num w:numId="8" w16cid:durableId="589585108">
+  <w:num w:numId="9" w16cid:durableId="1740863477">
     <w:abstractNumId w:val="4"/>
   </w:num>
-  <w:num w:numId="9" w16cid:durableId="1740863477">
+  <w:num w:numId="10" w16cid:durableId="494955860">
     <w:abstractNumId w:val="3"/>
   </w:num>
 </w:numbering>
@@ -10358,6 +10221,28 @@
       <w:szCs w:val="32"/>
     </w:rPr>
   </w:style>
+  <w:style w:type="paragraph" w:styleId="Ttulo2">
+    <w:name w:val="heading 2"/>
+    <w:basedOn w:val="Normal"/>
+    <w:next w:val="Normal"/>
+    <w:link w:val="Ttulo2Car"/>
+    <w:uiPriority w:val="9"/>
+    <w:unhideWhenUsed/>
+    <w:qFormat/>
+    <w:rsid w:val="00C21597"/>
+    <w:pPr>
+      <w:keepNext/>
+      <w:keepLines/>
+      <w:spacing w:before="40" w:after="0"/>
+      <w:outlineLvl w:val="1"/>
+    </w:pPr>
+    <w:rPr>
+      <w:rFonts w:asciiTheme="majorHAnsi" w:eastAsiaTheme="majorEastAsia" w:hAnsiTheme="majorHAnsi" w:cstheme="majorBidi"/>
+      <w:color w:val="2F5496" w:themeColor="accent1" w:themeShade="BF"/>
+      <w:sz w:val="26"/>
+      <w:szCs w:val="26"/>
+    </w:rPr>
+  </w:style>
   <w:style w:type="character" w:default="1" w:styleId="Fuentedeprrafopredeter">
     <w:name w:val="Default Paragraph Font"/>
     <w:uiPriority w:val="1"/>
@@ -10654,6 +10539,19 @@
     <w:rPr>
       <w:color w:val="605E5C"/>
       <w:shd w:val="clear" w:color="auto" w:fill="E1DFDD"/>
+    </w:rPr>
+  </w:style>
+  <w:style w:type="character" w:customStyle="1" w:styleId="Ttulo2Car">
+    <w:name w:val="Título 2 Car"/>
+    <w:basedOn w:val="Fuentedeprrafopredeter"/>
+    <w:link w:val="Ttulo2"/>
+    <w:uiPriority w:val="9"/>
+    <w:rsid w:val="00C21597"/>
+    <w:rPr>
+      <w:rFonts w:asciiTheme="majorHAnsi" w:eastAsiaTheme="majorEastAsia" w:hAnsiTheme="majorHAnsi" w:cstheme="majorBidi"/>
+      <w:color w:val="2F5496" w:themeColor="accent1" w:themeShade="BF"/>
+      <w:sz w:val="26"/>
+      <w:szCs w:val="26"/>
     </w:rPr>
   </w:style>
 </w:styles>

</xml_diff>